<commit_message>
outlook and teams research
</commit_message>
<xml_diff>
--- a/writeup/financecoursework.writeup.docx
+++ b/writeup/financecoursework.writeup.docx
@@ -704,7 +704,7 @@
                     <pic:cNvPicPr/>
                   </pic:nvPicPr>
                   <pic:blipFill>
-                    <a:blip r:embed="rId6"/>
+                    <a:blip r:embed="rId8"/>
                     <a:stretch>
                       <a:fillRect/>
                     </a:stretch>
@@ -787,7 +787,7 @@
                     <pic:cNvPicPr/>
                   </pic:nvPicPr>
                   <pic:blipFill>
-                    <a:blip r:embed="rId7"/>
+                    <a:blip r:embed="rId9"/>
                     <a:stretch>
                       <a:fillRect/>
                     </a:stretch>
@@ -826,14 +826,28 @@
       <w:r>
         <w:t>Again, the schedule is presented in chronological order so it is easy to navigate through the booking screen. And you can select the timing of the meeting via the dropdown menu and a visual calendar which displays different dates.</w:t>
       </w:r>
-    </w:p>
-    <w:p>
-      <w:r>
+      <w:r>
+        <w:rPr>
+          <w:noProof/>
+        </w:rPr>
+        <w:t xml:space="preserve"> </w:t>
+      </w:r>
+    </w:p>
+    <w:p>
+      <w:r>
+        <w:t>This clear visual representation of the calendar and different times makes Microsoft Outlook one of the best platforms for creating and scheduling meetings.</w:t>
+      </w:r>
+    </w:p>
+    <w:p>
+      <w:r>
+        <w:rPr>
+          <w:noProof/>
+        </w:rPr>
         <w:drawing>
-          <wp:inline distT="0" distB="0" distL="0" distR="0" wp14:anchorId="34D517A9" wp14:editId="6DF97067">
+          <wp:inline distT="0" distB="0" distL="0" distR="0" wp14:anchorId="5E2877CC" wp14:editId="1A2E3100">
             <wp:extent cx="2114845" cy="2257740"/>
             <wp:effectExtent l="0" t="0" r="0" b="9525"/>
-            <wp:docPr id="368544084" name="Picture 1" descr="A screenshot of a calendar&#10;&#10;Description automatically generated"/>
+            <wp:docPr id="1879395199" name="Picture 1" descr="A screenshot of a calendar&#10;&#10;Description automatically generated"/>
             <wp:cNvGraphicFramePr>
               <a:graphicFrameLocks xmlns:a="http://schemas.openxmlformats.org/drawingml/2006/main" noChangeAspect="1"/>
             </wp:cNvGraphicFramePr>
@@ -845,7 +859,7 @@
                     <pic:cNvPicPr/>
                   </pic:nvPicPr>
                   <pic:blipFill>
-                    <a:blip r:embed="rId8"/>
+                    <a:blip r:embed="rId10"/>
                     <a:stretch>
                       <a:fillRect/>
                     </a:stretch>
@@ -866,11 +880,14 @@
         </w:drawing>
       </w:r>
       <w:r>
+        <w:rPr>
+          <w:noProof/>
+        </w:rPr>
         <w:drawing>
-          <wp:inline distT="0" distB="0" distL="0" distR="0" wp14:anchorId="03AEEEA8" wp14:editId="69065229">
+          <wp:inline distT="0" distB="0" distL="0" distR="0" wp14:anchorId="1041B256" wp14:editId="43634C68">
             <wp:extent cx="3362794" cy="2076740"/>
             <wp:effectExtent l="0" t="0" r="0" b="0"/>
-            <wp:docPr id="1201030820" name="Picture 1" descr="A screenshot of a computer&#10;&#10;Description automatically generated"/>
+            <wp:docPr id="2064566759" name="Picture 1" descr="A screenshot of a computer&#10;&#10;Description automatically generated"/>
             <wp:cNvGraphicFramePr>
               <a:graphicFrameLocks xmlns:a="http://schemas.openxmlformats.org/drawingml/2006/main" noChangeAspect="1"/>
             </wp:cNvGraphicFramePr>
@@ -882,7 +899,7 @@
                     <pic:cNvPicPr/>
                   </pic:nvPicPr>
                   <pic:blipFill>
-                    <a:blip r:embed="rId9"/>
+                    <a:blip r:embed="rId11"/>
                     <a:stretch>
                       <a:fillRect/>
                     </a:stretch>
@@ -903,6 +920,1549 @@
         </w:drawing>
       </w:r>
     </w:p>
+    <w:p>
+      <w:r>
+        <w:t>Another useful feature of Microsoft Outlook is the ability to click a free time slot in your schedule which will automatically direct you to the page that allows you to schedule a new meeting.</w:t>
+      </w:r>
+    </w:p>
+    <w:p>
+      <w:r>
+        <w:rPr>
+          <w:noProof/>
+        </w:rPr>
+        <w:drawing>
+          <wp:anchor distT="0" distB="0" distL="114300" distR="114300" simplePos="0" relativeHeight="251660288" behindDoc="0" locked="0" layoutInCell="1" allowOverlap="1" wp14:anchorId="76DC07C7" wp14:editId="1BD02D76">
+            <wp:simplePos x="0" y="0"/>
+            <wp:positionH relativeFrom="column">
+              <wp:posOffset>2927212</wp:posOffset>
+            </wp:positionH>
+            <wp:positionV relativeFrom="paragraph">
+              <wp:posOffset>262628</wp:posOffset>
+            </wp:positionV>
+            <wp:extent cx="3456940" cy="1652905"/>
+            <wp:effectExtent l="0" t="0" r="0" b="4445"/>
+            <wp:wrapThrough wrapText="bothSides">
+              <wp:wrapPolygon edited="0">
+                <wp:start x="0" y="0"/>
+                <wp:lineTo x="0" y="21409"/>
+                <wp:lineTo x="21425" y="21409"/>
+                <wp:lineTo x="21425" y="0"/>
+                <wp:lineTo x="0" y="0"/>
+              </wp:wrapPolygon>
+            </wp:wrapThrough>
+            <wp:docPr id="622616924" name="Picture 1" descr="A screenshot of a computer&#10;&#10;Description automatically generated"/>
+            <wp:cNvGraphicFramePr>
+              <a:graphicFrameLocks xmlns:a="http://schemas.openxmlformats.org/drawingml/2006/main" noChangeAspect="1"/>
+            </wp:cNvGraphicFramePr>
+            <a:graphic xmlns:a="http://schemas.openxmlformats.org/drawingml/2006/main">
+              <a:graphicData uri="http://schemas.openxmlformats.org/drawingml/2006/picture">
+                <pic:pic xmlns:pic="http://schemas.openxmlformats.org/drawingml/2006/picture">
+                  <pic:nvPicPr>
+                    <pic:cNvPr id="622616924" name="Picture 1" descr="A screenshot of a computer&#10;&#10;Description automatically generated"/>
+                    <pic:cNvPicPr/>
+                  </pic:nvPicPr>
+                  <pic:blipFill>
+                    <a:blip r:embed="rId12" cstate="print">
+                      <a:extLst>
+                        <a:ext uri="{28A0092B-C50C-407E-A947-70E740481C1C}">
+                          <a14:useLocalDpi xmlns:a14="http://schemas.microsoft.com/office/drawing/2010/main" val="0"/>
+                        </a:ext>
+                      </a:extLst>
+                    </a:blip>
+                    <a:stretch>
+                      <a:fillRect/>
+                    </a:stretch>
+                  </pic:blipFill>
+                  <pic:spPr>
+                    <a:xfrm>
+                      <a:off x="0" y="0"/>
+                      <a:ext cx="3456940" cy="1652905"/>
+                    </a:xfrm>
+                    <a:prstGeom prst="rect">
+                      <a:avLst/>
+                    </a:prstGeom>
+                  </pic:spPr>
+                </pic:pic>
+              </a:graphicData>
+            </a:graphic>
+            <wp14:sizeRelH relativeFrom="page">
+              <wp14:pctWidth>0</wp14:pctWidth>
+            </wp14:sizeRelH>
+            <wp14:sizeRelV relativeFrom="page">
+              <wp14:pctHeight>0</wp14:pctHeight>
+            </wp14:sizeRelV>
+          </wp:anchor>
+        </w:drawing>
+      </w:r>
+      <w:r>
+        <w:rPr>
+          <w:noProof/>
+        </w:rPr>
+        <mc:AlternateContent>
+          <mc:Choice Requires="wps">
+            <w:drawing>
+              <wp:anchor distT="0" distB="0" distL="114300" distR="114300" simplePos="0" relativeHeight="251659264" behindDoc="0" locked="0" layoutInCell="1" allowOverlap="1" wp14:anchorId="18B15B58" wp14:editId="6A2A518B">
+                <wp:simplePos x="0" y="0"/>
+                <wp:positionH relativeFrom="column">
+                  <wp:posOffset>1831340</wp:posOffset>
+                </wp:positionH>
+                <wp:positionV relativeFrom="paragraph">
+                  <wp:posOffset>850201</wp:posOffset>
+                </wp:positionV>
+                <wp:extent cx="919544" cy="207469"/>
+                <wp:effectExtent l="0" t="19050" r="33020" b="40640"/>
+                <wp:wrapNone/>
+                <wp:docPr id="2019430160" name="Arrow: Right 1"/>
+                <wp:cNvGraphicFramePr/>
+                <a:graphic xmlns:a="http://schemas.openxmlformats.org/drawingml/2006/main">
+                  <a:graphicData uri="http://schemas.microsoft.com/office/word/2010/wordprocessingShape">
+                    <wps:wsp>
+                      <wps:cNvSpPr/>
+                      <wps:spPr>
+                        <a:xfrm>
+                          <a:off x="0" y="0"/>
+                          <a:ext cx="919544" cy="207469"/>
+                        </a:xfrm>
+                        <a:prstGeom prst="rightArrow">
+                          <a:avLst/>
+                        </a:prstGeom>
+                        <a:solidFill>
+                          <a:schemeClr val="tx1">
+                            <a:lumMod val="50000"/>
+                            <a:lumOff val="50000"/>
+                          </a:schemeClr>
+                        </a:solidFill>
+                      </wps:spPr>
+                      <wps:style>
+                        <a:lnRef idx="2">
+                          <a:schemeClr val="accent1">
+                            <a:shade val="15000"/>
+                          </a:schemeClr>
+                        </a:lnRef>
+                        <a:fillRef idx="1">
+                          <a:schemeClr val="accent1"/>
+                        </a:fillRef>
+                        <a:effectRef idx="0">
+                          <a:schemeClr val="accent1"/>
+                        </a:effectRef>
+                        <a:fontRef idx="minor">
+                          <a:schemeClr val="lt1"/>
+                        </a:fontRef>
+                      </wps:style>
+                      <wps:bodyPr rot="0" spcFirstLastPara="0" vertOverflow="overflow" horzOverflow="overflow" vert="horz" wrap="square" lIns="91440" tIns="45720" rIns="91440" bIns="45720" numCol="1" spcCol="0" rtlCol="0" fromWordArt="0" anchor="ctr" anchorCtr="0" forceAA="0" compatLnSpc="1">
+                        <a:prstTxWarp prst="textNoShape">
+                          <a:avLst/>
+                        </a:prstTxWarp>
+                        <a:noAutofit/>
+                      </wps:bodyPr>
+                    </wps:wsp>
+                  </a:graphicData>
+                </a:graphic>
+              </wp:anchor>
+            </w:drawing>
+          </mc:Choice>
+          <mc:Fallback>
+            <w:pict>
+              <v:shapetype w14:anchorId="36BDBF7D" id="_x0000_t13" coordsize="21600,21600" o:spt="13" adj="16200,5400" path="m@0,l@0@1,0@1,0@2@0@2@0,21600,21600,10800xe">
+                <v:stroke joinstyle="miter"/>
+                <v:formulas>
+                  <v:f eqn="val #0"/>
+                  <v:f eqn="val #1"/>
+                  <v:f eqn="sum height 0 #1"/>
+                  <v:f eqn="sum 10800 0 #1"/>
+                  <v:f eqn="sum width 0 #0"/>
+                  <v:f eqn="prod @4 @3 10800"/>
+                  <v:f eqn="sum width 0 @5"/>
+                </v:formulas>
+                <v:path o:connecttype="custom" o:connectlocs="@0,0;0,10800;@0,21600;21600,10800" o:connectangles="270,180,90,0" textboxrect="0,@1,@6,@2"/>
+                <v:handles>
+                  <v:h position="#0,#1" xrange="0,21600" yrange="0,10800"/>
+                </v:handles>
+              </v:shapetype>
+              <v:shape id="Arrow: Right 1" o:spid="_x0000_s1026" type="#_x0000_t13" style="position:absolute;margin-left:144.2pt;margin-top:66.95pt;width:72.4pt;height:16.35pt;z-index:251659264;visibility:visible;mso-wrap-style:square;mso-wrap-distance-left:9pt;mso-wrap-distance-top:0;mso-wrap-distance-right:9pt;mso-wrap-distance-bottom:0;mso-position-horizontal:absolute;mso-position-horizontal-relative:text;mso-position-vertical:absolute;mso-position-vertical-relative:text;v-text-anchor:middle" o:gfxdata="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" adj="19163" fillcolor="gray [1629]" strokecolor="#09101d [484]" strokeweight="1pt"/>
+            </w:pict>
+          </mc:Fallback>
+        </mc:AlternateContent>
+      </w:r>
+      <w:r>
+        <w:rPr>
+          <w:noProof/>
+        </w:rPr>
+        <w:drawing>
+          <wp:inline distT="0" distB="0" distL="0" distR="0" wp14:anchorId="58B737A4" wp14:editId="6C5F8042">
+            <wp:extent cx="1831361" cy="2170653"/>
+            <wp:effectExtent l="0" t="0" r="0" b="1270"/>
+            <wp:docPr id="1958051370" name="Picture 1" descr="A screenshot of a computer&#10;&#10;Description automatically generated"/>
+            <wp:cNvGraphicFramePr>
+              <a:graphicFrameLocks xmlns:a="http://schemas.openxmlformats.org/drawingml/2006/main" noChangeAspect="1"/>
+            </wp:cNvGraphicFramePr>
+            <a:graphic xmlns:a="http://schemas.openxmlformats.org/drawingml/2006/main">
+              <a:graphicData uri="http://schemas.openxmlformats.org/drawingml/2006/picture">
+                <pic:pic xmlns:pic="http://schemas.openxmlformats.org/drawingml/2006/picture">
+                  <pic:nvPicPr>
+                    <pic:cNvPr id="1958051370" name="Picture 1" descr="A screenshot of a computer&#10;&#10;Description automatically generated"/>
+                    <pic:cNvPicPr/>
+                  </pic:nvPicPr>
+                  <pic:blipFill>
+                    <a:blip r:embed="rId13"/>
+                    <a:stretch>
+                      <a:fillRect/>
+                    </a:stretch>
+                  </pic:blipFill>
+                  <pic:spPr>
+                    <a:xfrm>
+                      <a:off x="0" y="0"/>
+                      <a:ext cx="1836768" cy="2177062"/>
+                    </a:xfrm>
+                    <a:prstGeom prst="rect">
+                      <a:avLst/>
+                    </a:prstGeom>
+                  </pic:spPr>
+                </pic:pic>
+              </a:graphicData>
+            </a:graphic>
+          </wp:inline>
+        </w:drawing>
+      </w:r>
+    </w:p>
+    <w:p/>
+    <w:p>
+      <w:pPr>
+        <w:rPr>
+          <w:b/>
+          <w:bCs/>
+          <w:u w:val="single"/>
+        </w:rPr>
+      </w:pPr>
+      <w:r>
+        <w:rPr>
+          <w:b/>
+          <w:bCs/>
+          <w:u w:val="single"/>
+        </w:rPr>
+        <w:t>Microsoft Outlook – Meeting Reminders</w:t>
+      </w:r>
+    </w:p>
+    <w:p>
+      <w:r>
+        <w:rPr>
+          <w:noProof/>
+        </w:rPr>
+        <w:drawing>
+          <wp:anchor distT="0" distB="0" distL="114300" distR="114300" simplePos="0" relativeHeight="251661312" behindDoc="0" locked="0" layoutInCell="1" allowOverlap="1" wp14:anchorId="31EBB090" wp14:editId="3C1C114B">
+            <wp:simplePos x="0" y="0"/>
+            <wp:positionH relativeFrom="margin">
+              <wp:align>left</wp:align>
+            </wp:positionH>
+            <wp:positionV relativeFrom="paragraph">
+              <wp:posOffset>-112251</wp:posOffset>
+            </wp:positionV>
+            <wp:extent cx="1908175" cy="1480185"/>
+            <wp:effectExtent l="0" t="0" r="0" b="5715"/>
+            <wp:wrapThrough wrapText="bothSides">
+              <wp:wrapPolygon edited="0">
+                <wp:start x="0" y="0"/>
+                <wp:lineTo x="0" y="21405"/>
+                <wp:lineTo x="21348" y="21405"/>
+                <wp:lineTo x="21348" y="0"/>
+                <wp:lineTo x="0" y="0"/>
+              </wp:wrapPolygon>
+            </wp:wrapThrough>
+            <wp:docPr id="1633419652" name="Picture 1" descr="A screenshot of a computer&#10;&#10;Description automatically generated"/>
+            <wp:cNvGraphicFramePr>
+              <a:graphicFrameLocks xmlns:a="http://schemas.openxmlformats.org/drawingml/2006/main" noChangeAspect="1"/>
+            </wp:cNvGraphicFramePr>
+            <a:graphic xmlns:a="http://schemas.openxmlformats.org/drawingml/2006/main">
+              <a:graphicData uri="http://schemas.openxmlformats.org/drawingml/2006/picture">
+                <pic:pic xmlns:pic="http://schemas.openxmlformats.org/drawingml/2006/picture">
+                  <pic:nvPicPr>
+                    <pic:cNvPr id="1633419652" name="Picture 1" descr="A screenshot of a computer&#10;&#10;Description automatically generated"/>
+                    <pic:cNvPicPr/>
+                  </pic:nvPicPr>
+                  <pic:blipFill>
+                    <a:blip r:embed="rId14" cstate="print">
+                      <a:extLst>
+                        <a:ext uri="{28A0092B-C50C-407E-A947-70E740481C1C}">
+                          <a14:useLocalDpi xmlns:a14="http://schemas.microsoft.com/office/drawing/2010/main" val="0"/>
+                        </a:ext>
+                      </a:extLst>
+                    </a:blip>
+                    <a:stretch>
+                      <a:fillRect/>
+                    </a:stretch>
+                  </pic:blipFill>
+                  <pic:spPr>
+                    <a:xfrm>
+                      <a:off x="0" y="0"/>
+                      <a:ext cx="1908175" cy="1480185"/>
+                    </a:xfrm>
+                    <a:prstGeom prst="rect">
+                      <a:avLst/>
+                    </a:prstGeom>
+                  </pic:spPr>
+                </pic:pic>
+              </a:graphicData>
+            </a:graphic>
+            <wp14:sizeRelH relativeFrom="page">
+              <wp14:pctWidth>0</wp14:pctWidth>
+            </wp14:sizeRelH>
+            <wp14:sizeRelV relativeFrom="page">
+              <wp14:pctHeight>0</wp14:pctHeight>
+            </wp14:sizeRelV>
+          </wp:anchor>
+        </w:drawing>
+      </w:r>
+      <w:r>
+        <w:t>Microsoft Outlook sends automated reminders to meeting participants and the timing of the reminders can be set by the creator of the meeting.</w:t>
+      </w:r>
+    </w:p>
+    <w:p>
+      <w:pPr>
+        <w:rPr>
+          <w:b/>
+          <w:bCs/>
+          <w:u w:val="single"/>
+        </w:rPr>
+      </w:pPr>
+      <w:r>
+        <w:t>This is a good way to ensure that meeting participants don’t forget about their scheduled meetings as the reminder window pops up at the bottom of your screen and makes a distinct sound.</w:t>
+      </w:r>
+      <w:r>
+        <w:rPr>
+          <w:b/>
+          <w:bCs/>
+          <w:u w:val="single"/>
+        </w:rPr>
+        <w:br w:type="page"/>
+      </w:r>
+    </w:p>
+    <w:p>
+      <w:pPr>
+        <w:rPr>
+          <w:b/>
+          <w:bCs/>
+          <w:u w:val="single"/>
+        </w:rPr>
+      </w:pPr>
+      <w:r>
+        <w:rPr>
+          <w:b/>
+          <w:bCs/>
+          <w:noProof/>
+          <w:u w:val="single"/>
+        </w:rPr>
+        <w:lastRenderedPageBreak/>
+        <w:drawing>
+          <wp:inline distT="0" distB="0" distL="0" distR="0" wp14:anchorId="05260F00" wp14:editId="2DC569F0">
+            <wp:extent cx="5731510" cy="565150"/>
+            <wp:effectExtent l="0" t="0" r="2540" b="6350"/>
+            <wp:docPr id="1758033807" name="Picture 1"/>
+            <wp:cNvGraphicFramePr>
+              <a:graphicFrameLocks xmlns:a="http://schemas.openxmlformats.org/drawingml/2006/main" noChangeAspect="1"/>
+            </wp:cNvGraphicFramePr>
+            <a:graphic xmlns:a="http://schemas.openxmlformats.org/drawingml/2006/main">
+              <a:graphicData uri="http://schemas.openxmlformats.org/drawingml/2006/picture">
+                <pic:pic xmlns:pic="http://schemas.openxmlformats.org/drawingml/2006/picture">
+                  <pic:nvPicPr>
+                    <pic:cNvPr id="1758033807" name=""/>
+                    <pic:cNvPicPr/>
+                  </pic:nvPicPr>
+                  <pic:blipFill>
+                    <a:blip r:embed="rId15"/>
+                    <a:stretch>
+                      <a:fillRect/>
+                    </a:stretch>
+                  </pic:blipFill>
+                  <pic:spPr>
+                    <a:xfrm>
+                      <a:off x="0" y="0"/>
+                      <a:ext cx="5731510" cy="565150"/>
+                    </a:xfrm>
+                    <a:prstGeom prst="rect">
+                      <a:avLst/>
+                    </a:prstGeom>
+                  </pic:spPr>
+                </pic:pic>
+              </a:graphicData>
+            </a:graphic>
+          </wp:inline>
+        </w:drawing>
+      </w:r>
+    </w:p>
+    <w:p>
+      <w:r>
+        <w:t>The menu bar, as well as allowing the admin to set reminder timings, also has a scheduling poll which uses analysis of schedules to suggest a comfortable time for all members of the meeting.</w:t>
+      </w:r>
+    </w:p>
+    <w:p>
+      <w:r>
+        <w:t>The menu bar also allows the admin or user to set their availability status to let all of their teammates know how occupied they are at different times of the day.</w:t>
+      </w:r>
+    </w:p>
+    <w:p>
+      <w:pPr>
+        <w:rPr>
+          <w:b/>
+          <w:bCs/>
+          <w:u w:val="single"/>
+        </w:rPr>
+      </w:pPr>
+      <w:r>
+        <w:rPr>
+          <w:b/>
+          <w:bCs/>
+          <w:noProof/>
+          <w:u w:val="single"/>
+        </w:rPr>
+        <w:drawing>
+          <wp:anchor distT="0" distB="0" distL="114300" distR="114300" simplePos="0" relativeHeight="251662336" behindDoc="0" locked="0" layoutInCell="1" allowOverlap="1" wp14:anchorId="59FC8425" wp14:editId="799AA0E9">
+            <wp:simplePos x="0" y="0"/>
+            <wp:positionH relativeFrom="column">
+              <wp:posOffset>-176733</wp:posOffset>
+            </wp:positionH>
+            <wp:positionV relativeFrom="paragraph">
+              <wp:posOffset>214038</wp:posOffset>
+            </wp:positionV>
+            <wp:extent cx="1244813" cy="1814473"/>
+            <wp:effectExtent l="0" t="0" r="0" b="0"/>
+            <wp:wrapSquare wrapText="bothSides"/>
+            <wp:docPr id="746692012" name="Picture 1" descr="A screenshot of a phone&#10;&#10;Description automatically generated"/>
+            <wp:cNvGraphicFramePr>
+              <a:graphicFrameLocks xmlns:a="http://schemas.openxmlformats.org/drawingml/2006/main" noChangeAspect="1"/>
+            </wp:cNvGraphicFramePr>
+            <a:graphic xmlns:a="http://schemas.openxmlformats.org/drawingml/2006/main">
+              <a:graphicData uri="http://schemas.openxmlformats.org/drawingml/2006/picture">
+                <pic:pic xmlns:pic="http://schemas.openxmlformats.org/drawingml/2006/picture">
+                  <pic:nvPicPr>
+                    <pic:cNvPr id="746692012" name="Picture 1" descr="A screenshot of a phone&#10;&#10;Description automatically generated"/>
+                    <pic:cNvPicPr/>
+                  </pic:nvPicPr>
+                  <pic:blipFill>
+                    <a:blip r:embed="rId16" cstate="print">
+                      <a:extLst>
+                        <a:ext uri="{28A0092B-C50C-407E-A947-70E740481C1C}">
+                          <a14:useLocalDpi xmlns:a14="http://schemas.microsoft.com/office/drawing/2010/main" val="0"/>
+                        </a:ext>
+                      </a:extLst>
+                    </a:blip>
+                    <a:stretch>
+                      <a:fillRect/>
+                    </a:stretch>
+                  </pic:blipFill>
+                  <pic:spPr>
+                    <a:xfrm>
+                      <a:off x="0" y="0"/>
+                      <a:ext cx="1244813" cy="1814473"/>
+                    </a:xfrm>
+                    <a:prstGeom prst="rect">
+                      <a:avLst/>
+                    </a:prstGeom>
+                  </pic:spPr>
+                </pic:pic>
+              </a:graphicData>
+            </a:graphic>
+          </wp:anchor>
+        </w:drawing>
+      </w:r>
+    </w:p>
+    <w:p>
+      <w:pPr>
+        <w:rPr>
+          <w:b/>
+          <w:bCs/>
+          <w:u w:val="single"/>
+        </w:rPr>
+      </w:pPr>
+    </w:p>
+    <w:p>
+      <w:pPr>
+        <w:rPr>
+          <w:b/>
+          <w:bCs/>
+          <w:u w:val="single"/>
+        </w:rPr>
+      </w:pPr>
+      <w:r>
+        <w:rPr>
+          <w:b/>
+          <w:bCs/>
+          <w:noProof/>
+          <w:u w:val="single"/>
+        </w:rPr>
+        <w:drawing>
+          <wp:inline distT="0" distB="0" distL="0" distR="0" wp14:anchorId="2CD89079" wp14:editId="0B2B3073">
+            <wp:extent cx="1639341" cy="1660631"/>
+            <wp:effectExtent l="0" t="0" r="0" b="0"/>
+            <wp:docPr id="1100370527" name="Picture 1" descr="A screenshot of a computer&#10;&#10;Description automatically generated"/>
+            <wp:cNvGraphicFramePr>
+              <a:graphicFrameLocks xmlns:a="http://schemas.openxmlformats.org/drawingml/2006/main" noChangeAspect="1"/>
+            </wp:cNvGraphicFramePr>
+            <a:graphic xmlns:a="http://schemas.openxmlformats.org/drawingml/2006/main">
+              <a:graphicData uri="http://schemas.openxmlformats.org/drawingml/2006/picture">
+                <pic:pic xmlns:pic="http://schemas.openxmlformats.org/drawingml/2006/picture">
+                  <pic:nvPicPr>
+                    <pic:cNvPr id="1100370527" name="Picture 1" descr="A screenshot of a computer&#10;&#10;Description automatically generated"/>
+                    <pic:cNvPicPr/>
+                  </pic:nvPicPr>
+                  <pic:blipFill>
+                    <a:blip r:embed="rId17"/>
+                    <a:stretch>
+                      <a:fillRect/>
+                    </a:stretch>
+                  </pic:blipFill>
+                  <pic:spPr>
+                    <a:xfrm>
+                      <a:off x="0" y="0"/>
+                      <a:ext cx="1644376" cy="1665732"/>
+                    </a:xfrm>
+                    <a:prstGeom prst="rect">
+                      <a:avLst/>
+                    </a:prstGeom>
+                  </pic:spPr>
+                </pic:pic>
+              </a:graphicData>
+            </a:graphic>
+          </wp:inline>
+        </w:drawing>
+      </w:r>
+    </w:p>
+    <w:p>
+      <w:pPr>
+        <w:rPr>
+          <w:b/>
+          <w:bCs/>
+          <w:u w:val="single"/>
+        </w:rPr>
+      </w:pPr>
+    </w:p>
+    <w:p>
+      <w:pPr>
+        <w:rPr>
+          <w:b/>
+          <w:bCs/>
+          <w:u w:val="single"/>
+        </w:rPr>
+      </w:pPr>
+    </w:p>
+    <w:p>
+      <w:pPr>
+        <w:rPr>
+          <w:b/>
+          <w:bCs/>
+          <w:u w:val="single"/>
+        </w:rPr>
+      </w:pPr>
+    </w:p>
+    <w:p>
+      <w:pPr>
+        <w:rPr>
+          <w:b/>
+          <w:bCs/>
+          <w:u w:val="single"/>
+        </w:rPr>
+      </w:pPr>
+    </w:p>
+    <w:p>
+      <w:pPr>
+        <w:rPr>
+          <w:b/>
+          <w:bCs/>
+          <w:u w:val="single"/>
+        </w:rPr>
+      </w:pPr>
+    </w:p>
+    <w:p>
+      <w:pPr>
+        <w:rPr>
+          <w:b/>
+          <w:bCs/>
+          <w:u w:val="single"/>
+        </w:rPr>
+      </w:pPr>
+    </w:p>
+    <w:p>
+      <w:pPr>
+        <w:rPr>
+          <w:b/>
+          <w:bCs/>
+          <w:u w:val="single"/>
+        </w:rPr>
+      </w:pPr>
+    </w:p>
+    <w:p>
+      <w:pPr>
+        <w:rPr>
+          <w:b/>
+          <w:bCs/>
+          <w:u w:val="single"/>
+        </w:rPr>
+      </w:pPr>
+    </w:p>
+    <w:p>
+      <w:pPr>
+        <w:rPr>
+          <w:b/>
+          <w:bCs/>
+          <w:u w:val="single"/>
+        </w:rPr>
+      </w:pPr>
+    </w:p>
+    <w:p>
+      <w:pPr>
+        <w:rPr>
+          <w:b/>
+          <w:bCs/>
+          <w:u w:val="single"/>
+        </w:rPr>
+      </w:pPr>
+    </w:p>
+    <w:p>
+      <w:pPr>
+        <w:rPr>
+          <w:b/>
+          <w:bCs/>
+          <w:u w:val="single"/>
+        </w:rPr>
+      </w:pPr>
+    </w:p>
+    <w:p>
+      <w:pPr>
+        <w:rPr>
+          <w:b/>
+          <w:bCs/>
+          <w:u w:val="single"/>
+        </w:rPr>
+      </w:pPr>
+    </w:p>
+    <w:p>
+      <w:pPr>
+        <w:rPr>
+          <w:b/>
+          <w:bCs/>
+          <w:u w:val="single"/>
+        </w:rPr>
+      </w:pPr>
+    </w:p>
+    <w:p>
+      <w:pPr>
+        <w:rPr>
+          <w:b/>
+          <w:bCs/>
+          <w:u w:val="single"/>
+        </w:rPr>
+      </w:pPr>
+    </w:p>
+    <w:p>
+      <w:pPr>
+        <w:rPr>
+          <w:b/>
+          <w:bCs/>
+          <w:u w:val="single"/>
+        </w:rPr>
+      </w:pPr>
+    </w:p>
+    <w:p>
+      <w:pPr>
+        <w:rPr>
+          <w:b/>
+          <w:bCs/>
+          <w:u w:val="single"/>
+        </w:rPr>
+      </w:pPr>
+    </w:p>
+    <w:p>
+      <w:pPr>
+        <w:rPr>
+          <w:b/>
+          <w:bCs/>
+          <w:u w:val="single"/>
+        </w:rPr>
+      </w:pPr>
+    </w:p>
+    <w:p>
+      <w:pPr>
+        <w:rPr>
+          <w:b/>
+          <w:bCs/>
+          <w:u w:val="single"/>
+        </w:rPr>
+      </w:pPr>
+      <w:r>
+        <w:rPr>
+          <w:b/>
+          <w:bCs/>
+          <w:u w:val="single"/>
+        </w:rPr>
+        <w:lastRenderedPageBreak/>
+        <w:t>Example 2 – Microsoft Teams (chat system)</w:t>
+      </w:r>
+    </w:p>
+    <w:p>
+      <w:r>
+        <w:drawing>
+          <wp:anchor distT="0" distB="0" distL="114300" distR="114300" simplePos="0" relativeHeight="251663360" behindDoc="0" locked="0" layoutInCell="1" allowOverlap="1" wp14:anchorId="53114D6E" wp14:editId="53F6E209">
+            <wp:simplePos x="0" y="0"/>
+            <wp:positionH relativeFrom="margin">
+              <wp:posOffset>-361790</wp:posOffset>
+            </wp:positionH>
+            <wp:positionV relativeFrom="paragraph">
+              <wp:posOffset>462710</wp:posOffset>
+            </wp:positionV>
+            <wp:extent cx="1691005" cy="3639820"/>
+            <wp:effectExtent l="0" t="0" r="4445" b="0"/>
+            <wp:wrapSquare wrapText="bothSides"/>
+            <wp:docPr id="404304770" name="Picture 1" descr="A screenshot of a chat&#10;&#10;Description automatically generated"/>
+            <wp:cNvGraphicFramePr>
+              <a:graphicFrameLocks xmlns:a="http://schemas.openxmlformats.org/drawingml/2006/main" noChangeAspect="1"/>
+            </wp:cNvGraphicFramePr>
+            <a:graphic xmlns:a="http://schemas.openxmlformats.org/drawingml/2006/main">
+              <a:graphicData uri="http://schemas.openxmlformats.org/drawingml/2006/picture">
+                <pic:pic xmlns:pic="http://schemas.openxmlformats.org/drawingml/2006/picture">
+                  <pic:nvPicPr>
+                    <pic:cNvPr id="404304770" name="Picture 1" descr="A screenshot of a chat&#10;&#10;Description automatically generated"/>
+                    <pic:cNvPicPr/>
+                  </pic:nvPicPr>
+                  <pic:blipFill>
+                    <a:blip r:embed="rId18" cstate="print">
+                      <a:extLst>
+                        <a:ext uri="{28A0092B-C50C-407E-A947-70E740481C1C}">
+                          <a14:useLocalDpi xmlns:a14="http://schemas.microsoft.com/office/drawing/2010/main" val="0"/>
+                        </a:ext>
+                      </a:extLst>
+                    </a:blip>
+                    <a:stretch>
+                      <a:fillRect/>
+                    </a:stretch>
+                  </pic:blipFill>
+                  <pic:spPr>
+                    <a:xfrm>
+                      <a:off x="0" y="0"/>
+                      <a:ext cx="1691005" cy="3639820"/>
+                    </a:xfrm>
+                    <a:prstGeom prst="rect">
+                      <a:avLst/>
+                    </a:prstGeom>
+                  </pic:spPr>
+                </pic:pic>
+              </a:graphicData>
+            </a:graphic>
+            <wp14:sizeRelH relativeFrom="margin">
+              <wp14:pctWidth>0</wp14:pctWidth>
+            </wp14:sizeRelH>
+            <wp14:sizeRelV relativeFrom="margin">
+              <wp14:pctHeight>0</wp14:pctHeight>
+            </wp14:sizeRelV>
+          </wp:anchor>
+        </w:drawing>
+      </w:r>
+      <w:r>
+        <w:t>Microsoft Teams allows the user to be able to live chat with any member of the company/team.</w:t>
+      </w:r>
+      <w:r>
+        <w:t xml:space="preserve"> The chat page is accessible via the nav-bar on the right which makes it easy to access for the user of Teams. </w:t>
+      </w:r>
+      <w:r>
+        <w:t>There is the option to hide each chat by clicking the drop down arrow at the top.</w:t>
+      </w:r>
+    </w:p>
+    <w:p>
+      <w:r>
+        <w:t>You can also view the status of each user to see if they are available or ‘Out of Office’ so you can contact them accordingly.</w:t>
+      </w:r>
+    </w:p>
+    <w:p>
+      <w:pPr>
+        <w:rPr>
+          <w:b/>
+          <w:bCs/>
+          <w:u w:val="single"/>
+        </w:rPr>
+      </w:pPr>
+      <w:r>
+        <w:rPr>
+          <w:b/>
+          <w:bCs/>
+          <w:u w:val="single"/>
+        </w:rPr>
+        <w:t>Examples of different status’</w:t>
+      </w:r>
+    </w:p>
+    <w:p>
+      <w:pPr>
+        <w:rPr>
+          <w:noProof/>
+        </w:rPr>
+      </w:pPr>
+      <w:r>
+        <w:drawing>
+          <wp:anchor distT="0" distB="0" distL="114300" distR="114300" simplePos="0" relativeHeight="251665408" behindDoc="0" locked="0" layoutInCell="1" allowOverlap="1" wp14:anchorId="5808E375" wp14:editId="196D117C">
+            <wp:simplePos x="0" y="0"/>
+            <wp:positionH relativeFrom="column">
+              <wp:posOffset>4969234</wp:posOffset>
+            </wp:positionH>
+            <wp:positionV relativeFrom="paragraph">
+              <wp:posOffset>6626</wp:posOffset>
+            </wp:positionV>
+            <wp:extent cx="476885" cy="568960"/>
+            <wp:effectExtent l="0" t="0" r="0" b="2540"/>
+            <wp:wrapThrough wrapText="bothSides">
+              <wp:wrapPolygon edited="0">
+                <wp:start x="0" y="0"/>
+                <wp:lineTo x="0" y="20973"/>
+                <wp:lineTo x="20708" y="20973"/>
+                <wp:lineTo x="20708" y="0"/>
+                <wp:lineTo x="0" y="0"/>
+              </wp:wrapPolygon>
+            </wp:wrapThrough>
+            <wp:docPr id="1063121653" name="Picture 1"/>
+            <wp:cNvGraphicFramePr>
+              <a:graphicFrameLocks xmlns:a="http://schemas.openxmlformats.org/drawingml/2006/main" noChangeAspect="1"/>
+            </wp:cNvGraphicFramePr>
+            <a:graphic xmlns:a="http://schemas.openxmlformats.org/drawingml/2006/main">
+              <a:graphicData uri="http://schemas.openxmlformats.org/drawingml/2006/picture">
+                <pic:pic xmlns:pic="http://schemas.openxmlformats.org/drawingml/2006/picture">
+                  <pic:nvPicPr>
+                    <pic:cNvPr id="1063121653" name=""/>
+                    <pic:cNvPicPr/>
+                  </pic:nvPicPr>
+                  <pic:blipFill>
+                    <a:blip r:embed="rId19">
+                      <a:extLst>
+                        <a:ext uri="{28A0092B-C50C-407E-A947-70E740481C1C}">
+                          <a14:useLocalDpi xmlns:a14="http://schemas.microsoft.com/office/drawing/2010/main" val="0"/>
+                        </a:ext>
+                      </a:extLst>
+                    </a:blip>
+                    <a:stretch>
+                      <a:fillRect/>
+                    </a:stretch>
+                  </pic:blipFill>
+                  <pic:spPr>
+                    <a:xfrm>
+                      <a:off x="0" y="0"/>
+                      <a:ext cx="476885" cy="568960"/>
+                    </a:xfrm>
+                    <a:prstGeom prst="rect">
+                      <a:avLst/>
+                    </a:prstGeom>
+                  </pic:spPr>
+                </pic:pic>
+              </a:graphicData>
+            </a:graphic>
+          </wp:anchor>
+        </w:drawing>
+      </w:r>
+      <w:r>
+        <w:rPr>
+          <w:noProof/>
+        </w:rPr>
+        <w:drawing>
+          <wp:anchor distT="0" distB="0" distL="114300" distR="114300" simplePos="0" relativeHeight="251664384" behindDoc="0" locked="0" layoutInCell="1" allowOverlap="1" wp14:anchorId="5D0A8AAE" wp14:editId="413146FC">
+            <wp:simplePos x="0" y="0"/>
+            <wp:positionH relativeFrom="column">
+              <wp:posOffset>3544708</wp:posOffset>
+            </wp:positionH>
+            <wp:positionV relativeFrom="paragraph">
+              <wp:posOffset>53451</wp:posOffset>
+            </wp:positionV>
+            <wp:extent cx="561975" cy="552450"/>
+            <wp:effectExtent l="0" t="0" r="9525" b="0"/>
+            <wp:wrapThrough wrapText="bothSides">
+              <wp:wrapPolygon edited="0">
+                <wp:start x="0" y="0"/>
+                <wp:lineTo x="0" y="20855"/>
+                <wp:lineTo x="21234" y="20855"/>
+                <wp:lineTo x="21234" y="0"/>
+                <wp:lineTo x="0" y="0"/>
+              </wp:wrapPolygon>
+            </wp:wrapThrough>
+            <wp:docPr id="1231321836" name="Picture 1" descr="A person in a suit&#10;&#10;Description automatically generated"/>
+            <wp:cNvGraphicFramePr>
+              <a:graphicFrameLocks xmlns:a="http://schemas.openxmlformats.org/drawingml/2006/main" noChangeAspect="1"/>
+            </wp:cNvGraphicFramePr>
+            <a:graphic xmlns:a="http://schemas.openxmlformats.org/drawingml/2006/main">
+              <a:graphicData uri="http://schemas.openxmlformats.org/drawingml/2006/picture">
+                <pic:pic xmlns:pic="http://schemas.openxmlformats.org/drawingml/2006/picture">
+                  <pic:nvPicPr>
+                    <pic:cNvPr id="1231321836" name="Picture 1" descr="A person in a suit&#10;&#10;Description automatically generated"/>
+                    <pic:cNvPicPr/>
+                  </pic:nvPicPr>
+                  <pic:blipFill>
+                    <a:blip r:embed="rId20">
+                      <a:extLst>
+                        <a:ext uri="{28A0092B-C50C-407E-A947-70E740481C1C}">
+                          <a14:useLocalDpi xmlns:a14="http://schemas.microsoft.com/office/drawing/2010/main" val="0"/>
+                        </a:ext>
+                      </a:extLst>
+                    </a:blip>
+                    <a:stretch>
+                      <a:fillRect/>
+                    </a:stretch>
+                  </pic:blipFill>
+                  <pic:spPr>
+                    <a:xfrm>
+                      <a:off x="0" y="0"/>
+                      <a:ext cx="561975" cy="552450"/>
+                    </a:xfrm>
+                    <a:prstGeom prst="rect">
+                      <a:avLst/>
+                    </a:prstGeom>
+                  </pic:spPr>
+                </pic:pic>
+              </a:graphicData>
+            </a:graphic>
+          </wp:anchor>
+        </w:drawing>
+      </w:r>
+      <w:r>
+        <w:drawing>
+          <wp:inline distT="0" distB="0" distL="0" distR="0" wp14:anchorId="52B600C9" wp14:editId="3B7FC237">
+            <wp:extent cx="691720" cy="522633"/>
+            <wp:effectExtent l="0" t="0" r="0" b="0"/>
+            <wp:docPr id="1705688759" name="Picture 1"/>
+            <wp:cNvGraphicFramePr>
+              <a:graphicFrameLocks xmlns:a="http://schemas.openxmlformats.org/drawingml/2006/main" noChangeAspect="1"/>
+            </wp:cNvGraphicFramePr>
+            <a:graphic xmlns:a="http://schemas.openxmlformats.org/drawingml/2006/main">
+              <a:graphicData uri="http://schemas.openxmlformats.org/drawingml/2006/picture">
+                <pic:pic xmlns:pic="http://schemas.openxmlformats.org/drawingml/2006/picture">
+                  <pic:nvPicPr>
+                    <pic:cNvPr id="1705688759" name=""/>
+                    <pic:cNvPicPr/>
+                  </pic:nvPicPr>
+                  <pic:blipFill>
+                    <a:blip r:embed="rId21"/>
+                    <a:stretch>
+                      <a:fillRect/>
+                    </a:stretch>
+                  </pic:blipFill>
+                  <pic:spPr>
+                    <a:xfrm>
+                      <a:off x="0" y="0"/>
+                      <a:ext cx="695388" cy="525404"/>
+                    </a:xfrm>
+                    <a:prstGeom prst="rect">
+                      <a:avLst/>
+                    </a:prstGeom>
+                  </pic:spPr>
+                </pic:pic>
+              </a:graphicData>
+            </a:graphic>
+          </wp:inline>
+        </w:drawing>
+      </w:r>
+      <w:r>
+        <w:rPr>
+          <w:noProof/>
+        </w:rPr>
+        <w:t xml:space="preserve"> </w:t>
+      </w:r>
+    </w:p>
+    <w:p>
+      <w:pPr>
+        <w:rPr>
+          <w:noProof/>
+        </w:rPr>
+      </w:pPr>
+      <w:r>
+        <w:rPr>
+          <w:noProof/>
+        </w:rPr>
+        <w:t xml:space="preserve"> </w:t>
+      </w:r>
+      <w:r>
+        <w:rPr>
+          <w:noProof/>
+          <w:highlight w:val="yellow"/>
+        </w:rPr>
+        <w:t>Busy</w:t>
+      </w:r>
+      <w:r>
+        <w:rPr>
+          <w:noProof/>
+        </w:rPr>
+        <w:tab/>
+      </w:r>
+      <w:r>
+        <w:rPr>
+          <w:noProof/>
+        </w:rPr>
+        <w:tab/>
+      </w:r>
+      <w:r>
+        <w:rPr>
+          <w:noProof/>
+        </w:rPr>
+        <w:tab/>
+      </w:r>
+      <w:r>
+        <w:rPr>
+          <w:noProof/>
+          <w:highlight w:val="yellow"/>
+        </w:rPr>
+        <w:t>Offline</w:t>
+      </w:r>
+      <w:r>
+        <w:rPr>
+          <w:noProof/>
+        </w:rPr>
+        <w:tab/>
+      </w:r>
+      <w:r>
+        <w:rPr>
+          <w:noProof/>
+        </w:rPr>
+        <w:tab/>
+      </w:r>
+      <w:r>
+        <w:rPr>
+          <w:noProof/>
+        </w:rPr>
+        <w:tab/>
+      </w:r>
+      <w:r>
+        <w:rPr>
+          <w:noProof/>
+          <w:highlight w:val="yellow"/>
+        </w:rPr>
+        <w:t>Away</w:t>
+      </w:r>
+    </w:p>
+    <w:p>
+      <w:pPr>
+        <w:rPr>
+          <w:noProof/>
+        </w:rPr>
+      </w:pPr>
+      <w:r>
+        <w:rPr>
+          <w:noProof/>
+        </w:rPr>
+        <w:t>The user can manipulate their visual layout of their chats by being able to ‘Pop out chat’, ‘Mark as unread’, ‘Pin’, ‘Mute’, ‘Hide’.</w:t>
+      </w:r>
+      <w:r>
+        <w:rPr>
+          <w:noProof/>
+        </w:rPr>
+        <w:t xml:space="preserve"> This gives the user an opportunity to manipulate their personal messages screen to either make it look aresthetically pleasing or have all of their work chats visible on the page.</w:t>
+      </w:r>
+    </w:p>
+    <w:p>
+      <w:pPr>
+        <w:rPr>
+          <w:noProof/>
+        </w:rPr>
+      </w:pPr>
+      <w:r>
+        <w:rPr>
+          <w:noProof/>
+        </w:rPr>
+        <w:t>Microsoft Teams also allows users to send messages of high importance by making them highlighted so that the receiver of the message can take particular notice of them.</w:t>
+      </w:r>
+    </w:p>
+    <w:p>
+      <w:pPr>
+        <w:rPr>
+          <w:noProof/>
+        </w:rPr>
+      </w:pPr>
+    </w:p>
+    <w:p>
+      <w:pPr>
+        <w:rPr>
+          <w:noProof/>
+        </w:rPr>
+      </w:pPr>
+    </w:p>
+    <w:p>
+      <w:pPr>
+        <w:rPr>
+          <w:noProof/>
+        </w:rPr>
+      </w:pPr>
+    </w:p>
+    <w:p>
+      <w:pPr>
+        <w:rPr>
+          <w:noProof/>
+        </w:rPr>
+      </w:pPr>
+    </w:p>
+    <w:p>
+      <w:pPr>
+        <w:rPr>
+          <w:noProof/>
+        </w:rPr>
+      </w:pPr>
+      <w:r>
+        <w:rPr>
+          <w:noProof/>
+        </w:rPr>
+        <w:drawing>
+          <wp:anchor distT="0" distB="0" distL="114300" distR="114300" simplePos="0" relativeHeight="251666432" behindDoc="1" locked="0" layoutInCell="1" allowOverlap="1" wp14:anchorId="44E3F486" wp14:editId="1EF27BA0">
+            <wp:simplePos x="0" y="0"/>
+            <wp:positionH relativeFrom="margin">
+              <wp:posOffset>-208800</wp:posOffset>
+            </wp:positionH>
+            <wp:positionV relativeFrom="paragraph">
+              <wp:posOffset>783520</wp:posOffset>
+            </wp:positionV>
+            <wp:extent cx="1913255" cy="2453005"/>
+            <wp:effectExtent l="0" t="0" r="0" b="4445"/>
+            <wp:wrapTight wrapText="bothSides">
+              <wp:wrapPolygon edited="0">
+                <wp:start x="0" y="0"/>
+                <wp:lineTo x="0" y="21471"/>
+                <wp:lineTo x="21292" y="21471"/>
+                <wp:lineTo x="21292" y="0"/>
+                <wp:lineTo x="0" y="0"/>
+              </wp:wrapPolygon>
+            </wp:wrapTight>
+            <wp:docPr id="227983944" name="Picture 1" descr="A screenshot of a screenshot of a smiley face&#10;&#10;Description automatically generated"/>
+            <wp:cNvGraphicFramePr>
+              <a:graphicFrameLocks xmlns:a="http://schemas.openxmlformats.org/drawingml/2006/main" noChangeAspect="1"/>
+            </wp:cNvGraphicFramePr>
+            <a:graphic xmlns:a="http://schemas.openxmlformats.org/drawingml/2006/main">
+              <a:graphicData uri="http://schemas.openxmlformats.org/drawingml/2006/picture">
+                <pic:pic xmlns:pic="http://schemas.openxmlformats.org/drawingml/2006/picture">
+                  <pic:nvPicPr>
+                    <pic:cNvPr id="227983944" name="Picture 1" descr="A screenshot of a screenshot of a smiley face&#10;&#10;Description automatically generated"/>
+                    <pic:cNvPicPr/>
+                  </pic:nvPicPr>
+                  <pic:blipFill>
+                    <a:blip r:embed="rId22">
+                      <a:extLst>
+                        <a:ext uri="{28A0092B-C50C-407E-A947-70E740481C1C}">
+                          <a14:useLocalDpi xmlns:a14="http://schemas.microsoft.com/office/drawing/2010/main" val="0"/>
+                        </a:ext>
+                      </a:extLst>
+                    </a:blip>
+                    <a:stretch>
+                      <a:fillRect/>
+                    </a:stretch>
+                  </pic:blipFill>
+                  <pic:spPr>
+                    <a:xfrm>
+                      <a:off x="0" y="0"/>
+                      <a:ext cx="1913255" cy="2453005"/>
+                    </a:xfrm>
+                    <a:prstGeom prst="rect">
+                      <a:avLst/>
+                    </a:prstGeom>
+                  </pic:spPr>
+                </pic:pic>
+              </a:graphicData>
+            </a:graphic>
+            <wp14:sizeRelH relativeFrom="margin">
+              <wp14:pctWidth>0</wp14:pctWidth>
+            </wp14:sizeRelH>
+            <wp14:sizeRelV relativeFrom="margin">
+              <wp14:pctHeight>0</wp14:pctHeight>
+            </wp14:sizeRelV>
+          </wp:anchor>
+        </w:drawing>
+      </w:r>
+      <w:r>
+        <w:drawing>
+          <wp:anchor distT="0" distB="0" distL="114300" distR="114300" simplePos="0" relativeHeight="251668480" behindDoc="1" locked="0" layoutInCell="1" allowOverlap="1" wp14:anchorId="04139750" wp14:editId="44436AAD">
+            <wp:simplePos x="0" y="0"/>
+            <wp:positionH relativeFrom="column">
+              <wp:posOffset>4226560</wp:posOffset>
+            </wp:positionH>
+            <wp:positionV relativeFrom="paragraph">
+              <wp:posOffset>311785</wp:posOffset>
+            </wp:positionV>
+            <wp:extent cx="1858645" cy="2880995"/>
+            <wp:effectExtent l="0" t="0" r="8255" b="0"/>
+            <wp:wrapTight wrapText="bothSides">
+              <wp:wrapPolygon edited="0">
+                <wp:start x="0" y="0"/>
+                <wp:lineTo x="0" y="21424"/>
+                <wp:lineTo x="21475" y="21424"/>
+                <wp:lineTo x="21475" y="0"/>
+                <wp:lineTo x="0" y="0"/>
+              </wp:wrapPolygon>
+            </wp:wrapTight>
+            <wp:docPr id="1483701389" name="Picture 1" descr="A screenshot of a computer&#10;&#10;Description automatically generated"/>
+            <wp:cNvGraphicFramePr>
+              <a:graphicFrameLocks xmlns:a="http://schemas.openxmlformats.org/drawingml/2006/main" noChangeAspect="1"/>
+            </wp:cNvGraphicFramePr>
+            <a:graphic xmlns:a="http://schemas.openxmlformats.org/drawingml/2006/main">
+              <a:graphicData uri="http://schemas.openxmlformats.org/drawingml/2006/picture">
+                <pic:pic xmlns:pic="http://schemas.openxmlformats.org/drawingml/2006/picture">
+                  <pic:nvPicPr>
+                    <pic:cNvPr id="1483701389" name="Picture 1" descr="A screenshot of a computer&#10;&#10;Description automatically generated"/>
+                    <pic:cNvPicPr/>
+                  </pic:nvPicPr>
+                  <pic:blipFill>
+                    <a:blip r:embed="rId23">
+                      <a:extLst>
+                        <a:ext uri="{28A0092B-C50C-407E-A947-70E740481C1C}">
+                          <a14:useLocalDpi xmlns:a14="http://schemas.microsoft.com/office/drawing/2010/main" val="0"/>
+                        </a:ext>
+                      </a:extLst>
+                    </a:blip>
+                    <a:stretch>
+                      <a:fillRect/>
+                    </a:stretch>
+                  </pic:blipFill>
+                  <pic:spPr>
+                    <a:xfrm>
+                      <a:off x="0" y="0"/>
+                      <a:ext cx="1858645" cy="2880995"/>
+                    </a:xfrm>
+                    <a:prstGeom prst="rect">
+                      <a:avLst/>
+                    </a:prstGeom>
+                  </pic:spPr>
+                </pic:pic>
+              </a:graphicData>
+            </a:graphic>
+            <wp14:sizeRelH relativeFrom="margin">
+              <wp14:pctWidth>0</wp14:pctWidth>
+            </wp14:sizeRelH>
+            <wp14:sizeRelV relativeFrom="margin">
+              <wp14:pctHeight>0</wp14:pctHeight>
+            </wp14:sizeRelV>
+          </wp:anchor>
+        </w:drawing>
+      </w:r>
+      <w:r>
+        <w:rPr>
+          <w:noProof/>
+        </w:rPr>
+        <w:t>The Microsoft Teams chats are extremely versatile as users are able to send each other many things such as files, pictures, text and emoji’s.</w:t>
+      </w:r>
+    </w:p>
+    <w:p>
+      <w:pPr>
+        <w:rPr>
+          <w:noProof/>
+        </w:rPr>
+      </w:pPr>
+      <w:r>
+        <w:drawing>
+          <wp:anchor distT="0" distB="0" distL="114300" distR="114300" simplePos="0" relativeHeight="251667456" behindDoc="1" locked="0" layoutInCell="1" allowOverlap="1" wp14:anchorId="0B9D2C24" wp14:editId="5BF79C2E">
+            <wp:simplePos x="0" y="0"/>
+            <wp:positionH relativeFrom="column">
+              <wp:posOffset>2179955</wp:posOffset>
+            </wp:positionH>
+            <wp:positionV relativeFrom="paragraph">
+              <wp:posOffset>80876</wp:posOffset>
+            </wp:positionV>
+            <wp:extent cx="2047875" cy="2656205"/>
+            <wp:effectExtent l="0" t="0" r="9525" b="0"/>
+            <wp:wrapTight wrapText="bothSides">
+              <wp:wrapPolygon edited="0">
+                <wp:start x="0" y="0"/>
+                <wp:lineTo x="0" y="21378"/>
+                <wp:lineTo x="21500" y="21378"/>
+                <wp:lineTo x="21500" y="0"/>
+                <wp:lineTo x="0" y="0"/>
+              </wp:wrapPolygon>
+            </wp:wrapTight>
+            <wp:docPr id="1822384671" name="Picture 1"/>
+            <wp:cNvGraphicFramePr>
+              <a:graphicFrameLocks xmlns:a="http://schemas.openxmlformats.org/drawingml/2006/main" noChangeAspect="1"/>
+            </wp:cNvGraphicFramePr>
+            <a:graphic xmlns:a="http://schemas.openxmlformats.org/drawingml/2006/main">
+              <a:graphicData uri="http://schemas.openxmlformats.org/drawingml/2006/picture">
+                <pic:pic xmlns:pic="http://schemas.openxmlformats.org/drawingml/2006/picture">
+                  <pic:nvPicPr>
+                    <pic:cNvPr id="1822384671" name="Picture 1"/>
+                    <pic:cNvPicPr/>
+                  </pic:nvPicPr>
+                  <pic:blipFill>
+                    <a:blip r:embed="rId24" cstate="print">
+                      <a:extLst>
+                        <a:ext uri="{28A0092B-C50C-407E-A947-70E740481C1C}">
+                          <a14:useLocalDpi xmlns:a14="http://schemas.microsoft.com/office/drawing/2010/main" val="0"/>
+                        </a:ext>
+                      </a:extLst>
+                    </a:blip>
+                    <a:stretch>
+                      <a:fillRect/>
+                    </a:stretch>
+                  </pic:blipFill>
+                  <pic:spPr>
+                    <a:xfrm>
+                      <a:off x="0" y="0"/>
+                      <a:ext cx="2047875" cy="2656205"/>
+                    </a:xfrm>
+                    <a:prstGeom prst="rect">
+                      <a:avLst/>
+                    </a:prstGeom>
+                  </pic:spPr>
+                </pic:pic>
+              </a:graphicData>
+            </a:graphic>
+            <wp14:sizeRelH relativeFrom="margin">
+              <wp14:pctWidth>0</wp14:pctWidth>
+            </wp14:sizeRelH>
+            <wp14:sizeRelV relativeFrom="margin">
+              <wp14:pctHeight>0</wp14:pctHeight>
+            </wp14:sizeRelV>
+          </wp:anchor>
+        </w:drawing>
+      </w:r>
+      <w:r>
+        <w:rPr>
+          <w:noProof/>
+        </w:rPr>
+        <w:tab/>
+      </w:r>
+      <w:r>
+        <w:rPr>
+          <w:noProof/>
+        </w:rPr>
+        <w:tab/>
+      </w:r>
+      <w:r>
+        <w:rPr>
+          <w:noProof/>
+        </w:rPr>
+        <w:tab/>
+      </w:r>
+      <w:r>
+        <w:rPr>
+          <w:noProof/>
+        </w:rPr>
+        <w:tab/>
+      </w:r>
+      <w:r>
+        <w:rPr>
+          <w:noProof/>
+        </w:rPr>
+        <w:tab/>
+      </w:r>
+    </w:p>
+    <w:p>
+      <w:pPr>
+        <w:rPr>
+          <w:b/>
+          <w:bCs/>
+          <w:u w:val="single"/>
+        </w:rPr>
+      </w:pPr>
+      <w:r>
+        <w:lastRenderedPageBreak/>
+        <w:tab/>
+      </w:r>
+      <w:r>
+        <w:rPr>
+          <w:b/>
+          <w:bCs/>
+          <w:u w:val="single"/>
+        </w:rPr>
+        <w:t>Microsoft Teams – Channels and Teams</w:t>
+      </w:r>
+      <w:r>
+        <w:rPr>
+          <w:b/>
+          <w:bCs/>
+          <w:u w:val="single"/>
+        </w:rPr>
+        <w:tab/>
+      </w:r>
+    </w:p>
+    <w:p>
+      <w:pPr>
+        <w:rPr>
+          <w:b/>
+          <w:bCs/>
+          <w:u w:val="single"/>
+        </w:rPr>
+      </w:pPr>
+      <w:r>
+        <w:rPr>
+          <w:b/>
+          <w:bCs/>
+          <w:u w:val="single"/>
+        </w:rPr>
+        <w:drawing>
+          <wp:inline distT="0" distB="0" distL="0" distR="0" wp14:anchorId="00E29385" wp14:editId="5033D8FD">
+            <wp:extent cx="5731510" cy="2285365"/>
+            <wp:effectExtent l="0" t="0" r="2540" b="635"/>
+            <wp:docPr id="736691738" name="Picture 1" descr="A screenshot of a computer&#10;&#10;Description automatically generated"/>
+            <wp:cNvGraphicFramePr>
+              <a:graphicFrameLocks xmlns:a="http://schemas.openxmlformats.org/drawingml/2006/main" noChangeAspect="1"/>
+            </wp:cNvGraphicFramePr>
+            <a:graphic xmlns:a="http://schemas.openxmlformats.org/drawingml/2006/main">
+              <a:graphicData uri="http://schemas.openxmlformats.org/drawingml/2006/picture">
+                <pic:pic xmlns:pic="http://schemas.openxmlformats.org/drawingml/2006/picture">
+                  <pic:nvPicPr>
+                    <pic:cNvPr id="736691738" name="Picture 1" descr="A screenshot of a computer&#10;&#10;Description automatically generated"/>
+                    <pic:cNvPicPr/>
+                  </pic:nvPicPr>
+                  <pic:blipFill>
+                    <a:blip r:embed="rId25"/>
+                    <a:stretch>
+                      <a:fillRect/>
+                    </a:stretch>
+                  </pic:blipFill>
+                  <pic:spPr>
+                    <a:xfrm>
+                      <a:off x="0" y="0"/>
+                      <a:ext cx="5731510" cy="2285365"/>
+                    </a:xfrm>
+                    <a:prstGeom prst="rect">
+                      <a:avLst/>
+                    </a:prstGeom>
+                  </pic:spPr>
+                </pic:pic>
+              </a:graphicData>
+            </a:graphic>
+          </wp:inline>
+        </w:drawing>
+      </w:r>
+    </w:p>
+    <w:p>
+      <w:r>
+        <w:t>Microsoft Team</w:t>
+      </w:r>
+      <w:r>
+        <w:t>s allows users to be a part of a team where admins can post relevant information to their class and this material can be accessed by all members of the class.</w:t>
+      </w:r>
+      <w:r>
+        <w:br w:type="textWrapping" w:clear="all"/>
+      </w:r>
+    </w:p>
+    <w:p>
+      <w:r>
+        <w:drawing>
+          <wp:inline distT="0" distB="0" distL="0" distR="0" wp14:anchorId="4F5EDE9B" wp14:editId="5898603E">
+            <wp:extent cx="5731510" cy="1990725"/>
+            <wp:effectExtent l="0" t="0" r="2540" b="9525"/>
+            <wp:docPr id="2088926505" name="Picture 1" descr="A screenshot of a computer&#10;&#10;Description automatically generated"/>
+            <wp:cNvGraphicFramePr>
+              <a:graphicFrameLocks xmlns:a="http://schemas.openxmlformats.org/drawingml/2006/main" noChangeAspect="1"/>
+            </wp:cNvGraphicFramePr>
+            <a:graphic xmlns:a="http://schemas.openxmlformats.org/drawingml/2006/main">
+              <a:graphicData uri="http://schemas.openxmlformats.org/drawingml/2006/picture">
+                <pic:pic xmlns:pic="http://schemas.openxmlformats.org/drawingml/2006/picture">
+                  <pic:nvPicPr>
+                    <pic:cNvPr id="2088926505" name="Picture 1" descr="A screenshot of a computer&#10;&#10;Description automatically generated"/>
+                    <pic:cNvPicPr/>
+                  </pic:nvPicPr>
+                  <pic:blipFill>
+                    <a:blip r:embed="rId26"/>
+                    <a:stretch>
+                      <a:fillRect/>
+                    </a:stretch>
+                  </pic:blipFill>
+                  <pic:spPr>
+                    <a:xfrm>
+                      <a:off x="0" y="0"/>
+                      <a:ext cx="5731510" cy="1990725"/>
+                    </a:xfrm>
+                    <a:prstGeom prst="rect">
+                      <a:avLst/>
+                    </a:prstGeom>
+                  </pic:spPr>
+                </pic:pic>
+              </a:graphicData>
+            </a:graphic>
+          </wp:inline>
+        </w:drawing>
+      </w:r>
+    </w:p>
+    <w:p>
+      <w:r>
+        <w:drawing>
+          <wp:inline distT="0" distB="0" distL="0" distR="0" wp14:anchorId="7722BD9E" wp14:editId="58012FBF">
+            <wp:extent cx="3852310" cy="2542456"/>
+            <wp:effectExtent l="0" t="0" r="0" b="0"/>
+            <wp:docPr id="1236390629" name="Picture 1" descr="A screenshot of a person&#10;&#10;Description automatically generated"/>
+            <wp:cNvGraphicFramePr>
+              <a:graphicFrameLocks xmlns:a="http://schemas.openxmlformats.org/drawingml/2006/main" noChangeAspect="1"/>
+            </wp:cNvGraphicFramePr>
+            <a:graphic xmlns:a="http://schemas.openxmlformats.org/drawingml/2006/main">
+              <a:graphicData uri="http://schemas.openxmlformats.org/drawingml/2006/picture">
+                <pic:pic xmlns:pic="http://schemas.openxmlformats.org/drawingml/2006/picture">
+                  <pic:nvPicPr>
+                    <pic:cNvPr id="1236390629" name="Picture 1" descr="A screenshot of a person&#10;&#10;Description automatically generated"/>
+                    <pic:cNvPicPr/>
+                  </pic:nvPicPr>
+                  <pic:blipFill>
+                    <a:blip r:embed="rId27"/>
+                    <a:stretch>
+                      <a:fillRect/>
+                    </a:stretch>
+                  </pic:blipFill>
+                  <pic:spPr>
+                    <a:xfrm>
+                      <a:off x="0" y="0"/>
+                      <a:ext cx="3858924" cy="2546821"/>
+                    </a:xfrm>
+                    <a:prstGeom prst="rect">
+                      <a:avLst/>
+                    </a:prstGeom>
+                  </pic:spPr>
+                </pic:pic>
+              </a:graphicData>
+            </a:graphic>
+          </wp:inline>
+        </w:drawing>
+      </w:r>
+    </w:p>
+    <w:p>
+      <w:r>
+        <w:t xml:space="preserve">Microsoft Teams has a separate section for files where all relevant files for the gives group/ class can be stored. The file system operates in the same way as </w:t>
+      </w:r>
+      <w:r>
+        <w:t xml:space="preserve">a normal file explorer where files can be </w:t>
+      </w:r>
+      <w:r>
+        <w:lastRenderedPageBreak/>
+        <w:t>organised in different folders. File types that can be stored in Microsoft Teams include Microsoft Word, Power Point presentations, Excel spreadsheets and PDF files.</w:t>
+      </w:r>
+    </w:p>
+    <w:p>
+      <w:r>
+        <w:drawing>
+          <wp:inline distT="0" distB="0" distL="0" distR="0" wp14:anchorId="58214CEF" wp14:editId="46A00398">
+            <wp:extent cx="5731510" cy="4874260"/>
+            <wp:effectExtent l="0" t="0" r="2540" b="2540"/>
+            <wp:docPr id="456730284" name="Picture 1" descr="A screenshot of a computer&#10;&#10;Description automatically generated"/>
+            <wp:cNvGraphicFramePr>
+              <a:graphicFrameLocks xmlns:a="http://schemas.openxmlformats.org/drawingml/2006/main" noChangeAspect="1"/>
+            </wp:cNvGraphicFramePr>
+            <a:graphic xmlns:a="http://schemas.openxmlformats.org/drawingml/2006/main">
+              <a:graphicData uri="http://schemas.openxmlformats.org/drawingml/2006/picture">
+                <pic:pic xmlns:pic="http://schemas.openxmlformats.org/drawingml/2006/picture">
+                  <pic:nvPicPr>
+                    <pic:cNvPr id="456730284" name="Picture 1" descr="A screenshot of a computer&#10;&#10;Description automatically generated"/>
+                    <pic:cNvPicPr/>
+                  </pic:nvPicPr>
+                  <pic:blipFill>
+                    <a:blip r:embed="rId28"/>
+                    <a:stretch>
+                      <a:fillRect/>
+                    </a:stretch>
+                  </pic:blipFill>
+                  <pic:spPr>
+                    <a:xfrm>
+                      <a:off x="0" y="0"/>
+                      <a:ext cx="5731510" cy="4874260"/>
+                    </a:xfrm>
+                    <a:prstGeom prst="rect">
+                      <a:avLst/>
+                    </a:prstGeom>
+                  </pic:spPr>
+                </pic:pic>
+              </a:graphicData>
+            </a:graphic>
+          </wp:inline>
+        </w:drawing>
+      </w:r>
+    </w:p>
+    <w:p>
+      <w:r>
+        <w:br w:type="page"/>
+      </w:r>
+    </w:p>
+    <w:p/>
+    <w:p/>
     <w:sectPr>
       <w:pgSz w:w="11906" w:h="16838"/>
       <w:pgMar w:top="1440" w:right="1440" w:bottom="1440" w:left="1440" w:header="708" w:footer="708" w:gutter="0"/>
@@ -911,6 +2471,56 @@
     </w:sectPr>
   </w:body>
 </w:document>
+</file>
+
+<file path=word/endnotes.xml><?xml version="1.0" encoding="utf-8"?>
+<w:endnotes xmlns:wpc="http://schemas.microsoft.com/office/word/2010/wordprocessingCanvas" xmlns:cx="http://schemas.microsoft.com/office/drawing/2014/chartex" xmlns:cx1="http://schemas.microsoft.com/office/drawing/2015/9/8/chartex" xmlns:cx2="http://schemas.microsoft.com/office/drawing/2015/10/21/chartex" xmlns:cx3="http://schemas.microsoft.com/office/drawing/2016/5/9/chartex" xmlns:cx4="http://schemas.microsoft.com/office/drawing/2016/5/10/chartex" xmlns:cx5="http://schemas.microsoft.com/office/drawing/2016/5/11/chartex" xmlns:cx6="http://schemas.microsoft.com/office/drawing/2016/5/12/chartex" xmlns:cx7="http://schemas.microsoft.com/office/drawing/2016/5/13/chartex" xmlns:cx8="http://schemas.microsoft.com/office/drawing/2016/5/14/chartex" xmlns:mc="http://schemas.openxmlformats.org/markup-compatibility/2006" xmlns:aink="http://schemas.microsoft.com/office/drawing/2016/ink" xmlns:am3d="http://schemas.microsoft.com/office/drawing/2017/model3d" xmlns:o="urn:schemas-microsoft-com:office:office" xmlns:oel="http://schemas.microsoft.com/office/2019/extlst" xmlns:r="http://schemas.openxmlformats.org/officeDocument/2006/relationships" xmlns:m="http://schemas.openxmlformats.org/officeDocument/2006/math" xmlns:v="urn:schemas-microsoft-com:vml" xmlns:wp14="http://schemas.microsoft.com/office/word/2010/wordprocessingDrawing" xmlns:wp="http://schemas.openxmlformats.org/drawingml/2006/wordprocessingDrawing" xmlns:w10="urn:schemas-microsoft-com:office:word" xmlns:w="http://schemas.openxmlformats.org/wordprocessingml/2006/main" xmlns:w14="http://schemas.microsoft.com/office/word/2010/wordml" xmlns:w15="http://schemas.microsoft.com/office/word/2012/wordml" xmlns:w16cex="http://schemas.microsoft.com/office/word/2018/wordml/cex" xmlns:w16cid="http://schemas.microsoft.com/office/word/2016/wordml/cid" xmlns:w16="http://schemas.microsoft.com/office/word/2018/wordml" xmlns:w16sdtdh="http://schemas.microsoft.com/office/word/2020/wordml/sdtdatahash" xmlns:w16se="http://schemas.microsoft.com/office/word/2015/wordml/symex" xmlns:wpg="http://schemas.microsoft.com/office/word/2010/wordprocessingGroup" xmlns:wpi="http://schemas.microsoft.com/office/word/2010/wordprocessingInk" xmlns:wne="http://schemas.microsoft.com/office/word/2006/wordml" xmlns:wps="http://schemas.microsoft.com/office/word/2010/wordprocessingShape" mc:Ignorable="w14 w15 w16se w16cid w16 w16cex w16sdtdh wp14">
+  <w:endnote w:type="separator" w:id="-1">
+    <w:p>
+      <w:pPr>
+        <w:spacing w:after="0" w:line="240" w:lineRule="auto"/>
+      </w:pPr>
+      <w:r>
+        <w:separator/>
+      </w:r>
+    </w:p>
+  </w:endnote>
+  <w:endnote w:type="continuationSeparator" w:id="0">
+    <w:p>
+      <w:pPr>
+        <w:spacing w:after="0" w:line="240" w:lineRule="auto"/>
+      </w:pPr>
+      <w:r>
+        <w:continuationSeparator/>
+      </w:r>
+    </w:p>
+  </w:endnote>
+</w:endnotes>
+</file>
+
+<file path=word/footnotes.xml><?xml version="1.0" encoding="utf-8"?>
+<w:footnotes xmlns:wpc="http://schemas.microsoft.com/office/word/2010/wordprocessingCanvas" xmlns:cx="http://schemas.microsoft.com/office/drawing/2014/chartex" xmlns:cx1="http://schemas.microsoft.com/office/drawing/2015/9/8/chartex" xmlns:cx2="http://schemas.microsoft.com/office/drawing/2015/10/21/chartex" xmlns:cx3="http://schemas.microsoft.com/office/drawing/2016/5/9/chartex" xmlns:cx4="http://schemas.microsoft.com/office/drawing/2016/5/10/chartex" xmlns:cx5="http://schemas.microsoft.com/office/drawing/2016/5/11/chartex" xmlns:cx6="http://schemas.microsoft.com/office/drawing/2016/5/12/chartex" xmlns:cx7="http://schemas.microsoft.com/office/drawing/2016/5/13/chartex" xmlns:cx8="http://schemas.microsoft.com/office/drawing/2016/5/14/chartex" xmlns:mc="http://schemas.openxmlformats.org/markup-compatibility/2006" xmlns:aink="http://schemas.microsoft.com/office/drawing/2016/ink" xmlns:am3d="http://schemas.microsoft.com/office/drawing/2017/model3d" xmlns:o="urn:schemas-microsoft-com:office:office" xmlns:oel="http://schemas.microsoft.com/office/2019/extlst" xmlns:r="http://schemas.openxmlformats.org/officeDocument/2006/relationships" xmlns:m="http://schemas.openxmlformats.org/officeDocument/2006/math" xmlns:v="urn:schemas-microsoft-com:vml" xmlns:wp14="http://schemas.microsoft.com/office/word/2010/wordprocessingDrawing" xmlns:wp="http://schemas.openxmlformats.org/drawingml/2006/wordprocessingDrawing" xmlns:w10="urn:schemas-microsoft-com:office:word" xmlns:w="http://schemas.openxmlformats.org/wordprocessingml/2006/main" xmlns:w14="http://schemas.microsoft.com/office/word/2010/wordml" xmlns:w15="http://schemas.microsoft.com/office/word/2012/wordml" xmlns:w16cex="http://schemas.microsoft.com/office/word/2018/wordml/cex" xmlns:w16cid="http://schemas.microsoft.com/office/word/2016/wordml/cid" xmlns:w16="http://schemas.microsoft.com/office/word/2018/wordml" xmlns:w16sdtdh="http://schemas.microsoft.com/office/word/2020/wordml/sdtdatahash" xmlns:w16se="http://schemas.microsoft.com/office/word/2015/wordml/symex" xmlns:wpg="http://schemas.microsoft.com/office/word/2010/wordprocessingGroup" xmlns:wpi="http://schemas.microsoft.com/office/word/2010/wordprocessingInk" xmlns:wne="http://schemas.microsoft.com/office/word/2006/wordml" xmlns:wps="http://schemas.microsoft.com/office/word/2010/wordprocessingShape" mc:Ignorable="w14 w15 w16se w16cid w16 w16cex w16sdtdh wp14">
+  <w:footnote w:type="separator" w:id="-1">
+    <w:p>
+      <w:pPr>
+        <w:spacing w:after="0" w:line="240" w:lineRule="auto"/>
+      </w:pPr>
+      <w:r>
+        <w:separator/>
+      </w:r>
+    </w:p>
+  </w:footnote>
+  <w:footnote w:type="continuationSeparator" w:id="0">
+    <w:p>
+      <w:pPr>
+        <w:spacing w:after="0" w:line="240" w:lineRule="auto"/>
+      </w:pPr>
+      <w:r>
+        <w:continuationSeparator/>
+      </w:r>
+    </w:p>
+  </w:footnote>
+</w:footnotes>
 </file>
 
 <file path=word/numbering.xml><?xml version="1.0" encoding="utf-8"?>
@@ -1863,6 +3473,50 @@
       <w:color w:val="2F5496" w:themeColor="accent1" w:themeShade="BF"/>
     </w:rPr>
   </w:style>
+  <w:style w:type="paragraph" w:styleId="Header">
+    <w:name w:val="header"/>
+    <w:basedOn w:val="Normal"/>
+    <w:link w:val="HeaderChar"/>
+    <w:uiPriority w:val="99"/>
+    <w:unhideWhenUsed/>
+    <w:rsid w:val="00B12EC8"/>
+    <w:pPr>
+      <w:tabs>
+        <w:tab w:val="center" w:pos="4513"/>
+        <w:tab w:val="right" w:pos="9026"/>
+      </w:tabs>
+      <w:spacing w:after="0" w:line="240" w:lineRule="auto"/>
+    </w:pPr>
+  </w:style>
+  <w:style w:type="character" w:customStyle="1" w:styleId="HeaderChar">
+    <w:name w:val="Header Char"/>
+    <w:basedOn w:val="DefaultParagraphFont"/>
+    <w:link w:val="Header"/>
+    <w:uiPriority w:val="99"/>
+    <w:rsid w:val="00B12EC8"/>
+  </w:style>
+  <w:style w:type="paragraph" w:styleId="Footer">
+    <w:name w:val="footer"/>
+    <w:basedOn w:val="Normal"/>
+    <w:link w:val="FooterChar"/>
+    <w:uiPriority w:val="99"/>
+    <w:unhideWhenUsed/>
+    <w:rsid w:val="00B12EC8"/>
+    <w:pPr>
+      <w:tabs>
+        <w:tab w:val="center" w:pos="4513"/>
+        <w:tab w:val="right" w:pos="9026"/>
+      </w:tabs>
+      <w:spacing w:after="0" w:line="240" w:lineRule="auto"/>
+    </w:pPr>
+  </w:style>
+  <w:style w:type="character" w:customStyle="1" w:styleId="FooterChar">
+    <w:name w:val="Footer Char"/>
+    <w:basedOn w:val="DefaultParagraphFont"/>
+    <w:link w:val="Footer"/>
+    <w:uiPriority w:val="99"/>
+    <w:rsid w:val="00B12EC8"/>
+  </w:style>
 </w:styles>
 </file>
 

</xml_diff>

<commit_message>
finished google calendar analysis and features
</commit_message>
<xml_diff>
--- a/writeup/financecoursework.writeup.docx
+++ b/writeup/financecoursework.writeup.docx
@@ -8,7 +8,7 @@
         <w:jc w:val="center"/>
       </w:pPr>
       <w:bookmarkStart w:id="0" w:name="_Toc156224342"/>
-      <w:bookmarkStart w:id="1" w:name="_Toc156384008"/>
+      <w:bookmarkStart w:id="1" w:name="_Toc158645824"/>
       <w:r>
         <w:t>OCR A LEVEL COURSEWORK – WEBSITE FOR FINANCIAL ADVISOR</w:t>
       </w:r>
@@ -57,7 +57,6 @@
           <w:sz w:val="22"/>
           <w:szCs w:val="22"/>
           <w:lang w:val="en-GB" w:eastAsia="zh-CN"/>
-          <w14:ligatures w14:val="standardContextual"/>
         </w:rPr>
         <w:id w:val="-788664963"/>
         <w:docPartObj>
@@ -100,7 +99,7 @@
           <w:r>
             <w:fldChar w:fldCharType="separate"/>
           </w:r>
-          <w:hyperlink w:anchor="_Toc156384008" w:history="1">
+          <w:hyperlink w:anchor="_Toc158645824" w:history="1">
             <w:r>
               <w:rPr>
                 <w:rStyle w:val="Hyperlink"/>
@@ -127,7 +126,7 @@
                 <w:noProof/>
                 <w:webHidden/>
               </w:rPr>
-              <w:instrText xml:space="preserve"> PAGEREF _Toc156384008 \h </w:instrText>
+              <w:instrText xml:space="preserve"> PAGEREF _Toc158645824 \h </w:instrText>
             </w:r>
             <w:r>
               <w:rPr>
@@ -168,7 +167,7 @@
               <w:noProof/>
             </w:rPr>
           </w:pPr>
-          <w:hyperlink w:anchor="_Toc156384009" w:history="1">
+          <w:hyperlink w:anchor="_Toc158645825" w:history="1">
             <w:r>
               <w:rPr>
                 <w:rStyle w:val="Hyperlink"/>
@@ -195,7 +194,7 @@
                 <w:noProof/>
                 <w:webHidden/>
               </w:rPr>
-              <w:instrText xml:space="preserve"> PAGEREF _Toc156384009 \h </w:instrText>
+              <w:instrText xml:space="preserve"> PAGEREF _Toc158645825 \h </w:instrText>
             </w:r>
             <w:r>
               <w:rPr>
@@ -236,7 +235,7 @@
               <w:noProof/>
             </w:rPr>
           </w:pPr>
-          <w:hyperlink w:anchor="_Toc156384010" w:history="1">
+          <w:hyperlink w:anchor="_Toc158645826" w:history="1">
             <w:r>
               <w:rPr>
                 <w:rStyle w:val="Hyperlink"/>
@@ -263,7 +262,7 @@
                 <w:noProof/>
                 <w:webHidden/>
               </w:rPr>
-              <w:instrText xml:space="preserve"> PAGEREF _Toc156384010 \h </w:instrText>
+              <w:instrText xml:space="preserve"> PAGEREF _Toc158645826 \h </w:instrText>
             </w:r>
             <w:r>
               <w:rPr>
@@ -304,7 +303,7 @@
               <w:noProof/>
             </w:rPr>
           </w:pPr>
-          <w:hyperlink w:anchor="_Toc156384011" w:history="1">
+          <w:hyperlink w:anchor="_Toc158645827" w:history="1">
             <w:r>
               <w:rPr>
                 <w:rStyle w:val="Hyperlink"/>
@@ -331,7 +330,7 @@
                 <w:noProof/>
                 <w:webHidden/>
               </w:rPr>
-              <w:instrText xml:space="preserve"> PAGEREF _Toc156384011 \h </w:instrText>
+              <w:instrText xml:space="preserve"> PAGEREF _Toc158645827 \h </w:instrText>
             </w:r>
             <w:r>
               <w:rPr>
@@ -352,6 +351,278 @@
                 <w:webHidden/>
               </w:rPr>
               <w:t>4</w:t>
+            </w:r>
+            <w:r>
+              <w:rPr>
+                <w:noProof/>
+                <w:webHidden/>
+              </w:rPr>
+              <w:fldChar w:fldCharType="end"/>
+            </w:r>
+          </w:hyperlink>
+        </w:p>
+        <w:p>
+          <w:pPr>
+            <w:pStyle w:val="TOC2"/>
+            <w:tabs>
+              <w:tab w:val="right" w:leader="dot" w:pos="9016"/>
+            </w:tabs>
+            <w:rPr>
+              <w:noProof/>
+            </w:rPr>
+          </w:pPr>
+          <w:hyperlink w:anchor="_Toc158645828" w:history="1">
+            <w:r>
+              <w:rPr>
+                <w:rStyle w:val="Hyperlink"/>
+                <w:noProof/>
+              </w:rPr>
+              <w:t>Stakeholders</w:t>
+            </w:r>
+            <w:r>
+              <w:rPr>
+                <w:noProof/>
+                <w:webHidden/>
+              </w:rPr>
+              <w:tab/>
+            </w:r>
+            <w:r>
+              <w:rPr>
+                <w:noProof/>
+                <w:webHidden/>
+              </w:rPr>
+              <w:fldChar w:fldCharType="begin"/>
+            </w:r>
+            <w:r>
+              <w:rPr>
+                <w:noProof/>
+                <w:webHidden/>
+              </w:rPr>
+              <w:instrText xml:space="preserve"> PAGEREF _Toc158645828 \h </w:instrText>
+            </w:r>
+            <w:r>
+              <w:rPr>
+                <w:noProof/>
+                <w:webHidden/>
+              </w:rPr>
+            </w:r>
+            <w:r>
+              <w:rPr>
+                <w:noProof/>
+                <w:webHidden/>
+              </w:rPr>
+              <w:fldChar w:fldCharType="separate"/>
+            </w:r>
+            <w:r>
+              <w:rPr>
+                <w:noProof/>
+                <w:webHidden/>
+              </w:rPr>
+              <w:t>5</w:t>
+            </w:r>
+            <w:r>
+              <w:rPr>
+                <w:noProof/>
+                <w:webHidden/>
+              </w:rPr>
+              <w:fldChar w:fldCharType="end"/>
+            </w:r>
+          </w:hyperlink>
+        </w:p>
+        <w:p>
+          <w:pPr>
+            <w:pStyle w:val="TOC2"/>
+            <w:tabs>
+              <w:tab w:val="right" w:leader="dot" w:pos="9016"/>
+            </w:tabs>
+            <w:rPr>
+              <w:noProof/>
+            </w:rPr>
+          </w:pPr>
+          <w:hyperlink w:anchor="_Toc158645829" w:history="1">
+            <w:r>
+              <w:rPr>
+                <w:rStyle w:val="Hyperlink"/>
+                <w:noProof/>
+              </w:rPr>
+              <w:t>Interview with stake holder</w:t>
+            </w:r>
+            <w:r>
+              <w:rPr>
+                <w:noProof/>
+                <w:webHidden/>
+              </w:rPr>
+              <w:tab/>
+            </w:r>
+            <w:r>
+              <w:rPr>
+                <w:noProof/>
+                <w:webHidden/>
+              </w:rPr>
+              <w:fldChar w:fldCharType="begin"/>
+            </w:r>
+            <w:r>
+              <w:rPr>
+                <w:noProof/>
+                <w:webHidden/>
+              </w:rPr>
+              <w:instrText xml:space="preserve"> PAGEREF _Toc158645829 \h </w:instrText>
+            </w:r>
+            <w:r>
+              <w:rPr>
+                <w:noProof/>
+                <w:webHidden/>
+              </w:rPr>
+            </w:r>
+            <w:r>
+              <w:rPr>
+                <w:noProof/>
+                <w:webHidden/>
+              </w:rPr>
+              <w:fldChar w:fldCharType="separate"/>
+            </w:r>
+            <w:r>
+              <w:rPr>
+                <w:noProof/>
+                <w:webHidden/>
+              </w:rPr>
+              <w:t>6</w:t>
+            </w:r>
+            <w:r>
+              <w:rPr>
+                <w:noProof/>
+                <w:webHidden/>
+              </w:rPr>
+              <w:fldChar w:fldCharType="end"/>
+            </w:r>
+          </w:hyperlink>
+        </w:p>
+        <w:p>
+          <w:pPr>
+            <w:pStyle w:val="TOC2"/>
+            <w:tabs>
+              <w:tab w:val="right" w:leader="dot" w:pos="9016"/>
+            </w:tabs>
+            <w:rPr>
+              <w:noProof/>
+            </w:rPr>
+          </w:pPr>
+          <w:hyperlink w:anchor="_Toc158645830" w:history="1">
+            <w:r>
+              <w:rPr>
+                <w:rStyle w:val="Hyperlink"/>
+                <w:noProof/>
+              </w:rPr>
+              <w:t>Research of existing solutions</w:t>
+            </w:r>
+            <w:r>
+              <w:rPr>
+                <w:noProof/>
+                <w:webHidden/>
+              </w:rPr>
+              <w:tab/>
+            </w:r>
+            <w:r>
+              <w:rPr>
+                <w:noProof/>
+                <w:webHidden/>
+              </w:rPr>
+              <w:fldChar w:fldCharType="begin"/>
+            </w:r>
+            <w:r>
+              <w:rPr>
+                <w:noProof/>
+                <w:webHidden/>
+              </w:rPr>
+              <w:instrText xml:space="preserve"> PAGEREF _Toc158645830 \h </w:instrText>
+            </w:r>
+            <w:r>
+              <w:rPr>
+                <w:noProof/>
+                <w:webHidden/>
+              </w:rPr>
+            </w:r>
+            <w:r>
+              <w:rPr>
+                <w:noProof/>
+                <w:webHidden/>
+              </w:rPr>
+              <w:fldChar w:fldCharType="separate"/>
+            </w:r>
+            <w:r>
+              <w:rPr>
+                <w:noProof/>
+                <w:webHidden/>
+              </w:rPr>
+              <w:t>7</w:t>
+            </w:r>
+            <w:r>
+              <w:rPr>
+                <w:noProof/>
+                <w:webHidden/>
+              </w:rPr>
+              <w:fldChar w:fldCharType="end"/>
+            </w:r>
+          </w:hyperlink>
+        </w:p>
+        <w:p>
+          <w:pPr>
+            <w:pStyle w:val="TOC2"/>
+            <w:tabs>
+              <w:tab w:val="right" w:leader="dot" w:pos="9016"/>
+            </w:tabs>
+            <w:rPr>
+              <w:noProof/>
+            </w:rPr>
+          </w:pPr>
+          <w:hyperlink w:anchor="_Toc158645831" w:history="1">
+            <w:r>
+              <w:rPr>
+                <w:rStyle w:val="Hyperlink"/>
+                <w:noProof/>
+              </w:rPr>
+              <w:t>Essential features of my project</w:t>
+            </w:r>
+            <w:r>
+              <w:rPr>
+                <w:noProof/>
+                <w:webHidden/>
+              </w:rPr>
+              <w:tab/>
+            </w:r>
+            <w:r>
+              <w:rPr>
+                <w:noProof/>
+                <w:webHidden/>
+              </w:rPr>
+              <w:fldChar w:fldCharType="begin"/>
+            </w:r>
+            <w:r>
+              <w:rPr>
+                <w:noProof/>
+                <w:webHidden/>
+              </w:rPr>
+              <w:instrText xml:space="preserve"> PAGEREF _Toc158645831 \h </w:instrText>
+            </w:r>
+            <w:r>
+              <w:rPr>
+                <w:noProof/>
+                <w:webHidden/>
+              </w:rPr>
+            </w:r>
+            <w:r>
+              <w:rPr>
+                <w:noProof/>
+                <w:webHidden/>
+              </w:rPr>
+              <w:fldChar w:fldCharType="separate"/>
+            </w:r>
+            <w:r>
+              <w:rPr>
+                <w:noProof/>
+                <w:webHidden/>
+              </w:rPr>
+              <w:t>19</w:t>
             </w:r>
             <w:r>
               <w:rPr>
@@ -388,7 +659,7 @@
         <w:jc w:val="center"/>
       </w:pPr>
       <w:bookmarkStart w:id="2" w:name="_Toc156224343"/>
-      <w:bookmarkStart w:id="3" w:name="_Toc156384009"/>
+      <w:bookmarkStart w:id="3" w:name="_Toc158645825"/>
       <w:r>
         <w:lastRenderedPageBreak/>
         <w:t>ANALYSIS</w:t>
@@ -402,7 +673,7 @@
         <w:pStyle w:val="Heading2"/>
       </w:pPr>
       <w:bookmarkStart w:id="4" w:name="_Toc156224344"/>
-      <w:bookmarkStart w:id="5" w:name="_Toc156384010"/>
+      <w:bookmarkStart w:id="5" w:name="_Toc158645826"/>
       <w:r>
         <w:t>Description</w:t>
       </w:r>
@@ -493,7 +764,7 @@
       <w:pPr>
         <w:pStyle w:val="Heading2"/>
       </w:pPr>
-      <w:bookmarkStart w:id="6" w:name="_Toc156384011"/>
+      <w:bookmarkStart w:id="6" w:name="_Toc158645827"/>
       <w:r>
         <w:lastRenderedPageBreak/>
         <w:t>Why is the problem solvable by a computational approach?</w:t>
@@ -572,10 +843,12 @@
       <w:pPr>
         <w:pStyle w:val="Heading2"/>
       </w:pPr>
+      <w:bookmarkStart w:id="7" w:name="_Toc158645828"/>
       <w:r>
         <w:lastRenderedPageBreak/>
         <w:t>Stakeholders</w:t>
       </w:r>
+      <w:bookmarkEnd w:id="7"/>
     </w:p>
     <w:p/>
     <w:p>
@@ -606,12 +879,59 @@
           <w:numId w:val="3"/>
         </w:numPr>
       </w:pPr>
-      <w:r>
-        <w:t>Alua Zhunisbekova is one of my mum’s clients who has meetings with her and other financial coaches. She will represent the</w:t>
+      <w:proofErr w:type="spellStart"/>
+      <w:r>
+        <w:t>Alua</w:t>
+      </w:r>
+      <w:proofErr w:type="spellEnd"/>
+      <w:r>
+        <w:t xml:space="preserve"> Zhunisbekova is one of my mum’s clients who has meetings with her and other financial coaches. She will represent the</w:t>
       </w:r>
       <w:r>
         <w:t xml:space="preserve"> user of the website from a client’s perspective. The ways in which she will use the website includes: logging in and creating an account, booking meetings with the finance coach, using the chat system to contact her finance advisor about a particular topic and organise and manage her meeting schedule. This is appropriate for her needs as she has a very busy schedule with work and other commitments and my solution will help her keep her meetings organised on top of her daily life.</w:t>
       </w:r>
+    </w:p>
+    <w:p>
+      <w:pPr>
+        <w:pStyle w:val="ListParagraph"/>
+      </w:pPr>
+    </w:p>
+    <w:p/>
+    <w:p/>
+    <w:p/>
+    <w:p>
+      <w:r>
+        <w:br w:type="page"/>
+      </w:r>
+    </w:p>
+    <w:p>
+      <w:pPr>
+        <w:pStyle w:val="Heading2"/>
+      </w:pPr>
+      <w:bookmarkStart w:id="8" w:name="_Toc158645829"/>
+      <w:r>
+        <w:lastRenderedPageBreak/>
+        <w:t>Interview with stake holder</w:t>
+      </w:r>
+      <w:bookmarkEnd w:id="8"/>
+    </w:p>
+    <w:p/>
+    <w:p>
+      <w:pPr>
+        <w:pStyle w:val="ListParagraph"/>
+        <w:numPr>
+          <w:ilvl w:val="0"/>
+          <w:numId w:val="4"/>
+        </w:numPr>
+      </w:pPr>
+      <w:r>
+        <w:t>Do you have any struggles with organising your meetings and schedule?</w:t>
+      </w:r>
+    </w:p>
+    <w:p>
+      <w:pPr>
+        <w:pStyle w:val="ListParagraph"/>
+      </w:pPr>
     </w:p>
     <w:p>
       <w:pPr>
@@ -628,10 +948,12 @@
         <w:pStyle w:val="Heading2"/>
         <w:jc w:val="center"/>
       </w:pPr>
+      <w:bookmarkStart w:id="9" w:name="_Toc158645830"/>
       <w:r>
         <w:lastRenderedPageBreak/>
         <w:t>Research of existing solutions</w:t>
       </w:r>
+      <w:bookmarkEnd w:id="9"/>
     </w:p>
     <w:p>
       <w:pPr>
@@ -931,7 +1253,7 @@
           <w:noProof/>
         </w:rPr>
         <w:drawing>
-          <wp:anchor distT="0" distB="0" distL="114300" distR="114300" simplePos="0" relativeHeight="251660288" behindDoc="0" locked="0" layoutInCell="1" allowOverlap="1" wp14:anchorId="76DC07C7" wp14:editId="1BD02D76">
+          <wp:anchor distT="0" distB="0" distL="114300" distR="114300" simplePos="0" relativeHeight="251494912" behindDoc="0" locked="0" layoutInCell="1" allowOverlap="1" wp14:anchorId="76DC07C7" wp14:editId="2E8AC48E">
             <wp:simplePos x="0" y="0"/>
             <wp:positionH relativeFrom="column">
               <wp:posOffset>2927212</wp:posOffset>
@@ -998,91 +1320,25 @@
         <w:rPr>
           <w:noProof/>
         </w:rPr>
-        <mc:AlternateContent>
-          <mc:Choice Requires="wps">
-            <w:drawing>
-              <wp:anchor distT="0" distB="0" distL="114300" distR="114300" simplePos="0" relativeHeight="251659264" behindDoc="0" locked="0" layoutInCell="1" allowOverlap="1" wp14:anchorId="18B15B58" wp14:editId="6A2A518B">
-                <wp:simplePos x="0" y="0"/>
-                <wp:positionH relativeFrom="column">
-                  <wp:posOffset>1831340</wp:posOffset>
-                </wp:positionH>
-                <wp:positionV relativeFrom="paragraph">
-                  <wp:posOffset>850201</wp:posOffset>
-                </wp:positionV>
-                <wp:extent cx="919544" cy="207469"/>
-                <wp:effectExtent l="0" t="19050" r="33020" b="40640"/>
-                <wp:wrapNone/>
-                <wp:docPr id="2019430160" name="Arrow: Right 1"/>
-                <wp:cNvGraphicFramePr/>
-                <a:graphic xmlns:a="http://schemas.openxmlformats.org/drawingml/2006/main">
-                  <a:graphicData uri="http://schemas.microsoft.com/office/word/2010/wordprocessingShape">
-                    <wps:wsp>
-                      <wps:cNvSpPr/>
-                      <wps:spPr>
-                        <a:xfrm>
-                          <a:off x="0" y="0"/>
-                          <a:ext cx="919544" cy="207469"/>
-                        </a:xfrm>
-                        <a:prstGeom prst="rightArrow">
-                          <a:avLst/>
-                        </a:prstGeom>
-                        <a:solidFill>
-                          <a:schemeClr val="tx1">
-                            <a:lumMod val="50000"/>
-                            <a:lumOff val="50000"/>
-                          </a:schemeClr>
-                        </a:solidFill>
-                      </wps:spPr>
-                      <wps:style>
-                        <a:lnRef idx="2">
-                          <a:schemeClr val="accent1">
-                            <a:shade val="15000"/>
-                          </a:schemeClr>
-                        </a:lnRef>
-                        <a:fillRef idx="1">
-                          <a:schemeClr val="accent1"/>
-                        </a:fillRef>
-                        <a:effectRef idx="0">
-                          <a:schemeClr val="accent1"/>
-                        </a:effectRef>
-                        <a:fontRef idx="minor">
-                          <a:schemeClr val="lt1"/>
-                        </a:fontRef>
-                      </wps:style>
-                      <wps:bodyPr rot="0" spcFirstLastPara="0" vertOverflow="overflow" horzOverflow="overflow" vert="horz" wrap="square" lIns="91440" tIns="45720" rIns="91440" bIns="45720" numCol="1" spcCol="0" rtlCol="0" fromWordArt="0" anchor="ctr" anchorCtr="0" forceAA="0" compatLnSpc="1">
-                        <a:prstTxWarp prst="textNoShape">
-                          <a:avLst/>
-                        </a:prstTxWarp>
-                        <a:noAutofit/>
-                      </wps:bodyPr>
-                    </wps:wsp>
-                  </a:graphicData>
-                </a:graphic>
-              </wp:anchor>
-            </w:drawing>
-          </mc:Choice>
-          <mc:Fallback>
-            <w:pict>
-              <v:shapetype w14:anchorId="36BDBF7D" id="_x0000_t13" coordsize="21600,21600" o:spt="13" adj="16200,5400" path="m@0,l@0@1,0@1,0@2@0@2@0,21600,21600,10800xe">
-                <v:stroke joinstyle="miter"/>
-                <v:formulas>
-                  <v:f eqn="val #0"/>
-                  <v:f eqn="val #1"/>
-                  <v:f eqn="sum height 0 #1"/>
-                  <v:f eqn="sum 10800 0 #1"/>
-                  <v:f eqn="sum width 0 #0"/>
-                  <v:f eqn="prod @4 @3 10800"/>
-                  <v:f eqn="sum width 0 @5"/>
-                </v:formulas>
-                <v:path o:connecttype="custom" o:connectlocs="@0,0;0,10800;@0,21600;21600,10800" o:connectangles="270,180,90,0" textboxrect="0,@1,@6,@2"/>
-                <v:handles>
-                  <v:h position="#0,#1" xrange="0,21600" yrange="0,10800"/>
-                </v:handles>
-              </v:shapetype>
-              <v:shape id="Arrow: Right 1" o:spid="_x0000_s1026" type="#_x0000_t13" style="position:absolute;margin-left:144.2pt;margin-top:66.95pt;width:72.4pt;height:16.35pt;z-index:251659264;visibility:visible;mso-wrap-style:square;mso-wrap-distance-left:9pt;mso-wrap-distance-top:0;mso-wrap-distance-right:9pt;mso-wrap-distance-bottom:0;mso-position-horizontal:absolute;mso-position-horizontal-relative:text;mso-position-vertical:absolute;mso-position-vertical-relative:text;v-text-anchor:middle" o:gfxdata="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" adj="19163" fillcolor="gray [1629]" strokecolor="#09101d [484]" strokeweight="1pt"/>
-            </w:pict>
-          </mc:Fallback>
-        </mc:AlternateContent>
+        <w:pict w14:anchorId="46EF9476">
+          <v:shapetype id="_x0000_t13" coordsize="21600,21600" o:spt="13" adj="16200,5400" path="m@0,l@0@1,0@1,0@2@0@2@0,21600,21600,10800xe">
+            <v:stroke joinstyle="miter"/>
+            <v:formulas>
+              <v:f eqn="val #0"/>
+              <v:f eqn="val #1"/>
+              <v:f eqn="sum height 0 #1"/>
+              <v:f eqn="sum 10800 0 #1"/>
+              <v:f eqn="sum width 0 #0"/>
+              <v:f eqn="prod @4 @3 10800"/>
+              <v:f eqn="sum width 0 @5"/>
+            </v:formulas>
+            <v:path o:connecttype="custom" o:connectlocs="@0,0;0,10800;@0,21600;21600,10800" o:connectangles="270,180,90,0" textboxrect="0,@1,@6,@2"/>
+            <v:handles>
+              <v:h position="#0,#1" xrange="0,21600" yrange="0,10800"/>
+            </v:handles>
+          </v:shapetype>
+          <v:shape id="Arrow: Right 1" o:spid="_x0000_s1030" type="#_x0000_t13" style="position:absolute;margin-left:144.2pt;margin-top:66.95pt;width:72.4pt;height:16.35pt;z-index:251659264;visibility:visible;mso-wrap-style:square;mso-wrap-distance-left:9pt;mso-wrap-distance-top:0;mso-wrap-distance-right:9pt;mso-wrap-distance-bottom:0;mso-position-horizontal:absolute;mso-position-horizontal-relative:text;mso-position-vertical:absolute;mso-position-vertical-relative:text;v-text-anchor:middle" o:gfxdata="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" adj="19163" fillcolor="gray [1629]" strokecolor="#09101d [484]" strokeweight="1pt"/>
+        </w:pict>
       </w:r>
       <w:r>
         <w:rPr>
@@ -1149,7 +1405,7 @@
           <w:noProof/>
         </w:rPr>
         <w:drawing>
-          <wp:anchor distT="0" distB="0" distL="114300" distR="114300" simplePos="0" relativeHeight="251661312" behindDoc="0" locked="0" layoutInCell="1" allowOverlap="1" wp14:anchorId="31EBB090" wp14:editId="3C1C114B">
+          <wp:anchor distT="0" distB="0" distL="114300" distR="114300" simplePos="0" relativeHeight="251495936" behindDoc="0" locked="0" layoutInCell="1" allowOverlap="1" wp14:anchorId="31EBB090" wp14:editId="0E961405">
             <wp:simplePos x="0" y="0"/>
             <wp:positionH relativeFrom="margin">
               <wp:align>left</wp:align>
@@ -1315,7 +1571,7 @@
           <w:u w:val="single"/>
         </w:rPr>
         <w:drawing>
-          <wp:anchor distT="0" distB="0" distL="114300" distR="114300" simplePos="0" relativeHeight="251662336" behindDoc="0" locked="0" layoutInCell="1" allowOverlap="1" wp14:anchorId="59FC8425" wp14:editId="799AA0E9">
+          <wp:anchor distT="0" distB="0" distL="114300" distR="114300" simplePos="0" relativeHeight="251496960" behindDoc="0" locked="0" layoutInCell="1" allowOverlap="1" wp14:anchorId="59FC8425" wp14:editId="0AF5B10E">
             <wp:simplePos x="0" y="0"/>
             <wp:positionH relativeFrom="column">
               <wp:posOffset>-176733</wp:posOffset>
@@ -1599,8 +1855,11 @@
     </w:p>
     <w:p>
       <w:r>
+        <w:rPr>
+          <w:noProof/>
+        </w:rPr>
         <w:drawing>
-          <wp:anchor distT="0" distB="0" distL="114300" distR="114300" simplePos="0" relativeHeight="251663360" behindDoc="0" locked="0" layoutInCell="1" allowOverlap="1" wp14:anchorId="53114D6E" wp14:editId="53F6E209">
+          <wp:anchor distT="0" distB="0" distL="114300" distR="114300" simplePos="0" relativeHeight="251497984" behindDoc="0" locked="0" layoutInCell="1" allowOverlap="1" wp14:anchorId="53114D6E" wp14:editId="12D1855B">
             <wp:simplePos x="0" y="0"/>
             <wp:positionH relativeFrom="margin">
               <wp:posOffset>-361790</wp:posOffset>
@@ -1694,8 +1953,11 @@
         </w:rPr>
       </w:pPr>
       <w:r>
+        <w:rPr>
+          <w:noProof/>
+        </w:rPr>
         <w:drawing>
-          <wp:anchor distT="0" distB="0" distL="114300" distR="114300" simplePos="0" relativeHeight="251665408" behindDoc="0" locked="0" layoutInCell="1" allowOverlap="1" wp14:anchorId="5808E375" wp14:editId="196D117C">
+          <wp:anchor distT="0" distB="0" distL="114300" distR="114300" simplePos="0" relativeHeight="251501056" behindDoc="0" locked="0" layoutInCell="1" allowOverlap="1" wp14:anchorId="5808E375" wp14:editId="196D117C">
             <wp:simplePos x="0" y="0"/>
             <wp:positionH relativeFrom="column">
               <wp:posOffset>4969234</wp:posOffset>
@@ -1757,7 +2019,7 @@
           <w:noProof/>
         </w:rPr>
         <w:drawing>
-          <wp:anchor distT="0" distB="0" distL="114300" distR="114300" simplePos="0" relativeHeight="251664384" behindDoc="0" locked="0" layoutInCell="1" allowOverlap="1" wp14:anchorId="5D0A8AAE" wp14:editId="413146FC">
+          <wp:anchor distT="0" distB="0" distL="114300" distR="114300" simplePos="0" relativeHeight="251500032" behindDoc="0" locked="0" layoutInCell="1" allowOverlap="1" wp14:anchorId="5D0A8AAE" wp14:editId="413146FC">
             <wp:simplePos x="0" y="0"/>
             <wp:positionH relativeFrom="column">
               <wp:posOffset>3544708</wp:posOffset>
@@ -1815,6 +2077,9 @@
         </w:drawing>
       </w:r>
       <w:r>
+        <w:rPr>
+          <w:noProof/>
+        </w:rPr>
         <w:drawing>
           <wp:inline distT="0" distB="0" distL="0" distR="0" wp14:anchorId="52B600C9" wp14:editId="3B7FC237">
             <wp:extent cx="691720" cy="522633"/>
@@ -1999,7 +2264,7 @@
           <w:noProof/>
         </w:rPr>
         <w:drawing>
-          <wp:anchor distT="0" distB="0" distL="114300" distR="114300" simplePos="0" relativeHeight="251666432" behindDoc="1" locked="0" layoutInCell="1" allowOverlap="1" wp14:anchorId="44E3F486" wp14:editId="1EF27BA0">
+          <wp:anchor distT="0" distB="0" distL="114300" distR="114300" simplePos="0" relativeHeight="251503104" behindDoc="1" locked="0" layoutInCell="1" allowOverlap="1" wp14:anchorId="44E3F486" wp14:editId="1EF27BA0">
             <wp:simplePos x="0" y="0"/>
             <wp:positionH relativeFrom="margin">
               <wp:posOffset>-208800</wp:posOffset>
@@ -2063,8 +2328,11 @@
         </w:drawing>
       </w:r>
       <w:r>
+        <w:rPr>
+          <w:noProof/>
+        </w:rPr>
         <w:drawing>
-          <wp:anchor distT="0" distB="0" distL="114300" distR="114300" simplePos="0" relativeHeight="251668480" behindDoc="1" locked="0" layoutInCell="1" allowOverlap="1" wp14:anchorId="04139750" wp14:editId="44436AAD">
+          <wp:anchor distT="0" distB="0" distL="114300" distR="114300" simplePos="0" relativeHeight="251505152" behindDoc="1" locked="0" layoutInCell="1" allowOverlap="1" wp14:anchorId="04139750" wp14:editId="44436AAD">
             <wp:simplePos x="0" y="0"/>
             <wp:positionH relativeFrom="column">
               <wp:posOffset>4226560</wp:posOffset>
@@ -2141,8 +2409,11 @@
         </w:rPr>
       </w:pPr>
       <w:r>
+        <w:rPr>
+          <w:noProof/>
+        </w:rPr>
         <w:drawing>
-          <wp:anchor distT="0" distB="0" distL="114300" distR="114300" simplePos="0" relativeHeight="251667456" behindDoc="1" locked="0" layoutInCell="1" allowOverlap="1" wp14:anchorId="0B9D2C24" wp14:editId="5BF79C2E">
+          <wp:anchor distT="0" distB="0" distL="114300" distR="114300" simplePos="0" relativeHeight="251504128" behindDoc="1" locked="0" layoutInCell="1" allowOverlap="1" wp14:anchorId="0B9D2C24" wp14:editId="091557AF">
             <wp:simplePos x="0" y="0"/>
             <wp:positionH relativeFrom="column">
               <wp:posOffset>2179955</wp:posOffset>
@@ -2277,6 +2548,7 @@
         <w:rPr>
           <w:b/>
           <w:bCs/>
+          <w:noProof/>
           <w:u w:val="single"/>
         </w:rPr>
         <w:drawing>
@@ -2324,16 +2596,79 @@
         <w:t>s allows users to be a part of a team where admins can post relevant information to their class and this material can be accessed by all members of the class.</w:t>
       </w:r>
       <w:r>
-        <w:br w:type="textWrapping" w:clear="all"/>
-      </w:r>
-    </w:p>
-    <w:p>
-      <w:r>
+        <w:t xml:space="preserve"> Messages such as reminders, assignments and files can be sent to the whole class</w:t>
+      </w:r>
+      <w:r>
+        <w:t>. Members can reply to the messages and interact with each post for example liking or reacting to the message.</w:t>
+      </w:r>
+    </w:p>
+    <w:p>
+      <w:r>
+        <w:rPr>
+          <w:noProof/>
+        </w:rPr>
+        <w:pict w14:anchorId="53BB3C42">
+          <v:rect id="Ink 12" o:spid="_x0000_s1029" style="position:absolute;margin-left:421.6pt;margin-top:43.1pt;width:93.85pt;height:23.7pt;z-index:251680768;visibility:visible;mso-wrap-style:square;mso-wrap-distance-left:9pt;mso-wrap-distance-top:0;mso-wrap-distance-right:9pt;mso-wrap-distance-bottom:0;mso-position-horizontal:absolute;mso-position-horizontal-relative:text;mso-position-vertical:absolute;mso-position-vertical-relative:text" filled="f" strokeweight=".35mm">
+            <v:stroke endcap="round"/>
+            <v:path shadowok="f" o:extrusionok="f" fillok="f" insetpenok="f"/>
+            <o:lock v:ext="edit" rotation="t" aspectratio="t" verticies="t" text="t" shapetype="t"/>
+            <o:ink i="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" annotation="t"/>
+          </v:rect>
+        </w:pict>
+      </w:r>
+      <w:r>
+        <w:t>Members of each team can start their own conversations in each team so separate conversations can be made for each topic of discussion. Messages can be marked as ‘Important’ if they are of high importance and members of each team can be mentioned in the messages so if someone hasn’t done their assignment, the admin or anyone else can follow up on that.</w:t>
+      </w:r>
+    </w:p>
+    <w:p>
+      <w:r>
+        <w:rPr>
+          <w:noProof/>
+        </w:rPr>
+        <w:pict w14:anchorId="73228C70">
+          <v:rect id="Ink 46" o:spid="_x0000_s1028" style="position:absolute;margin-left:38.35pt;margin-top:21.95pt;width:203.05pt;height:30.1pt;z-index:251715584;visibility:visible;mso-wrap-style:square;mso-wrap-distance-left:9pt;mso-wrap-distance-top:0;mso-wrap-distance-right:9pt;mso-wrap-distance-bottom:0;mso-position-horizontal:absolute;mso-position-horizontal-relative:text;mso-position-vertical:absolute;mso-position-vertical-relative:text" filled="f" strokeweight=".35mm">
+            <v:stroke endcap="round"/>
+            <v:path shadowok="f" o:extrusionok="f" fillok="f" insetpenok="f"/>
+            <o:lock v:ext="edit" rotation="t" aspectratio="t" verticies="t" text="t" shapetype="t"/>
+            <o:ink i="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" annotation="t"/>
+          </v:rect>
+        </w:pict>
+      </w:r>
+      <w:r>
+        <w:rPr>
+          <w:noProof/>
+        </w:rPr>
+        <w:pict w14:anchorId="0AB51C9E">
+          <v:rect id="Ink 23" o:spid="_x0000_s1027" style="position:absolute;margin-left:38.85pt;margin-top:130.95pt;width:114.6pt;height:26.1pt;z-index:251692032;visibility:visible;mso-wrap-style:square;mso-wrap-distance-left:9pt;mso-wrap-distance-top:0;mso-wrap-distance-right:9pt;mso-wrap-distance-bottom:0;mso-position-horizontal:absolute;mso-position-horizontal-relative:text;mso-position-vertical:absolute;mso-position-vertical-relative:text" filled="f" strokeweight=".35mm">
+            <v:stroke endcap="round"/>
+            <v:path shadowok="f" o:extrusionok="f" fillok="f" insetpenok="f"/>
+            <o:lock v:ext="edit" rotation="t" aspectratio="t" verticies="t" text="t" shapetype="t"/>
+            <o:ink i="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" annotation="t"/>
+          </v:rect>
+        </w:pict>
+      </w:r>
+      <w:r>
+        <w:rPr>
+          <w:noProof/>
+        </w:rPr>
+        <w:pict w14:anchorId="131E55A9">
+          <v:rect id="Ink 3" o:spid="_x0000_s1026" style="position:absolute;margin-left:306.1pt;margin-top:-4.95pt;width:119.55pt;height:29.5pt;z-index:251671552;visibility:visible;mso-wrap-style:square;mso-wrap-distance-left:9pt;mso-wrap-distance-top:0;mso-wrap-distance-right:9pt;mso-wrap-distance-bottom:0;mso-position-horizontal:absolute;mso-position-horizontal-relative:text;mso-position-vertical:absolute;mso-position-vertical-relative:text" filled="f" strokeweight=".34919mm">
+            <v:stroke endcap="round"/>
+            <v:path shadowok="f" o:extrusionok="f" fillok="f" insetpenok="f"/>
+            <o:lock v:ext="edit" rotation="t" aspectratio="t" verticies="t" text="t" shapetype="t"/>
+            <o:ink i="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" annotation="t"/>
+          </v:rect>
+        </w:pict>
+      </w:r>
+      <w:r>
+        <w:rPr>
+          <w:noProof/>
+        </w:rPr>
         <w:drawing>
-          <wp:inline distT="0" distB="0" distL="0" distR="0" wp14:anchorId="4F5EDE9B" wp14:editId="5898603E">
-            <wp:extent cx="5731510" cy="1990725"/>
-            <wp:effectExtent l="0" t="0" r="2540" b="9525"/>
-            <wp:docPr id="2088926505" name="Picture 1" descr="A screenshot of a computer&#10;&#10;Description automatically generated"/>
+          <wp:inline distT="0" distB="0" distL="0" distR="0" wp14:anchorId="70DC9438" wp14:editId="7E9B73CC">
+            <wp:extent cx="5731510" cy="1964055"/>
+            <wp:effectExtent l="0" t="0" r="2540" b="0"/>
+            <wp:docPr id="1203584842" name="Picture 1" descr="A screenshot of a computer&#10;&#10;Description automatically generated"/>
             <wp:cNvGraphicFramePr>
               <a:graphicFrameLocks xmlns:a="http://schemas.openxmlformats.org/drawingml/2006/main" noChangeAspect="1"/>
             </wp:cNvGraphicFramePr>
@@ -2341,7 +2676,7 @@
               <a:graphicData uri="http://schemas.openxmlformats.org/drawingml/2006/picture">
                 <pic:pic xmlns:pic="http://schemas.openxmlformats.org/drawingml/2006/picture">
                   <pic:nvPicPr>
-                    <pic:cNvPr id="2088926505" name="Picture 1" descr="A screenshot of a computer&#10;&#10;Description automatically generated"/>
+                    <pic:cNvPr id="1203584842" name="Picture 1" descr="A screenshot of a computer&#10;&#10;Description automatically generated"/>
                     <pic:cNvPicPr/>
                   </pic:nvPicPr>
                   <pic:blipFill>
@@ -2353,7 +2688,7 @@
                   <pic:spPr>
                     <a:xfrm>
                       <a:off x="0" y="0"/>
-                      <a:ext cx="5731510" cy="1990725"/>
+                      <a:ext cx="5731510" cy="1964055"/>
                     </a:xfrm>
                     <a:prstGeom prst="rect">
                       <a:avLst/>
@@ -2366,10 +2701,30 @@
         </w:drawing>
       </w:r>
     </w:p>
-    <w:p>
-      <w:r>
+    <w:p/>
+    <w:p>
+      <w:r>
+        <w:t xml:space="preserve">Microsoft Teams has a separate section for files where all relevant files for the gives group/ class can be stored. The file system operates in the same way as </w:t>
+      </w:r>
+      <w:r>
+        <w:t>a normal file explorer where files can be organised in different folders. File types that can be stored in Microsoft Teams include Microsoft Word, Power Point presentations, Excel spreadsheets and PDF files</w:t>
+      </w:r>
+      <w:r>
+        <w:t xml:space="preserve"> and many more.</w:t>
+      </w:r>
+    </w:p>
+    <w:p/>
+    <w:p>
+      <w:r>
+        <w:br w:type="page"/>
+      </w:r>
+      <w:r>
+        <w:rPr>
+          <w:noProof/>
+        </w:rPr>
+        <w:lastRenderedPageBreak/>
         <w:drawing>
-          <wp:inline distT="0" distB="0" distL="0" distR="0" wp14:anchorId="7722BD9E" wp14:editId="58012FBF">
+          <wp:inline distT="0" distB="0" distL="0" distR="0" wp14:anchorId="689E7F67" wp14:editId="3099FE9D">
             <wp:extent cx="3852310" cy="2542456"/>
             <wp:effectExtent l="0" t="0" r="0" b="0"/>
             <wp:docPr id="1236390629" name="Picture 1" descr="A screenshot of a person&#10;&#10;Description automatically generated"/>
@@ -2407,22 +2762,21 @@
     </w:p>
     <w:p>
       <w:r>
-        <w:t xml:space="preserve">Microsoft Teams has a separate section for files where all relevant files for the gives group/ class can be stored. The file system operates in the same way as </w:t>
-      </w:r>
-      <w:r>
-        <w:t xml:space="preserve">a normal file explorer where files can be </w:t>
-      </w:r>
-      <w:r>
-        <w:lastRenderedPageBreak/>
-        <w:t>organised in different folders. File types that can be stored in Microsoft Teams include Microsoft Word, Power Point presentations, Excel spreadsheets and PDF files.</w:t>
-      </w:r>
-    </w:p>
-    <w:p>
-      <w:r>
+        <w:rPr>
+          <w:noProof/>
+        </w:rPr>
         <w:drawing>
-          <wp:inline distT="0" distB="0" distL="0" distR="0" wp14:anchorId="58214CEF" wp14:editId="46A00398">
-            <wp:extent cx="5731510" cy="4874260"/>
-            <wp:effectExtent l="0" t="0" r="2540" b="2540"/>
+          <wp:anchor distT="0" distB="0" distL="114300" distR="114300" simplePos="0" relativeHeight="251492864" behindDoc="0" locked="0" layoutInCell="1" allowOverlap="1" wp14:anchorId="58214CEF" wp14:editId="4A890D5A">
+            <wp:simplePos x="0" y="0"/>
+            <wp:positionH relativeFrom="margin">
+              <wp:posOffset>-165309</wp:posOffset>
+            </wp:positionH>
+            <wp:positionV relativeFrom="paragraph">
+              <wp:posOffset>108946</wp:posOffset>
+            </wp:positionV>
+            <wp:extent cx="4755515" cy="4044315"/>
+            <wp:effectExtent l="0" t="0" r="6985" b="0"/>
+            <wp:wrapSquare wrapText="bothSides"/>
             <wp:docPr id="456730284" name="Picture 1" descr="A screenshot of a computer&#10;&#10;Description automatically generated"/>
             <wp:cNvGraphicFramePr>
               <a:graphicFrameLocks xmlns:a="http://schemas.openxmlformats.org/drawingml/2006/main" noChangeAspect="1"/>
@@ -2435,7 +2789,13 @@
                     <pic:cNvPicPr/>
                   </pic:nvPicPr>
                   <pic:blipFill>
-                    <a:blip r:embed="rId28"/>
+                    <a:blip r:embed="rId28">
+                      <a:extLst>
+                        <a:ext uri="{28A0092B-C50C-407E-A947-70E740481C1C}">
+                          <a14:useLocalDpi xmlns:a14="http://schemas.microsoft.com/office/drawing/2010/main" val="0"/>
+                        </a:ext>
+                      </a:extLst>
+                    </a:blip>
                     <a:stretch>
                       <a:fillRect/>
                     </a:stretch>
@@ -2443,7 +2803,124 @@
                   <pic:spPr>
                     <a:xfrm>
                       <a:off x="0" y="0"/>
-                      <a:ext cx="5731510" cy="4874260"/>
+                      <a:ext cx="4755515" cy="4044315"/>
+                    </a:xfrm>
+                    <a:prstGeom prst="rect">
+                      <a:avLst/>
+                    </a:prstGeom>
+                  </pic:spPr>
+                </pic:pic>
+              </a:graphicData>
+            </a:graphic>
+            <wp14:sizeRelH relativeFrom="margin">
+              <wp14:pctWidth>0</wp14:pctWidth>
+            </wp14:sizeRelH>
+            <wp14:sizeRelV relativeFrom="margin">
+              <wp14:pctHeight>0</wp14:pctHeight>
+            </wp14:sizeRelV>
+          </wp:anchor>
+        </w:drawing>
+      </w:r>
+    </w:p>
+    <w:p/>
+    <w:p/>
+    <w:p/>
+    <w:p/>
+    <w:p/>
+    <w:p/>
+    <w:p/>
+    <w:p/>
+    <w:p/>
+    <w:p/>
+    <w:p/>
+    <w:p/>
+    <w:p/>
+    <w:p/>
+    <w:p>
+      <w:r>
+        <w:t>Here, a user can find all the files that have been posted to the general channel and they can see what date they were posted and by whom. This is very convenient for users to navigate through any prior files that have been posted if they need to catch up on any work they haven’t done or a presentation they might have missed.</w:t>
+      </w:r>
+    </w:p>
+    <w:p>
+      <w:r>
+        <w:br w:type="page"/>
+      </w:r>
+    </w:p>
+    <w:p>
+      <w:pPr>
+        <w:rPr>
+          <w:b/>
+          <w:bCs/>
+          <w:u w:val="single"/>
+        </w:rPr>
+      </w:pPr>
+      <w:r>
+        <w:rPr>
+          <w:b/>
+          <w:bCs/>
+          <w:u w:val="single"/>
+        </w:rPr>
+        <w:lastRenderedPageBreak/>
+        <w:t>Example 3 – Google Calendar</w:t>
+      </w:r>
+    </w:p>
+    <w:p>
+      <w:pPr>
+        <w:rPr>
+          <w:b/>
+          <w:bCs/>
+          <w:u w:val="single"/>
+        </w:rPr>
+      </w:pPr>
+      <w:r>
+        <w:rPr>
+          <w:b/>
+          <w:bCs/>
+          <w:u w:val="single"/>
+        </w:rPr>
+        <w:t>Scheduling Tasks</w:t>
+      </w:r>
+    </w:p>
+    <w:p>
+      <w:pPr>
+        <w:rPr>
+          <w:b/>
+          <w:bCs/>
+          <w:u w:val="single"/>
+        </w:rPr>
+      </w:pPr>
+      <w:r>
+        <w:rPr>
+          <w:b/>
+          <w:bCs/>
+          <w:noProof/>
+          <w:u w:val="single"/>
+        </w:rPr>
+        <w:drawing>
+          <wp:inline distT="0" distB="0" distL="0" distR="0" wp14:anchorId="0F442F22" wp14:editId="1C9F3B19">
+            <wp:extent cx="4886558" cy="3886616"/>
+            <wp:effectExtent l="0" t="0" r="0" b="0"/>
+            <wp:docPr id="727621824" name="Picture 1" descr="A screenshot of a calendar&#10;&#10;Description automatically generated"/>
+            <wp:cNvGraphicFramePr>
+              <a:graphicFrameLocks xmlns:a="http://schemas.openxmlformats.org/drawingml/2006/main" noChangeAspect="1"/>
+            </wp:cNvGraphicFramePr>
+            <a:graphic xmlns:a="http://schemas.openxmlformats.org/drawingml/2006/main">
+              <a:graphicData uri="http://schemas.openxmlformats.org/drawingml/2006/picture">
+                <pic:pic xmlns:pic="http://schemas.openxmlformats.org/drawingml/2006/picture">
+                  <pic:nvPicPr>
+                    <pic:cNvPr id="727621824" name="Picture 1" descr="A screenshot of a calendar&#10;&#10;Description automatically generated"/>
+                    <pic:cNvPicPr/>
+                  </pic:nvPicPr>
+                  <pic:blipFill>
+                    <a:blip r:embed="rId29"/>
+                    <a:stretch>
+                      <a:fillRect/>
+                    </a:stretch>
+                  </pic:blipFill>
+                  <pic:spPr>
+                    <a:xfrm>
+                      <a:off x="0" y="0"/>
+                      <a:ext cx="4892350" cy="3891222"/>
                     </a:xfrm>
                     <a:prstGeom prst="rect">
                       <a:avLst/>
@@ -2458,11 +2935,1383 @@
     </w:p>
     <w:p>
       <w:r>
+        <w:t>The Google Calendar allows the user to schedule tasks</w:t>
+      </w:r>
+      <w:r>
+        <w:t xml:space="preserve"> for themselves at any date or time with the user having the option to give a description of their task and set the task for the whole day instead of a specific time.</w:t>
+      </w:r>
+    </w:p>
+    <w:p>
+      <w:pPr>
+        <w:rPr>
+          <w:b/>
+          <w:bCs/>
+          <w:u w:val="single"/>
+        </w:rPr>
+      </w:pPr>
+      <w:r>
+        <w:rPr>
+          <w:b/>
+          <w:bCs/>
+          <w:u w:val="single"/>
+        </w:rPr>
+        <w:t>Scheduling Events</w:t>
+      </w:r>
+      <w:r>
+        <w:rPr>
+          <w:b/>
+          <w:bCs/>
+          <w:u w:val="single"/>
+        </w:rPr>
+        <w:t xml:space="preserve"> (7.99$ a month)</w:t>
+      </w:r>
+    </w:p>
+    <w:p>
+      <w:pPr>
+        <w:rPr>
+          <w:b/>
+          <w:bCs/>
+          <w:u w:val="single"/>
+        </w:rPr>
+      </w:pPr>
+      <w:r>
+        <w:rPr>
+          <w:noProof/>
+        </w:rPr>
+        <w:drawing>
+          <wp:anchor distT="0" distB="0" distL="114300" distR="114300" simplePos="0" relativeHeight="251502080" behindDoc="0" locked="0" layoutInCell="1" allowOverlap="1" wp14:anchorId="6895DD25" wp14:editId="6CD88362">
+            <wp:simplePos x="0" y="0"/>
+            <wp:positionH relativeFrom="column">
+              <wp:posOffset>4850977</wp:posOffset>
+            </wp:positionH>
+            <wp:positionV relativeFrom="paragraph">
+              <wp:posOffset>1647402</wp:posOffset>
+            </wp:positionV>
+            <wp:extent cx="1383933" cy="1719589"/>
+            <wp:effectExtent l="0" t="0" r="0" b="0"/>
+            <wp:wrapSquare wrapText="bothSides"/>
+            <wp:docPr id="2" name="Picture 2" descr="A screenshot of a phone&#10;&#10;Description automatically generated"/>
+            <wp:cNvGraphicFramePr>
+              <a:graphicFrameLocks xmlns:a="http://schemas.openxmlformats.org/drawingml/2006/main" noChangeAspect="1"/>
+            </wp:cNvGraphicFramePr>
+            <a:graphic xmlns:a="http://schemas.openxmlformats.org/drawingml/2006/main">
+              <a:graphicData uri="http://schemas.openxmlformats.org/drawingml/2006/picture">
+                <pic:pic xmlns:pic="http://schemas.openxmlformats.org/drawingml/2006/picture">
+                  <pic:nvPicPr>
+                    <pic:cNvPr id="2" name="Picture 2" descr="A screenshot of a phone&#10;&#10;Description automatically generated"/>
+                    <pic:cNvPicPr/>
+                  </pic:nvPicPr>
+                  <pic:blipFill>
+                    <a:blip r:embed="rId30">
+                      <a:extLst>
+                        <a:ext uri="{28A0092B-C50C-407E-A947-70E740481C1C}">
+                          <a14:useLocalDpi xmlns:a14="http://schemas.microsoft.com/office/drawing/2010/main" val="0"/>
+                        </a:ext>
+                      </a:extLst>
+                    </a:blip>
+                    <a:stretch>
+                      <a:fillRect/>
+                    </a:stretch>
+                  </pic:blipFill>
+                  <pic:spPr>
+                    <a:xfrm>
+                      <a:off x="0" y="0"/>
+                      <a:ext cx="1383933" cy="1719589"/>
+                    </a:xfrm>
+                    <a:prstGeom prst="rect">
+                      <a:avLst/>
+                    </a:prstGeom>
+                  </pic:spPr>
+                </pic:pic>
+              </a:graphicData>
+            </a:graphic>
+          </wp:anchor>
+        </w:drawing>
+      </w:r>
+      <w:r>
+        <w:rPr>
+          <w:noProof/>
+        </w:rPr>
+        <w:drawing>
+          <wp:anchor distT="0" distB="0" distL="114300" distR="114300" simplePos="0" relativeHeight="251499008" behindDoc="0" locked="0" layoutInCell="1" allowOverlap="1" wp14:anchorId="34098DBE" wp14:editId="2842F179">
+            <wp:simplePos x="0" y="0"/>
+            <wp:positionH relativeFrom="column">
+              <wp:posOffset>2032000</wp:posOffset>
+            </wp:positionH>
+            <wp:positionV relativeFrom="paragraph">
+              <wp:posOffset>1613535</wp:posOffset>
+            </wp:positionV>
+            <wp:extent cx="2573867" cy="1978064"/>
+            <wp:effectExtent l="0" t="0" r="0" b="0"/>
+            <wp:wrapSquare wrapText="bothSides"/>
+            <wp:docPr id="1" name="Picture 1" descr="A screenshot of a computer&#10;&#10;Description automatically generated"/>
+            <wp:cNvGraphicFramePr>
+              <a:graphicFrameLocks xmlns:a="http://schemas.openxmlformats.org/drawingml/2006/main" noChangeAspect="1"/>
+            </wp:cNvGraphicFramePr>
+            <a:graphic xmlns:a="http://schemas.openxmlformats.org/drawingml/2006/main">
+              <a:graphicData uri="http://schemas.openxmlformats.org/drawingml/2006/picture">
+                <pic:pic xmlns:pic="http://schemas.openxmlformats.org/drawingml/2006/picture">
+                  <pic:nvPicPr>
+                    <pic:cNvPr id="1" name="Picture 1" descr="A screenshot of a computer&#10;&#10;Description automatically generated"/>
+                    <pic:cNvPicPr/>
+                  </pic:nvPicPr>
+                  <pic:blipFill>
+                    <a:blip r:embed="rId31">
+                      <a:extLst>
+                        <a:ext uri="{28A0092B-C50C-407E-A947-70E740481C1C}">
+                          <a14:useLocalDpi xmlns:a14="http://schemas.microsoft.com/office/drawing/2010/main" val="0"/>
+                        </a:ext>
+                      </a:extLst>
+                    </a:blip>
+                    <a:stretch>
+                      <a:fillRect/>
+                    </a:stretch>
+                  </pic:blipFill>
+                  <pic:spPr>
+                    <a:xfrm>
+                      <a:off x="0" y="0"/>
+                      <a:ext cx="2573867" cy="1978064"/>
+                    </a:xfrm>
+                    <a:prstGeom prst="rect">
+                      <a:avLst/>
+                    </a:prstGeom>
+                  </pic:spPr>
+                </pic:pic>
+              </a:graphicData>
+            </a:graphic>
+          </wp:anchor>
+        </w:drawing>
+      </w:r>
+      <w:r>
+        <w:rPr>
+          <w:noProof/>
+        </w:rPr>
+        <w:drawing>
+          <wp:anchor distT="0" distB="0" distL="114300" distR="114300" simplePos="0" relativeHeight="251493888" behindDoc="0" locked="0" layoutInCell="1" allowOverlap="1" wp14:anchorId="6EA30143" wp14:editId="78AFBDE8">
+            <wp:simplePos x="914400" y="6460067"/>
+            <wp:positionH relativeFrom="column">
+              <wp:align>left</wp:align>
+            </wp:positionH>
+            <wp:positionV relativeFrom="paragraph">
+              <wp:align>top</wp:align>
+            </wp:positionV>
+            <wp:extent cx="1701478" cy="3215568"/>
+            <wp:effectExtent l="0" t="0" r="0" b="0"/>
+            <wp:wrapSquare wrapText="bothSides"/>
+            <wp:docPr id="650504862" name="Picture 1" descr="A screenshot of a computer&#10;&#10;Description automatically generated"/>
+            <wp:cNvGraphicFramePr>
+              <a:graphicFrameLocks xmlns:a="http://schemas.openxmlformats.org/drawingml/2006/main" noChangeAspect="1"/>
+            </wp:cNvGraphicFramePr>
+            <a:graphic xmlns:a="http://schemas.openxmlformats.org/drawingml/2006/main">
+              <a:graphicData uri="http://schemas.openxmlformats.org/drawingml/2006/picture">
+                <pic:pic xmlns:pic="http://schemas.openxmlformats.org/drawingml/2006/picture">
+                  <pic:nvPicPr>
+                    <pic:cNvPr id="650504862" name="Picture 1" descr="A screenshot of a computer&#10;&#10;Description automatically generated"/>
+                    <pic:cNvPicPr/>
+                  </pic:nvPicPr>
+                  <pic:blipFill>
+                    <a:blip r:embed="rId32" cstate="print">
+                      <a:extLst>
+                        <a:ext uri="{28A0092B-C50C-407E-A947-70E740481C1C}">
+                          <a14:useLocalDpi xmlns:a14="http://schemas.microsoft.com/office/drawing/2010/main" val="0"/>
+                        </a:ext>
+                      </a:extLst>
+                    </a:blip>
+                    <a:stretch>
+                      <a:fillRect/>
+                    </a:stretch>
+                  </pic:blipFill>
+                  <pic:spPr>
+                    <a:xfrm>
+                      <a:off x="0" y="0"/>
+                      <a:ext cx="1701478" cy="3215568"/>
+                    </a:xfrm>
+                    <a:prstGeom prst="rect">
+                      <a:avLst/>
+                    </a:prstGeom>
+                  </pic:spPr>
+                </pic:pic>
+              </a:graphicData>
+            </a:graphic>
+          </wp:anchor>
+        </w:drawing>
+      </w:r>
+      <w:r>
+        <w:t>The ‘Scheduling Events’ option in the google Calendar allows the user to schedule a meeting/ event with other people</w:t>
+      </w:r>
+      <w:r>
+        <w:t>. By clicking the find</w:t>
+      </w:r>
+      <w:r>
+        <w:t xml:space="preserve"> a time button, the program suggests a free time slot to the user in which they can schedule their meeting. The user can also set a location for the meeting if they want to do it in real life to let the members know the meeting venue. Furthermore the user has the ability to choose the time period to set the reminder for the meeting for e.g. 30 minutes or 15 minutes.</w:t>
+      </w:r>
+      <w:r>
+        <w:rPr>
+          <w:noProof/>
+        </w:rPr>
+        <w:t xml:space="preserve"> </w:t>
+      </w:r>
+      <w:r>
+        <w:br w:type="textWrapping" w:clear="all"/>
+      </w:r>
+      <w:r>
+        <w:rPr>
+          <w:b/>
+          <w:bCs/>
+          <w:u w:val="single"/>
+        </w:rPr>
+        <w:lastRenderedPageBreak/>
+        <w:t>Scheduling Appointments</w:t>
+      </w:r>
+      <w:r>
+        <w:rPr>
+          <w:b/>
+          <w:bCs/>
+          <w:u w:val="single"/>
+        </w:rPr>
+        <w:t xml:space="preserve"> – Setting up meetings</w:t>
+      </w:r>
+    </w:p>
+    <w:p>
+      <w:r>
+        <w:drawing>
+          <wp:anchor distT="0" distB="0" distL="114300" distR="114300" simplePos="0" relativeHeight="251611648" behindDoc="0" locked="0" layoutInCell="1" allowOverlap="1" wp14:anchorId="4DFC848B" wp14:editId="2B4E92A6">
+            <wp:simplePos x="0" y="0"/>
+            <wp:positionH relativeFrom="column">
+              <wp:posOffset>2132542</wp:posOffset>
+            </wp:positionH>
+            <wp:positionV relativeFrom="paragraph">
+              <wp:posOffset>1052406</wp:posOffset>
+            </wp:positionV>
+            <wp:extent cx="2767965" cy="2425700"/>
+            <wp:effectExtent l="0" t="0" r="0" b="0"/>
+            <wp:wrapSquare wrapText="bothSides"/>
+            <wp:docPr id="188730701" name="Picture 1" descr="A screenshot of a calendar&#10;&#10;Description automatically generated"/>
+            <wp:cNvGraphicFramePr>
+              <a:graphicFrameLocks xmlns:a="http://schemas.openxmlformats.org/drawingml/2006/main" noChangeAspect="1"/>
+            </wp:cNvGraphicFramePr>
+            <a:graphic xmlns:a="http://schemas.openxmlformats.org/drawingml/2006/main">
+              <a:graphicData uri="http://schemas.openxmlformats.org/drawingml/2006/picture">
+                <pic:pic xmlns:pic="http://schemas.openxmlformats.org/drawingml/2006/picture">
+                  <pic:nvPicPr>
+                    <pic:cNvPr id="188730701" name="Picture 1" descr="A screenshot of a calendar&#10;&#10;Description automatically generated"/>
+                    <pic:cNvPicPr/>
+                  </pic:nvPicPr>
+                  <pic:blipFill>
+                    <a:blip r:embed="rId33" cstate="print">
+                      <a:extLst>
+                        <a:ext uri="{28A0092B-C50C-407E-A947-70E740481C1C}">
+                          <a14:useLocalDpi xmlns:a14="http://schemas.microsoft.com/office/drawing/2010/main" val="0"/>
+                        </a:ext>
+                      </a:extLst>
+                    </a:blip>
+                    <a:stretch>
+                      <a:fillRect/>
+                    </a:stretch>
+                  </pic:blipFill>
+                  <pic:spPr>
+                    <a:xfrm>
+                      <a:off x="0" y="0"/>
+                      <a:ext cx="2767965" cy="2425700"/>
+                    </a:xfrm>
+                    <a:prstGeom prst="rect">
+                      <a:avLst/>
+                    </a:prstGeom>
+                  </pic:spPr>
+                </pic:pic>
+              </a:graphicData>
+            </a:graphic>
+            <wp14:sizeRelH relativeFrom="margin">
+              <wp14:pctWidth>0</wp14:pctWidth>
+            </wp14:sizeRelH>
+            <wp14:sizeRelV relativeFrom="margin">
+              <wp14:pctHeight>0</wp14:pctHeight>
+            </wp14:sizeRelV>
+          </wp:anchor>
+        </w:drawing>
+      </w:r>
+      <w:r>
+        <w:t>In order to create an appointment schedule Google Calendar has a drop down menu in which you can find the Appointment schedule option. From there, you are redirected to create your own booking page where you are able to see your timetable and create booking slots</w:t>
+      </w:r>
+      <w:r>
+        <w:t xml:space="preserve"> accordingly.</w:t>
+      </w:r>
+      <w:r>
+        <w:t xml:space="preserve"> This is a simple and aesthetically pleasing feature which makes the option to create meetings and schedule appointments very easy and simple for the user.</w:t>
+      </w:r>
+      <w:r>
+        <w:br w:type="textWrapping" w:clear="all"/>
+      </w:r>
+    </w:p>
+    <w:p>
+      <w:r>
+        <w:drawing>
+          <wp:anchor distT="0" distB="0" distL="114300" distR="114300" simplePos="0" relativeHeight="251527680" behindDoc="0" locked="0" layoutInCell="1" allowOverlap="1" wp14:anchorId="7433C734" wp14:editId="5D7E7484">
+            <wp:simplePos x="0" y="0"/>
+            <wp:positionH relativeFrom="column">
+              <wp:posOffset>-75777</wp:posOffset>
+            </wp:positionH>
+            <wp:positionV relativeFrom="paragraph">
+              <wp:posOffset>118533</wp:posOffset>
+            </wp:positionV>
+            <wp:extent cx="1884680" cy="2179955"/>
+            <wp:effectExtent l="0" t="0" r="0" b="0"/>
+            <wp:wrapSquare wrapText="bothSides"/>
+            <wp:docPr id="556284901" name="Picture 1" descr="A screenshot of a calendar&#10;&#10;Description automatically generated"/>
+            <wp:cNvGraphicFramePr>
+              <a:graphicFrameLocks xmlns:a="http://schemas.openxmlformats.org/drawingml/2006/main" noChangeAspect="1"/>
+            </wp:cNvGraphicFramePr>
+            <a:graphic xmlns:a="http://schemas.openxmlformats.org/drawingml/2006/main">
+              <a:graphicData uri="http://schemas.openxmlformats.org/drawingml/2006/picture">
+                <pic:pic xmlns:pic="http://schemas.openxmlformats.org/drawingml/2006/picture">
+                  <pic:nvPicPr>
+                    <pic:cNvPr id="556284901" name="Picture 1" descr="A screenshot of a calendar&#10;&#10;Description automatically generated"/>
+                    <pic:cNvPicPr/>
+                  </pic:nvPicPr>
+                  <pic:blipFill>
+                    <a:blip r:embed="rId34">
+                      <a:extLst>
+                        <a:ext uri="{28A0092B-C50C-407E-A947-70E740481C1C}">
+                          <a14:useLocalDpi xmlns:a14="http://schemas.microsoft.com/office/drawing/2010/main" val="0"/>
+                        </a:ext>
+                      </a:extLst>
+                    </a:blip>
+                    <a:stretch>
+                      <a:fillRect/>
+                    </a:stretch>
+                  </pic:blipFill>
+                  <pic:spPr>
+                    <a:xfrm>
+                      <a:off x="0" y="0"/>
+                      <a:ext cx="1884680" cy="2179955"/>
+                    </a:xfrm>
+                    <a:prstGeom prst="rect">
+                      <a:avLst/>
+                    </a:prstGeom>
+                  </pic:spPr>
+                </pic:pic>
+              </a:graphicData>
+            </a:graphic>
+          </wp:anchor>
+        </w:drawing>
+      </w:r>
+    </w:p>
+    <w:p>
+      <w:pPr>
+        <w:tabs>
+          <w:tab w:val="left" w:pos="5107"/>
+        </w:tabs>
+      </w:pPr>
+      <w:r>
+        <w:tab/>
+      </w:r>
+    </w:p>
+    <w:p>
+      <w:pPr>
+        <w:tabs>
+          <w:tab w:val="left" w:pos="2307"/>
+        </w:tabs>
+      </w:pPr>
+      <w:r>
+        <w:t xml:space="preserve"> </w:t>
+      </w:r>
+      <w:r>
+        <w:tab/>
+      </w:r>
+    </w:p>
+    <w:p/>
+    <w:p/>
+    <w:p/>
+    <w:p/>
+    <w:p/>
+    <w:p/>
+    <w:p/>
+    <w:p>
+      <w:r>
+        <w:t>Once you are on this page, you are given the option to set up time slots during which you are available throughout the week. In the example it can be seen that the user is only available from 0900 to 1700 on Monday, Tuesday and Wednesday. After setting up the times during which the admin is available, they can then customise the length of their consulting sessions with pre-set options ranging from 15 minutes to 2 hours, however there is also the option to customise the duration of the meetings.</w:t>
+      </w:r>
+      <w:r>
+        <w:t xml:space="preserve"> This makes the program adaptable to different types of meetings, for example if it is a lesson, the length can be set to 1 or 2 hours whereas if it is a catch up business call the duration can be set to 15 or 30 minutes.</w:t>
+      </w:r>
+    </w:p>
+    <w:p>
+      <w:r>
+        <w:drawing>
+          <wp:anchor distT="0" distB="0" distL="114300" distR="114300" simplePos="0" relativeHeight="251560448" behindDoc="0" locked="0" layoutInCell="1" allowOverlap="1" wp14:anchorId="3A365FAA" wp14:editId="454938B1">
+            <wp:simplePos x="0" y="0"/>
+            <wp:positionH relativeFrom="column">
+              <wp:posOffset>-482600</wp:posOffset>
+            </wp:positionH>
+            <wp:positionV relativeFrom="paragraph">
+              <wp:posOffset>211032</wp:posOffset>
+            </wp:positionV>
+            <wp:extent cx="3763645" cy="3649980"/>
+            <wp:effectExtent l="0" t="0" r="0" b="0"/>
+            <wp:wrapSquare wrapText="bothSides"/>
+            <wp:docPr id="1670222397" name="Picture 1" descr="A screenshot of a calendar&#10;&#10;Description automatically generated"/>
+            <wp:cNvGraphicFramePr>
+              <a:graphicFrameLocks xmlns:a="http://schemas.openxmlformats.org/drawingml/2006/main" noChangeAspect="1"/>
+            </wp:cNvGraphicFramePr>
+            <a:graphic xmlns:a="http://schemas.openxmlformats.org/drawingml/2006/main">
+              <a:graphicData uri="http://schemas.openxmlformats.org/drawingml/2006/picture">
+                <pic:pic xmlns:pic="http://schemas.openxmlformats.org/drawingml/2006/picture">
+                  <pic:nvPicPr>
+                    <pic:cNvPr id="1670222397" name="Picture 1" descr="A screenshot of a calendar&#10;&#10;Description automatically generated"/>
+                    <pic:cNvPicPr/>
+                  </pic:nvPicPr>
+                  <pic:blipFill>
+                    <a:blip r:embed="rId35">
+                      <a:extLst>
+                        <a:ext uri="{28A0092B-C50C-407E-A947-70E740481C1C}">
+                          <a14:useLocalDpi xmlns:a14="http://schemas.microsoft.com/office/drawing/2010/main" val="0"/>
+                        </a:ext>
+                      </a:extLst>
+                    </a:blip>
+                    <a:stretch>
+                      <a:fillRect/>
+                    </a:stretch>
+                  </pic:blipFill>
+                  <pic:spPr>
+                    <a:xfrm>
+                      <a:off x="0" y="0"/>
+                      <a:ext cx="3763645" cy="3649980"/>
+                    </a:xfrm>
+                    <a:prstGeom prst="rect">
+                      <a:avLst/>
+                    </a:prstGeom>
+                  </pic:spPr>
+                </pic:pic>
+              </a:graphicData>
+            </a:graphic>
+            <wp14:sizeRelH relativeFrom="margin">
+              <wp14:pctWidth>0</wp14:pctWidth>
+            </wp14:sizeRelH>
+            <wp14:sizeRelV relativeFrom="margin">
+              <wp14:pctHeight>0</wp14:pctHeight>
+            </wp14:sizeRelV>
+          </wp:anchor>
+        </w:drawing>
+      </w:r>
+    </w:p>
+    <w:p/>
+    <w:p/>
+    <w:p/>
+    <w:p>
+      <w:pPr>
+        <w:tabs>
+          <w:tab w:val="left" w:pos="1627"/>
+        </w:tabs>
+      </w:pPr>
+      <w:r>
+        <w:drawing>
+          <wp:anchor distT="0" distB="0" distL="114300" distR="114300" simplePos="0" relativeHeight="251594240" behindDoc="0" locked="0" layoutInCell="1" allowOverlap="1" wp14:anchorId="00F09F30" wp14:editId="311D11BC">
+            <wp:simplePos x="0" y="0"/>
+            <wp:positionH relativeFrom="column">
+              <wp:posOffset>454660</wp:posOffset>
+            </wp:positionH>
+            <wp:positionV relativeFrom="paragraph">
+              <wp:posOffset>5080</wp:posOffset>
+            </wp:positionV>
+            <wp:extent cx="1881505" cy="2360930"/>
+            <wp:effectExtent l="0" t="0" r="0" b="0"/>
+            <wp:wrapSquare wrapText="bothSides"/>
+            <wp:docPr id="2135795937" name="Picture 1" descr="A screenshot of a appointment schedule&#10;&#10;Description automatically generated"/>
+            <wp:cNvGraphicFramePr>
+              <a:graphicFrameLocks xmlns:a="http://schemas.openxmlformats.org/drawingml/2006/main" noChangeAspect="1"/>
+            </wp:cNvGraphicFramePr>
+            <a:graphic xmlns:a="http://schemas.openxmlformats.org/drawingml/2006/main">
+              <a:graphicData uri="http://schemas.openxmlformats.org/drawingml/2006/picture">
+                <pic:pic xmlns:pic="http://schemas.openxmlformats.org/drawingml/2006/picture">
+                  <pic:nvPicPr>
+                    <pic:cNvPr id="2135795937" name="Picture 1" descr="A screenshot of a appointment schedule&#10;&#10;Description automatically generated"/>
+                    <pic:cNvPicPr/>
+                  </pic:nvPicPr>
+                  <pic:blipFill>
+                    <a:blip r:embed="rId36" cstate="print">
+                      <a:extLst>
+                        <a:ext uri="{28A0092B-C50C-407E-A947-70E740481C1C}">
+                          <a14:useLocalDpi xmlns:a14="http://schemas.microsoft.com/office/drawing/2010/main" val="0"/>
+                        </a:ext>
+                      </a:extLst>
+                    </a:blip>
+                    <a:stretch>
+                      <a:fillRect/>
+                    </a:stretch>
+                  </pic:blipFill>
+                  <pic:spPr>
+                    <a:xfrm>
+                      <a:off x="0" y="0"/>
+                      <a:ext cx="1881505" cy="2360930"/>
+                    </a:xfrm>
+                    <a:prstGeom prst="rect">
+                      <a:avLst/>
+                    </a:prstGeom>
+                  </pic:spPr>
+                </pic:pic>
+              </a:graphicData>
+            </a:graphic>
+            <wp14:sizeRelH relativeFrom="margin">
+              <wp14:pctWidth>0</wp14:pctWidth>
+            </wp14:sizeRelH>
+            <wp14:sizeRelV relativeFrom="margin">
+              <wp14:pctHeight>0</wp14:pctHeight>
+            </wp14:sizeRelV>
+          </wp:anchor>
+        </w:drawing>
+      </w:r>
+      <w:r>
+        <w:tab/>
+        <w:t xml:space="preserve"> </w:t>
+      </w:r>
+    </w:p>
+    <w:p>
+      <w:pPr>
+        <w:tabs>
+          <w:tab w:val="left" w:pos="3800"/>
+        </w:tabs>
+      </w:pPr>
+      <w:r>
+        <w:tab/>
+      </w:r>
+    </w:p>
+    <w:p/>
+    <w:p/>
+    <w:p/>
+    <w:p/>
+    <w:p/>
+    <w:p>
+      <w:r>
+        <w:drawing>
+          <wp:anchor distT="0" distB="0" distL="114300" distR="114300" simplePos="0" relativeHeight="251702784" behindDoc="0" locked="0" layoutInCell="1" allowOverlap="1" wp14:anchorId="768C6426" wp14:editId="777D6C30">
+            <wp:simplePos x="0" y="0"/>
+            <wp:positionH relativeFrom="column">
+              <wp:posOffset>-261831</wp:posOffset>
+            </wp:positionH>
+            <wp:positionV relativeFrom="paragraph">
+              <wp:posOffset>1087967</wp:posOffset>
+            </wp:positionV>
+            <wp:extent cx="5731510" cy="1655445"/>
+            <wp:effectExtent l="0" t="0" r="0" b="0"/>
+            <wp:wrapSquare wrapText="bothSides"/>
+            <wp:docPr id="812734594" name="Picture 1" descr="A white background with black text&#10;&#10;Description automatically generated"/>
+            <wp:cNvGraphicFramePr>
+              <a:graphicFrameLocks xmlns:a="http://schemas.openxmlformats.org/drawingml/2006/main" noChangeAspect="1"/>
+            </wp:cNvGraphicFramePr>
+            <a:graphic xmlns:a="http://schemas.openxmlformats.org/drawingml/2006/main">
+              <a:graphicData uri="http://schemas.openxmlformats.org/drawingml/2006/picture">
+                <pic:pic xmlns:pic="http://schemas.openxmlformats.org/drawingml/2006/picture">
+                  <pic:nvPicPr>
+                    <pic:cNvPr id="812734594" name="Picture 1" descr="A white background with black text&#10;&#10;Description automatically generated"/>
+                    <pic:cNvPicPr/>
+                  </pic:nvPicPr>
+                  <pic:blipFill>
+                    <a:blip r:embed="rId37">
+                      <a:extLst>
+                        <a:ext uri="{28A0092B-C50C-407E-A947-70E740481C1C}">
+                          <a14:useLocalDpi xmlns:a14="http://schemas.microsoft.com/office/drawing/2010/main" val="0"/>
+                        </a:ext>
+                      </a:extLst>
+                    </a:blip>
+                    <a:stretch>
+                      <a:fillRect/>
+                    </a:stretch>
+                  </pic:blipFill>
+                  <pic:spPr>
+                    <a:xfrm>
+                      <a:off x="0" y="0"/>
+                      <a:ext cx="5731510" cy="1655445"/>
+                    </a:xfrm>
+                    <a:prstGeom prst="rect">
+                      <a:avLst/>
+                    </a:prstGeom>
+                  </pic:spPr>
+                </pic:pic>
+              </a:graphicData>
+            </a:graphic>
+          </wp:anchor>
+        </w:drawing>
+      </w:r>
+      <w:r>
+        <w:t xml:space="preserve">In case  the admin has had a change of plans or their schedule has changed, they have the option to edit their availability slots during the day. In the example below, the admin has realised that they </w:t>
+      </w:r>
+      <w:proofErr w:type="spellStart"/>
+      <w:r>
+        <w:t>wont</w:t>
+      </w:r>
+      <w:proofErr w:type="spellEnd"/>
+      <w:r>
+        <w:t xml:space="preserve"> be able to meet on the 20</w:t>
+      </w:r>
+      <w:r>
+        <w:rPr>
+          <w:vertAlign w:val="superscript"/>
+        </w:rPr>
+        <w:t>th</w:t>
+      </w:r>
+      <w:r>
+        <w:t xml:space="preserve"> of April so they changed their availability status to ‘Unavailable</w:t>
+      </w:r>
+      <w:r>
+        <w:t>’. This is a useful feature because it allows the admin to adapt for their flexible time schedule and edit their ‘online diary’ whenever they need to.</w:t>
+      </w:r>
+    </w:p>
+    <w:p/>
+    <w:p>
+      <w:r>
+        <w:t>Google calendar also allows you to set up the minimum time that the user must book the appointment for before it starts. It also lets you set up the maximum time period for which you can pre-book your meetings with the consultant.</w:t>
+      </w:r>
+      <w:r>
+        <w:t xml:space="preserve"> This is convenient for the admin because if they don’t know their schedule well enough in advance and if they aren’t sure if they are available in the future, they </w:t>
+      </w:r>
+      <w:r>
+        <w:t>can’t</w:t>
+      </w:r>
+      <w:r>
+        <w:t xml:space="preserve"> get pre-booked too far ahead of time.</w:t>
+      </w:r>
+    </w:p>
+    <w:p>
+      <w:pPr>
+        <w:tabs>
+          <w:tab w:val="left" w:pos="1453"/>
+        </w:tabs>
+      </w:pPr>
+      <w:r>
+        <w:drawing>
+          <wp:anchor distT="0" distB="0" distL="114300" distR="114300" simplePos="0" relativeHeight="251658752" behindDoc="0" locked="0" layoutInCell="1" allowOverlap="1" wp14:anchorId="7FD5403D" wp14:editId="76EE63D4">
+            <wp:simplePos x="0" y="0"/>
+            <wp:positionH relativeFrom="column">
+              <wp:posOffset>-797137</wp:posOffset>
+            </wp:positionH>
+            <wp:positionV relativeFrom="paragraph">
+              <wp:posOffset>523240</wp:posOffset>
+            </wp:positionV>
+            <wp:extent cx="7434817" cy="3327400"/>
+            <wp:effectExtent l="0" t="0" r="0" b="0"/>
+            <wp:wrapSquare wrapText="bothSides"/>
+            <wp:docPr id="213757780" name="Picture 1" descr="A screenshot of a phone&#10;&#10;Description automatically generated"/>
+            <wp:cNvGraphicFramePr>
+              <a:graphicFrameLocks xmlns:a="http://schemas.openxmlformats.org/drawingml/2006/main" noChangeAspect="1"/>
+            </wp:cNvGraphicFramePr>
+            <a:graphic xmlns:a="http://schemas.openxmlformats.org/drawingml/2006/main">
+              <a:graphicData uri="http://schemas.openxmlformats.org/drawingml/2006/picture">
+                <pic:pic xmlns:pic="http://schemas.openxmlformats.org/drawingml/2006/picture">
+                  <pic:nvPicPr>
+                    <pic:cNvPr id="213757780" name="Picture 1" descr="A screenshot of a phone&#10;&#10;Description automatically generated"/>
+                    <pic:cNvPicPr/>
+                  </pic:nvPicPr>
+                  <pic:blipFill>
+                    <a:blip r:embed="rId38" cstate="print">
+                      <a:extLst>
+                        <a:ext uri="{28A0092B-C50C-407E-A947-70E740481C1C}">
+                          <a14:useLocalDpi xmlns:a14="http://schemas.microsoft.com/office/drawing/2010/main" val="0"/>
+                        </a:ext>
+                      </a:extLst>
+                    </a:blip>
+                    <a:stretch>
+                      <a:fillRect/>
+                    </a:stretch>
+                  </pic:blipFill>
+                  <pic:spPr>
+                    <a:xfrm>
+                      <a:off x="0" y="0"/>
+                      <a:ext cx="7434817" cy="3327400"/>
+                    </a:xfrm>
+                    <a:prstGeom prst="rect">
+                      <a:avLst/>
+                    </a:prstGeom>
+                  </pic:spPr>
+                </pic:pic>
+              </a:graphicData>
+            </a:graphic>
+            <wp14:sizeRelH relativeFrom="margin">
+              <wp14:pctWidth>0</wp14:pctWidth>
+            </wp14:sizeRelH>
+            <wp14:sizeRelV relativeFrom="margin">
+              <wp14:pctHeight>0</wp14:pctHeight>
+            </wp14:sizeRelV>
+          </wp:anchor>
+        </w:drawing>
+      </w:r>
+    </w:p>
+    <w:p>
+      <w:r>
         <w:br w:type="page"/>
       </w:r>
     </w:p>
-    <w:p/>
-    <w:p/>
+    <w:p>
+      <w:pPr>
+        <w:tabs>
+          <w:tab w:val="left" w:pos="1453"/>
+        </w:tabs>
+      </w:pPr>
+      <w:r>
+        <w:lastRenderedPageBreak/>
+        <w:drawing>
+          <wp:anchor distT="0" distB="0" distL="114300" distR="114300" simplePos="0" relativeHeight="251685376" behindDoc="1" locked="0" layoutInCell="1" allowOverlap="1" wp14:anchorId="32F25655" wp14:editId="700B88A2">
+            <wp:simplePos x="0" y="0"/>
+            <wp:positionH relativeFrom="column">
+              <wp:posOffset>-161502</wp:posOffset>
+            </wp:positionH>
+            <wp:positionV relativeFrom="paragraph">
+              <wp:posOffset>1000760</wp:posOffset>
+            </wp:positionV>
+            <wp:extent cx="5731510" cy="3832225"/>
+            <wp:effectExtent l="0" t="0" r="0" b="0"/>
+            <wp:wrapTight wrapText="bothSides">
+              <wp:wrapPolygon edited="0">
+                <wp:start x="0" y="0"/>
+                <wp:lineTo x="0" y="21475"/>
+                <wp:lineTo x="21538" y="21475"/>
+                <wp:lineTo x="21538" y="0"/>
+                <wp:lineTo x="0" y="0"/>
+              </wp:wrapPolygon>
+            </wp:wrapTight>
+            <wp:docPr id="108264718" name="Picture 1" descr="A screenshot of a calendar&#10;&#10;Description automatically generated"/>
+            <wp:cNvGraphicFramePr>
+              <a:graphicFrameLocks xmlns:a="http://schemas.openxmlformats.org/drawingml/2006/main" noChangeAspect="1"/>
+            </wp:cNvGraphicFramePr>
+            <a:graphic xmlns:a="http://schemas.openxmlformats.org/drawingml/2006/main">
+              <a:graphicData uri="http://schemas.openxmlformats.org/drawingml/2006/picture">
+                <pic:pic xmlns:pic="http://schemas.openxmlformats.org/drawingml/2006/picture">
+                  <pic:nvPicPr>
+                    <pic:cNvPr id="108264718" name="Picture 1" descr="A screenshot of a calendar&#10;&#10;Description automatically generated"/>
+                    <pic:cNvPicPr/>
+                  </pic:nvPicPr>
+                  <pic:blipFill>
+                    <a:blip r:embed="rId39">
+                      <a:extLst>
+                        <a:ext uri="{28A0092B-C50C-407E-A947-70E740481C1C}">
+                          <a14:useLocalDpi xmlns:a14="http://schemas.microsoft.com/office/drawing/2010/main" val="0"/>
+                        </a:ext>
+                      </a:extLst>
+                    </a:blip>
+                    <a:stretch>
+                      <a:fillRect/>
+                    </a:stretch>
+                  </pic:blipFill>
+                  <pic:spPr>
+                    <a:xfrm>
+                      <a:off x="0" y="0"/>
+                      <a:ext cx="5731510" cy="3832225"/>
+                    </a:xfrm>
+                    <a:prstGeom prst="rect">
+                      <a:avLst/>
+                    </a:prstGeom>
+                  </pic:spPr>
+                </pic:pic>
+              </a:graphicData>
+            </a:graphic>
+          </wp:anchor>
+        </w:drawing>
+      </w:r>
+      <w:r>
+        <w:t>The admin can add a buffer time between each meeting and can also set a maximum amount of meetings that they can do per day. This gives the admin complete control over their diary schedule so that if the admin requires a break or time between each meeting to prepare their material for their next meeting</w:t>
+      </w:r>
+      <w:r>
+        <w:t>, they have the ability to do that.</w:t>
+      </w:r>
+    </w:p>
+    <w:p/>
+    <w:p>
+      <w:r>
+        <w:drawing>
+          <wp:anchor distT="0" distB="0" distL="114300" distR="114300" simplePos="0" relativeHeight="251734528" behindDoc="0" locked="0" layoutInCell="1" allowOverlap="1" wp14:anchorId="7B5B781B" wp14:editId="6F533F23">
+            <wp:simplePos x="0" y="0"/>
+            <wp:positionH relativeFrom="column">
+              <wp:posOffset>-212</wp:posOffset>
+            </wp:positionH>
+            <wp:positionV relativeFrom="paragraph">
+              <wp:posOffset>1075478</wp:posOffset>
+            </wp:positionV>
+            <wp:extent cx="5731510" cy="2487930"/>
+            <wp:effectExtent l="0" t="0" r="0" b="0"/>
+            <wp:wrapSquare wrapText="bothSides"/>
+            <wp:docPr id="400070215" name="Picture 1" descr="A screenshot of a chat&#10;&#10;Description automatically generated"/>
+            <wp:cNvGraphicFramePr>
+              <a:graphicFrameLocks xmlns:a="http://schemas.openxmlformats.org/drawingml/2006/main" noChangeAspect="1"/>
+            </wp:cNvGraphicFramePr>
+            <a:graphic xmlns:a="http://schemas.openxmlformats.org/drawingml/2006/main">
+              <a:graphicData uri="http://schemas.openxmlformats.org/drawingml/2006/picture">
+                <pic:pic xmlns:pic="http://schemas.openxmlformats.org/drawingml/2006/picture">
+                  <pic:nvPicPr>
+                    <pic:cNvPr id="400070215" name="Picture 1" descr="A screenshot of a chat&#10;&#10;Description automatically generated"/>
+                    <pic:cNvPicPr/>
+                  </pic:nvPicPr>
+                  <pic:blipFill>
+                    <a:blip r:embed="rId40">
+                      <a:extLst>
+                        <a:ext uri="{28A0092B-C50C-407E-A947-70E740481C1C}">
+                          <a14:useLocalDpi xmlns:a14="http://schemas.microsoft.com/office/drawing/2010/main" val="0"/>
+                        </a:ext>
+                      </a:extLst>
+                    </a:blip>
+                    <a:stretch>
+                      <a:fillRect/>
+                    </a:stretch>
+                  </pic:blipFill>
+                  <pic:spPr>
+                    <a:xfrm>
+                      <a:off x="0" y="0"/>
+                      <a:ext cx="5731510" cy="2487930"/>
+                    </a:xfrm>
+                    <a:prstGeom prst="rect">
+                      <a:avLst/>
+                    </a:prstGeom>
+                  </pic:spPr>
+                </pic:pic>
+              </a:graphicData>
+            </a:graphic>
+          </wp:anchor>
+        </w:drawing>
+      </w:r>
+      <w:r>
+        <w:t>The admin can also set the location of the meeting and link in a Google Meet link so that the participants are directed straight to the meeting. This provides more information about the logistics of the meeting that is being scheduled and makes it very practical for finding the physical or online location of the appointment.</w:t>
+      </w:r>
+      <w:r>
+        <w:br w:type="page"/>
+      </w:r>
+    </w:p>
+    <w:p>
+      <w:pPr>
+        <w:tabs>
+          <w:tab w:val="left" w:pos="1453"/>
+        </w:tabs>
+        <w:rPr>
+          <w:b/>
+          <w:bCs/>
+          <w:u w:val="single"/>
+        </w:rPr>
+      </w:pPr>
+      <w:r>
+        <w:lastRenderedPageBreak/>
+        <w:tab/>
+      </w:r>
+      <w:r>
+        <w:rPr>
+          <w:b/>
+          <w:bCs/>
+          <w:u w:val="single"/>
+        </w:rPr>
+        <w:t>Sharing the appointment with others – Google Calendar</w:t>
+      </w:r>
+    </w:p>
+    <w:p>
+      <w:pPr>
+        <w:tabs>
+          <w:tab w:val="left" w:pos="1453"/>
+        </w:tabs>
+      </w:pPr>
+      <w:r>
+        <w:drawing>
+          <wp:anchor distT="0" distB="0" distL="114300" distR="114300" simplePos="0" relativeHeight="251788800" behindDoc="0" locked="0" layoutInCell="1" allowOverlap="1" wp14:anchorId="630B5382" wp14:editId="2B43C997">
+            <wp:simplePos x="0" y="0"/>
+            <wp:positionH relativeFrom="column">
+              <wp:posOffset>-7620</wp:posOffset>
+            </wp:positionH>
+            <wp:positionV relativeFrom="paragraph">
+              <wp:posOffset>1076325</wp:posOffset>
+            </wp:positionV>
+            <wp:extent cx="5731510" cy="2624455"/>
+            <wp:effectExtent l="0" t="0" r="0" b="0"/>
+            <wp:wrapSquare wrapText="bothSides"/>
+            <wp:docPr id="184531249" name="Picture 1" descr="A screenshot of a phone&#10;&#10;Description automatically generated"/>
+            <wp:cNvGraphicFramePr>
+              <a:graphicFrameLocks xmlns:a="http://schemas.openxmlformats.org/drawingml/2006/main" noChangeAspect="1"/>
+            </wp:cNvGraphicFramePr>
+            <a:graphic xmlns:a="http://schemas.openxmlformats.org/drawingml/2006/main">
+              <a:graphicData uri="http://schemas.openxmlformats.org/drawingml/2006/picture">
+                <pic:pic xmlns:pic="http://schemas.openxmlformats.org/drawingml/2006/picture">
+                  <pic:nvPicPr>
+                    <pic:cNvPr id="184531249" name="Picture 1" descr="A screenshot of a phone&#10;&#10;Description automatically generated"/>
+                    <pic:cNvPicPr/>
+                  </pic:nvPicPr>
+                  <pic:blipFill>
+                    <a:blip r:embed="rId41">
+                      <a:extLst>
+                        <a:ext uri="{28A0092B-C50C-407E-A947-70E740481C1C}">
+                          <a14:useLocalDpi xmlns:a14="http://schemas.microsoft.com/office/drawing/2010/main" val="0"/>
+                        </a:ext>
+                      </a:extLst>
+                    </a:blip>
+                    <a:stretch>
+                      <a:fillRect/>
+                    </a:stretch>
+                  </pic:blipFill>
+                  <pic:spPr>
+                    <a:xfrm>
+                      <a:off x="0" y="0"/>
+                      <a:ext cx="5731510" cy="2624455"/>
+                    </a:xfrm>
+                    <a:prstGeom prst="rect">
+                      <a:avLst/>
+                    </a:prstGeom>
+                  </pic:spPr>
+                </pic:pic>
+              </a:graphicData>
+            </a:graphic>
+          </wp:anchor>
+        </w:drawing>
+      </w:r>
+      <w:r>
+        <w:t xml:space="preserve">First, in order to gather some extra information about the recipient of the meeting the admin can create a form for the participants of the meeting to fill in. These include first name, surname and the email address as well as any other relevant information such as </w:t>
+      </w:r>
+      <w:r>
+        <w:t>their phone number which could be useful for the admin. This allows the admin to know a little bit about their student/ the participant prior to their meeting which will help the flow of the lesson.</w:t>
+      </w:r>
+    </w:p>
+    <w:p>
+      <w:pPr>
+        <w:tabs>
+          <w:tab w:val="left" w:pos="1453"/>
+        </w:tabs>
+      </w:pPr>
+      <w:r>
+        <w:drawing>
+          <wp:anchor distT="0" distB="0" distL="114300" distR="114300" simplePos="0" relativeHeight="251809280" behindDoc="0" locked="0" layoutInCell="1" allowOverlap="1" wp14:anchorId="2FFE631C" wp14:editId="608FAB94">
+            <wp:simplePos x="0" y="0"/>
+            <wp:positionH relativeFrom="column">
+              <wp:posOffset>-635</wp:posOffset>
+            </wp:positionH>
+            <wp:positionV relativeFrom="paragraph">
+              <wp:posOffset>3899958</wp:posOffset>
+            </wp:positionV>
+            <wp:extent cx="4020820" cy="2936240"/>
+            <wp:effectExtent l="0" t="0" r="0" b="0"/>
+            <wp:wrapSquare wrapText="bothSides"/>
+            <wp:docPr id="196369244" name="Picture 1" descr="A screenshot of a calendar&#10;&#10;Description automatically generated"/>
+            <wp:cNvGraphicFramePr>
+              <a:graphicFrameLocks xmlns:a="http://schemas.openxmlformats.org/drawingml/2006/main" noChangeAspect="1"/>
+            </wp:cNvGraphicFramePr>
+            <a:graphic xmlns:a="http://schemas.openxmlformats.org/drawingml/2006/main">
+              <a:graphicData uri="http://schemas.openxmlformats.org/drawingml/2006/picture">
+                <pic:pic xmlns:pic="http://schemas.openxmlformats.org/drawingml/2006/picture">
+                  <pic:nvPicPr>
+                    <pic:cNvPr id="196369244" name="Picture 1" descr="A screenshot of a calendar&#10;&#10;Description automatically generated"/>
+                    <pic:cNvPicPr/>
+                  </pic:nvPicPr>
+                  <pic:blipFill>
+                    <a:blip r:embed="rId42">
+                      <a:extLst>
+                        <a:ext uri="{28A0092B-C50C-407E-A947-70E740481C1C}">
+                          <a14:useLocalDpi xmlns:a14="http://schemas.microsoft.com/office/drawing/2010/main" val="0"/>
+                        </a:ext>
+                      </a:extLst>
+                    </a:blip>
+                    <a:stretch>
+                      <a:fillRect/>
+                    </a:stretch>
+                  </pic:blipFill>
+                  <pic:spPr>
+                    <a:xfrm>
+                      <a:off x="0" y="0"/>
+                      <a:ext cx="4020820" cy="2936240"/>
+                    </a:xfrm>
+                    <a:prstGeom prst="rect">
+                      <a:avLst/>
+                    </a:prstGeom>
+                  </pic:spPr>
+                </pic:pic>
+              </a:graphicData>
+            </a:graphic>
+            <wp14:sizeRelH relativeFrom="margin">
+              <wp14:pctWidth>0</wp14:pctWidth>
+            </wp14:sizeRelH>
+            <wp14:sizeRelV relativeFrom="margin">
+              <wp14:pctHeight>0</wp14:pctHeight>
+            </wp14:sizeRelV>
+          </wp:anchor>
+        </w:drawing>
+      </w:r>
+      <w:r>
+        <w:t>Yet again, just like in scheduling events, the admin can set reminders for each meeting with different time periods before each meeting. These reminders would be sent on email to the recipient of the meeting with a specified period of time before the meeting. This is efficient because it prevents the participants from forgetting about the scheduled meeting.</w:t>
+      </w:r>
+    </w:p>
+    <w:p>
+      <w:pPr>
+        <w:tabs>
+          <w:tab w:val="left" w:pos="1453"/>
+        </w:tabs>
+      </w:pPr>
+    </w:p>
+    <w:p>
+      <w:pPr>
+        <w:tabs>
+          <w:tab w:val="left" w:pos="1453"/>
+        </w:tabs>
+      </w:pPr>
+    </w:p>
+    <w:p>
+      <w:pPr>
+        <w:tabs>
+          <w:tab w:val="left" w:pos="1453"/>
+        </w:tabs>
+      </w:pPr>
+    </w:p>
+    <w:p>
+      <w:pPr>
+        <w:tabs>
+          <w:tab w:val="left" w:pos="1453"/>
+        </w:tabs>
+      </w:pPr>
+    </w:p>
+    <w:p>
+      <w:pPr>
+        <w:tabs>
+          <w:tab w:val="left" w:pos="1453"/>
+        </w:tabs>
+      </w:pPr>
+    </w:p>
+    <w:p>
+      <w:pPr>
+        <w:tabs>
+          <w:tab w:val="left" w:pos="1453"/>
+        </w:tabs>
+      </w:pPr>
+    </w:p>
+    <w:p>
+      <w:pPr>
+        <w:tabs>
+          <w:tab w:val="left" w:pos="1453"/>
+        </w:tabs>
+      </w:pPr>
+    </w:p>
+    <w:p>
+      <w:pPr>
+        <w:tabs>
+          <w:tab w:val="left" w:pos="1453"/>
+        </w:tabs>
+      </w:pPr>
+    </w:p>
+    <w:p>
+      <w:pPr>
+        <w:tabs>
+          <w:tab w:val="left" w:pos="1453"/>
+        </w:tabs>
+      </w:pPr>
+    </w:p>
+    <w:p>
+      <w:pPr>
+        <w:tabs>
+          <w:tab w:val="left" w:pos="1453"/>
+        </w:tabs>
+      </w:pPr>
+    </w:p>
+    <w:p>
+      <w:pPr>
+        <w:tabs>
+          <w:tab w:val="left" w:pos="1453"/>
+        </w:tabs>
+      </w:pPr>
+    </w:p>
+    <w:p>
+      <w:pPr>
+        <w:tabs>
+          <w:tab w:val="left" w:pos="1453"/>
+        </w:tabs>
+      </w:pPr>
+    </w:p>
+    <w:p>
+      <w:pPr>
+        <w:tabs>
+          <w:tab w:val="left" w:pos="1453"/>
+        </w:tabs>
+      </w:pPr>
+    </w:p>
+    <w:p>
+      <w:pPr>
+        <w:tabs>
+          <w:tab w:val="left" w:pos="1453"/>
+        </w:tabs>
+      </w:pPr>
+    </w:p>
+    <w:p>
+      <w:pPr>
+        <w:tabs>
+          <w:tab w:val="left" w:pos="1453"/>
+        </w:tabs>
+      </w:pPr>
+      <w:r>
+        <w:lastRenderedPageBreak/>
+        <w:t>The link to the booking page can be shared via email or other methods and once it is accessed, the user is directed to the following page, where they choose one of the available times that was set up by the admin.</w:t>
+      </w:r>
+    </w:p>
+    <w:p>
+      <w:r>
+        <w:drawing>
+          <wp:anchor distT="0" distB="0" distL="114300" distR="114300" simplePos="0" relativeHeight="251820544" behindDoc="1" locked="0" layoutInCell="1" allowOverlap="1" wp14:anchorId="32526151" wp14:editId="0C657FE5">
+            <wp:simplePos x="0" y="0"/>
+            <wp:positionH relativeFrom="column">
+              <wp:posOffset>0</wp:posOffset>
+            </wp:positionH>
+            <wp:positionV relativeFrom="paragraph">
+              <wp:posOffset>221827</wp:posOffset>
+            </wp:positionV>
+            <wp:extent cx="4921250" cy="2243455"/>
+            <wp:effectExtent l="0" t="0" r="0" b="0"/>
+            <wp:wrapTight wrapText="bothSides">
+              <wp:wrapPolygon edited="0">
+                <wp:start x="0" y="0"/>
+                <wp:lineTo x="0" y="21459"/>
+                <wp:lineTo x="21489" y="21459"/>
+                <wp:lineTo x="21489" y="0"/>
+                <wp:lineTo x="0" y="0"/>
+              </wp:wrapPolygon>
+            </wp:wrapTight>
+            <wp:docPr id="843940460" name="Picture 1" descr="A screenshot of a computer&#10;&#10;Description automatically generated"/>
+            <wp:cNvGraphicFramePr>
+              <a:graphicFrameLocks xmlns:a="http://schemas.openxmlformats.org/drawingml/2006/main" noChangeAspect="1"/>
+            </wp:cNvGraphicFramePr>
+            <a:graphic xmlns:a="http://schemas.openxmlformats.org/drawingml/2006/main">
+              <a:graphicData uri="http://schemas.openxmlformats.org/drawingml/2006/picture">
+                <pic:pic xmlns:pic="http://schemas.openxmlformats.org/drawingml/2006/picture">
+                  <pic:nvPicPr>
+                    <pic:cNvPr id="843940460" name="Picture 1" descr="A screenshot of a computer&#10;&#10;Description automatically generated"/>
+                    <pic:cNvPicPr/>
+                  </pic:nvPicPr>
+                  <pic:blipFill>
+                    <a:blip r:embed="rId43">
+                      <a:extLst>
+                        <a:ext uri="{28A0092B-C50C-407E-A947-70E740481C1C}">
+                          <a14:useLocalDpi xmlns:a14="http://schemas.microsoft.com/office/drawing/2010/main" val="0"/>
+                        </a:ext>
+                      </a:extLst>
+                    </a:blip>
+                    <a:stretch>
+                      <a:fillRect/>
+                    </a:stretch>
+                  </pic:blipFill>
+                  <pic:spPr>
+                    <a:xfrm>
+                      <a:off x="0" y="0"/>
+                      <a:ext cx="4921250" cy="2243455"/>
+                    </a:xfrm>
+                    <a:prstGeom prst="rect">
+                      <a:avLst/>
+                    </a:prstGeom>
+                  </pic:spPr>
+                </pic:pic>
+              </a:graphicData>
+            </a:graphic>
+          </wp:anchor>
+        </w:drawing>
+      </w:r>
+    </w:p>
+    <w:p>
+      <w:r>
+        <w:drawing>
+          <wp:anchor distT="0" distB="0" distL="114300" distR="114300" simplePos="0" relativeHeight="251815424" behindDoc="0" locked="0" layoutInCell="1" allowOverlap="1" wp14:anchorId="2C3E6B0E" wp14:editId="7EDDB2A7">
+            <wp:simplePos x="0" y="0"/>
+            <wp:positionH relativeFrom="column">
+              <wp:posOffset>-5010785</wp:posOffset>
+            </wp:positionH>
+            <wp:positionV relativeFrom="paragraph">
+              <wp:posOffset>2396490</wp:posOffset>
+            </wp:positionV>
+            <wp:extent cx="4944110" cy="2395220"/>
+            <wp:effectExtent l="0" t="0" r="0" b="0"/>
+            <wp:wrapSquare wrapText="bothSides"/>
+            <wp:docPr id="769394698" name="Picture 1" descr="A screenshot of a computer&#10;&#10;Description automatically generated"/>
+            <wp:cNvGraphicFramePr>
+              <a:graphicFrameLocks xmlns:a="http://schemas.openxmlformats.org/drawingml/2006/main" noChangeAspect="1"/>
+            </wp:cNvGraphicFramePr>
+            <a:graphic xmlns:a="http://schemas.openxmlformats.org/drawingml/2006/main">
+              <a:graphicData uri="http://schemas.openxmlformats.org/drawingml/2006/picture">
+                <pic:pic xmlns:pic="http://schemas.openxmlformats.org/drawingml/2006/picture">
+                  <pic:nvPicPr>
+                    <pic:cNvPr id="769394698" name="Picture 1" descr="A screenshot of a computer&#10;&#10;Description automatically generated"/>
+                    <pic:cNvPicPr/>
+                  </pic:nvPicPr>
+                  <pic:blipFill>
+                    <a:blip r:embed="rId44" cstate="print">
+                      <a:extLst>
+                        <a:ext uri="{28A0092B-C50C-407E-A947-70E740481C1C}">
+                          <a14:useLocalDpi xmlns:a14="http://schemas.microsoft.com/office/drawing/2010/main" val="0"/>
+                        </a:ext>
+                      </a:extLst>
+                    </a:blip>
+                    <a:stretch>
+                      <a:fillRect/>
+                    </a:stretch>
+                  </pic:blipFill>
+                  <pic:spPr>
+                    <a:xfrm>
+                      <a:off x="0" y="0"/>
+                      <a:ext cx="4944110" cy="2395220"/>
+                    </a:xfrm>
+                    <a:prstGeom prst="rect">
+                      <a:avLst/>
+                    </a:prstGeom>
+                  </pic:spPr>
+                </pic:pic>
+              </a:graphicData>
+            </a:graphic>
+            <wp14:sizeRelH relativeFrom="margin">
+              <wp14:pctWidth>0</wp14:pctWidth>
+            </wp14:sizeRelH>
+            <wp14:sizeRelV relativeFrom="margin">
+              <wp14:pctHeight>0</wp14:pctHeight>
+            </wp14:sizeRelV>
+          </wp:anchor>
+        </w:drawing>
+      </w:r>
+    </w:p>
+    <w:p/>
+    <w:p/>
+    <w:p/>
+    <w:p/>
+    <w:p/>
+    <w:p/>
+    <w:p/>
+    <w:p/>
+    <w:p/>
+    <w:p/>
+    <w:p/>
+    <w:p/>
+    <w:p/>
+    <w:p/>
+    <w:p/>
+    <w:p/>
+    <w:p/>
+    <w:p>
+      <w:pPr>
+        <w:tabs>
+          <w:tab w:val="left" w:pos="3200"/>
+        </w:tabs>
+      </w:pPr>
+      <w:r>
+        <w:drawing>
+          <wp:anchor distT="0" distB="0" distL="114300" distR="114300" simplePos="0" relativeHeight="251822592" behindDoc="0" locked="0" layoutInCell="1" allowOverlap="1" wp14:anchorId="29199C28" wp14:editId="09867216">
+            <wp:simplePos x="0" y="0"/>
+            <wp:positionH relativeFrom="column">
+              <wp:posOffset>0</wp:posOffset>
+            </wp:positionH>
+            <wp:positionV relativeFrom="paragraph">
+              <wp:posOffset>200660</wp:posOffset>
+            </wp:positionV>
+            <wp:extent cx="2724898" cy="4020185"/>
+            <wp:effectExtent l="0" t="0" r="0" b="0"/>
+            <wp:wrapSquare wrapText="bothSides"/>
+            <wp:docPr id="45991654" name="Picture 1" descr="A screenshot of a computer&#10;&#10;Description automatically generated"/>
+            <wp:cNvGraphicFramePr>
+              <a:graphicFrameLocks xmlns:a="http://schemas.openxmlformats.org/drawingml/2006/main" noChangeAspect="1"/>
+            </wp:cNvGraphicFramePr>
+            <a:graphic xmlns:a="http://schemas.openxmlformats.org/drawingml/2006/main">
+              <a:graphicData uri="http://schemas.openxmlformats.org/drawingml/2006/picture">
+                <pic:pic xmlns:pic="http://schemas.openxmlformats.org/drawingml/2006/picture">
+                  <pic:nvPicPr>
+                    <pic:cNvPr id="45991654" name="Picture 1" descr="A screenshot of a computer&#10;&#10;Description automatically generated"/>
+                    <pic:cNvPicPr/>
+                  </pic:nvPicPr>
+                  <pic:blipFill>
+                    <a:blip r:embed="rId45">
+                      <a:extLst>
+                        <a:ext uri="{28A0092B-C50C-407E-A947-70E740481C1C}">
+                          <a14:useLocalDpi xmlns:a14="http://schemas.microsoft.com/office/drawing/2010/main" val="0"/>
+                        </a:ext>
+                      </a:extLst>
+                    </a:blip>
+                    <a:stretch>
+                      <a:fillRect/>
+                    </a:stretch>
+                  </pic:blipFill>
+                  <pic:spPr>
+                    <a:xfrm>
+                      <a:off x="0" y="0"/>
+                      <a:ext cx="2724898" cy="4020185"/>
+                    </a:xfrm>
+                    <a:prstGeom prst="rect">
+                      <a:avLst/>
+                    </a:prstGeom>
+                  </pic:spPr>
+                </pic:pic>
+              </a:graphicData>
+            </a:graphic>
+          </wp:anchor>
+        </w:drawing>
+      </w:r>
+      <w:r>
+        <w:t>Once the user selects one of the times for the meeting, they are directed to the form that was set up earlier to fill in their information. Once they have filled in their details their appointment has been scheduled. This is an effective way for users to book meetings due to the easy to read visual layout of all the available time slots and the accessibility they have by the admin sharing the booking page link with them.</w:t>
+      </w:r>
+      <w:r>
+        <w:tab/>
+      </w:r>
+    </w:p>
+    <w:p>
+      <w:pPr>
+        <w:tabs>
+          <w:tab w:val="left" w:pos="3200"/>
+        </w:tabs>
+      </w:pPr>
+    </w:p>
+    <w:p>
+      <w:pPr>
+        <w:tabs>
+          <w:tab w:val="left" w:pos="3200"/>
+        </w:tabs>
+      </w:pPr>
+    </w:p>
+    <w:p>
+      <w:pPr>
+        <w:tabs>
+          <w:tab w:val="left" w:pos="3200"/>
+        </w:tabs>
+      </w:pPr>
+    </w:p>
+    <w:p>
+      <w:pPr>
+        <w:pStyle w:val="Heading2"/>
+      </w:pPr>
+      <w:bookmarkStart w:id="10" w:name="_Toc158645831"/>
+      <w:r>
+        <w:lastRenderedPageBreak/>
+        <w:t>Essential features of my project</w:t>
+      </w:r>
+      <w:bookmarkEnd w:id="10"/>
+    </w:p>
+    <w:p/>
+    <w:p>
+      <w:pPr>
+        <w:pStyle w:val="ListParagraph"/>
+        <w:numPr>
+          <w:ilvl w:val="0"/>
+          <w:numId w:val="6"/>
+        </w:numPr>
+      </w:pPr>
+      <w:r>
+        <w:t>My website will allow the admin to allocate free time slots during each day.</w:t>
+      </w:r>
+      <w:r>
+        <w:t xml:space="preserve"> For example if the times during which the admin is free are from 9am to 5pm they can allocate free time slots anywhere between these times so that the users can book these free slots.</w:t>
+      </w:r>
+    </w:p>
+    <w:p>
+      <w:pPr>
+        <w:pStyle w:val="ListParagraph"/>
+        <w:numPr>
+          <w:ilvl w:val="0"/>
+          <w:numId w:val="6"/>
+        </w:numPr>
+      </w:pPr>
+      <w:r>
+        <w:t>The admin will be able to view their schedule</w:t>
+      </w:r>
+      <w:r>
+        <w:t xml:space="preserve"> and change the view of their schedule between day, week, and month. </w:t>
+      </w:r>
+    </w:p>
+    <w:p>
+      <w:pPr>
+        <w:pStyle w:val="ListParagraph"/>
+        <w:numPr>
+          <w:ilvl w:val="0"/>
+          <w:numId w:val="6"/>
+        </w:numPr>
+      </w:pPr>
+      <w:r>
+        <w:t>The admin will be able to cancel scheduled meetings.</w:t>
+      </w:r>
+    </w:p>
     <w:sectPr>
       <w:pgSz w:w="11906" w:h="16838"/>
       <w:pgMar w:top="1440" w:right="1440" w:bottom="1440" w:left="1440" w:header="708" w:footer="708" w:gutter="0"/>
@@ -2615,9 +4464,9 @@
     </w:lvl>
   </w:abstractNum>
   <w:abstractNum w:abstractNumId="1" w15:restartNumberingAfterBreak="0">
-    <w:nsid w:val="33DF3E71"/>
+    <w:nsid w:val="05030670"/>
     <w:multiLevelType w:val="hybridMultilevel"/>
-    <w:tmpl w:val="3DB015E2"/>
+    <w:tmpl w:val="2D7A2B00"/>
     <w:lvl w:ilvl="0" w:tplc="0809000F">
       <w:start w:val="1"/>
       <w:numFmt w:val="decimal"/>
@@ -2704,6 +4553,273 @@
     </w:lvl>
   </w:abstractNum>
   <w:abstractNum w:abstractNumId="2" w15:restartNumberingAfterBreak="0">
+    <w:nsid w:val="33DF3E71"/>
+    <w:multiLevelType w:val="hybridMultilevel"/>
+    <w:tmpl w:val="3DB015E2"/>
+    <w:lvl w:ilvl="0" w:tplc="0809000F">
+      <w:start w:val="1"/>
+      <w:numFmt w:val="decimal"/>
+      <w:lvlText w:val="%1."/>
+      <w:lvlJc w:val="left"/>
+      <w:pPr>
+        <w:ind w:left="720" w:hanging="360"/>
+      </w:pPr>
+      <w:rPr>
+        <w:rFonts w:hint="default"/>
+      </w:rPr>
+    </w:lvl>
+    <w:lvl w:ilvl="1" w:tplc="08090019" w:tentative="1">
+      <w:start w:val="1"/>
+      <w:numFmt w:val="lowerLetter"/>
+      <w:lvlText w:val="%2."/>
+      <w:lvlJc w:val="left"/>
+      <w:pPr>
+        <w:ind w:left="1440" w:hanging="360"/>
+      </w:pPr>
+    </w:lvl>
+    <w:lvl w:ilvl="2" w:tplc="0809001B" w:tentative="1">
+      <w:start w:val="1"/>
+      <w:numFmt w:val="lowerRoman"/>
+      <w:lvlText w:val="%3."/>
+      <w:lvlJc w:val="right"/>
+      <w:pPr>
+        <w:ind w:left="2160" w:hanging="180"/>
+      </w:pPr>
+    </w:lvl>
+    <w:lvl w:ilvl="3" w:tplc="0809000F" w:tentative="1">
+      <w:start w:val="1"/>
+      <w:numFmt w:val="decimal"/>
+      <w:lvlText w:val="%4."/>
+      <w:lvlJc w:val="left"/>
+      <w:pPr>
+        <w:ind w:left="2880" w:hanging="360"/>
+      </w:pPr>
+    </w:lvl>
+    <w:lvl w:ilvl="4" w:tplc="08090019" w:tentative="1">
+      <w:start w:val="1"/>
+      <w:numFmt w:val="lowerLetter"/>
+      <w:lvlText w:val="%5."/>
+      <w:lvlJc w:val="left"/>
+      <w:pPr>
+        <w:ind w:left="3600" w:hanging="360"/>
+      </w:pPr>
+    </w:lvl>
+    <w:lvl w:ilvl="5" w:tplc="0809001B" w:tentative="1">
+      <w:start w:val="1"/>
+      <w:numFmt w:val="lowerRoman"/>
+      <w:lvlText w:val="%6."/>
+      <w:lvlJc w:val="right"/>
+      <w:pPr>
+        <w:ind w:left="4320" w:hanging="180"/>
+      </w:pPr>
+    </w:lvl>
+    <w:lvl w:ilvl="6" w:tplc="0809000F" w:tentative="1">
+      <w:start w:val="1"/>
+      <w:numFmt w:val="decimal"/>
+      <w:lvlText w:val="%7."/>
+      <w:lvlJc w:val="left"/>
+      <w:pPr>
+        <w:ind w:left="5040" w:hanging="360"/>
+      </w:pPr>
+    </w:lvl>
+    <w:lvl w:ilvl="7" w:tplc="08090019" w:tentative="1">
+      <w:start w:val="1"/>
+      <w:numFmt w:val="lowerLetter"/>
+      <w:lvlText w:val="%8."/>
+      <w:lvlJc w:val="left"/>
+      <w:pPr>
+        <w:ind w:left="5760" w:hanging="360"/>
+      </w:pPr>
+    </w:lvl>
+    <w:lvl w:ilvl="8" w:tplc="0809001B" w:tentative="1">
+      <w:start w:val="1"/>
+      <w:numFmt w:val="lowerRoman"/>
+      <w:lvlText w:val="%9."/>
+      <w:lvlJc w:val="right"/>
+      <w:pPr>
+        <w:ind w:left="6480" w:hanging="180"/>
+      </w:pPr>
+    </w:lvl>
+  </w:abstractNum>
+  <w:abstractNum w:abstractNumId="3" w15:restartNumberingAfterBreak="0">
+    <w:nsid w:val="60B844C0"/>
+    <w:multiLevelType w:val="hybridMultilevel"/>
+    <w:tmpl w:val="69C4F62A"/>
+    <w:lvl w:ilvl="0" w:tplc="0809000F">
+      <w:start w:val="1"/>
+      <w:numFmt w:val="decimal"/>
+      <w:lvlText w:val="%1."/>
+      <w:lvlJc w:val="left"/>
+      <w:pPr>
+        <w:ind w:left="720" w:hanging="360"/>
+      </w:pPr>
+      <w:rPr>
+        <w:rFonts w:hint="default"/>
+      </w:rPr>
+    </w:lvl>
+    <w:lvl w:ilvl="1" w:tplc="08090019" w:tentative="1">
+      <w:start w:val="1"/>
+      <w:numFmt w:val="lowerLetter"/>
+      <w:lvlText w:val="%2."/>
+      <w:lvlJc w:val="left"/>
+      <w:pPr>
+        <w:ind w:left="1440" w:hanging="360"/>
+      </w:pPr>
+    </w:lvl>
+    <w:lvl w:ilvl="2" w:tplc="0809001B" w:tentative="1">
+      <w:start w:val="1"/>
+      <w:numFmt w:val="lowerRoman"/>
+      <w:lvlText w:val="%3."/>
+      <w:lvlJc w:val="right"/>
+      <w:pPr>
+        <w:ind w:left="2160" w:hanging="180"/>
+      </w:pPr>
+    </w:lvl>
+    <w:lvl w:ilvl="3" w:tplc="0809000F" w:tentative="1">
+      <w:start w:val="1"/>
+      <w:numFmt w:val="decimal"/>
+      <w:lvlText w:val="%4."/>
+      <w:lvlJc w:val="left"/>
+      <w:pPr>
+        <w:ind w:left="2880" w:hanging="360"/>
+      </w:pPr>
+    </w:lvl>
+    <w:lvl w:ilvl="4" w:tplc="08090019" w:tentative="1">
+      <w:start w:val="1"/>
+      <w:numFmt w:val="lowerLetter"/>
+      <w:lvlText w:val="%5."/>
+      <w:lvlJc w:val="left"/>
+      <w:pPr>
+        <w:ind w:left="3600" w:hanging="360"/>
+      </w:pPr>
+    </w:lvl>
+    <w:lvl w:ilvl="5" w:tplc="0809001B" w:tentative="1">
+      <w:start w:val="1"/>
+      <w:numFmt w:val="lowerRoman"/>
+      <w:lvlText w:val="%6."/>
+      <w:lvlJc w:val="right"/>
+      <w:pPr>
+        <w:ind w:left="4320" w:hanging="180"/>
+      </w:pPr>
+    </w:lvl>
+    <w:lvl w:ilvl="6" w:tplc="0809000F" w:tentative="1">
+      <w:start w:val="1"/>
+      <w:numFmt w:val="decimal"/>
+      <w:lvlText w:val="%7."/>
+      <w:lvlJc w:val="left"/>
+      <w:pPr>
+        <w:ind w:left="5040" w:hanging="360"/>
+      </w:pPr>
+    </w:lvl>
+    <w:lvl w:ilvl="7" w:tplc="08090019" w:tentative="1">
+      <w:start w:val="1"/>
+      <w:numFmt w:val="lowerLetter"/>
+      <w:lvlText w:val="%8."/>
+      <w:lvlJc w:val="left"/>
+      <w:pPr>
+        <w:ind w:left="5760" w:hanging="360"/>
+      </w:pPr>
+    </w:lvl>
+    <w:lvl w:ilvl="8" w:tplc="0809001B" w:tentative="1">
+      <w:start w:val="1"/>
+      <w:numFmt w:val="lowerRoman"/>
+      <w:lvlText w:val="%9."/>
+      <w:lvlJc w:val="right"/>
+      <w:pPr>
+        <w:ind w:left="6480" w:hanging="180"/>
+      </w:pPr>
+    </w:lvl>
+  </w:abstractNum>
+  <w:abstractNum w:abstractNumId="4" w15:restartNumberingAfterBreak="0">
+    <w:nsid w:val="615F3F62"/>
+    <w:multiLevelType w:val="hybridMultilevel"/>
+    <w:tmpl w:val="34E82B68"/>
+    <w:lvl w:ilvl="0" w:tplc="0809000F">
+      <w:start w:val="1"/>
+      <w:numFmt w:val="decimal"/>
+      <w:lvlText w:val="%1."/>
+      <w:lvlJc w:val="left"/>
+      <w:pPr>
+        <w:ind w:left="720" w:hanging="360"/>
+      </w:pPr>
+      <w:rPr>
+        <w:rFonts w:hint="default"/>
+      </w:rPr>
+    </w:lvl>
+    <w:lvl w:ilvl="1" w:tplc="08090019" w:tentative="1">
+      <w:start w:val="1"/>
+      <w:numFmt w:val="lowerLetter"/>
+      <w:lvlText w:val="%2."/>
+      <w:lvlJc w:val="left"/>
+      <w:pPr>
+        <w:ind w:left="1440" w:hanging="360"/>
+      </w:pPr>
+    </w:lvl>
+    <w:lvl w:ilvl="2" w:tplc="0809001B" w:tentative="1">
+      <w:start w:val="1"/>
+      <w:numFmt w:val="lowerRoman"/>
+      <w:lvlText w:val="%3."/>
+      <w:lvlJc w:val="right"/>
+      <w:pPr>
+        <w:ind w:left="2160" w:hanging="180"/>
+      </w:pPr>
+    </w:lvl>
+    <w:lvl w:ilvl="3" w:tplc="0809000F" w:tentative="1">
+      <w:start w:val="1"/>
+      <w:numFmt w:val="decimal"/>
+      <w:lvlText w:val="%4."/>
+      <w:lvlJc w:val="left"/>
+      <w:pPr>
+        <w:ind w:left="2880" w:hanging="360"/>
+      </w:pPr>
+    </w:lvl>
+    <w:lvl w:ilvl="4" w:tplc="08090019" w:tentative="1">
+      <w:start w:val="1"/>
+      <w:numFmt w:val="lowerLetter"/>
+      <w:lvlText w:val="%5."/>
+      <w:lvlJc w:val="left"/>
+      <w:pPr>
+        <w:ind w:left="3600" w:hanging="360"/>
+      </w:pPr>
+    </w:lvl>
+    <w:lvl w:ilvl="5" w:tplc="0809001B" w:tentative="1">
+      <w:start w:val="1"/>
+      <w:numFmt w:val="lowerRoman"/>
+      <w:lvlText w:val="%6."/>
+      <w:lvlJc w:val="right"/>
+      <w:pPr>
+        <w:ind w:left="4320" w:hanging="180"/>
+      </w:pPr>
+    </w:lvl>
+    <w:lvl w:ilvl="6" w:tplc="0809000F" w:tentative="1">
+      <w:start w:val="1"/>
+      <w:numFmt w:val="decimal"/>
+      <w:lvlText w:val="%7."/>
+      <w:lvlJc w:val="left"/>
+      <w:pPr>
+        <w:ind w:left="5040" w:hanging="360"/>
+      </w:pPr>
+    </w:lvl>
+    <w:lvl w:ilvl="7" w:tplc="08090019" w:tentative="1">
+      <w:start w:val="1"/>
+      <w:numFmt w:val="lowerLetter"/>
+      <w:lvlText w:val="%8."/>
+      <w:lvlJc w:val="left"/>
+      <w:pPr>
+        <w:ind w:left="5760" w:hanging="360"/>
+      </w:pPr>
+    </w:lvl>
+    <w:lvl w:ilvl="8" w:tplc="0809001B" w:tentative="1">
+      <w:start w:val="1"/>
+      <w:numFmt w:val="lowerRoman"/>
+      <w:lvlText w:val="%9."/>
+      <w:lvlJc w:val="right"/>
+      <w:pPr>
+        <w:ind w:left="6480" w:hanging="180"/>
+      </w:pPr>
+    </w:lvl>
+  </w:abstractNum>
+  <w:abstractNum w:abstractNumId="5" w15:restartNumberingAfterBreak="0">
     <w:nsid w:val="73B06CD7"/>
     <w:multiLevelType w:val="hybridMultilevel"/>
     <w:tmpl w:val="9ABCAC46"/>
@@ -2817,13 +4933,22 @@
     </w:lvl>
   </w:abstractNum>
   <w:num w:numId="1" w16cid:durableId="1373072074">
-    <w:abstractNumId w:val="1"/>
+    <w:abstractNumId w:val="2"/>
   </w:num>
   <w:num w:numId="2" w16cid:durableId="1258515586">
-    <w:abstractNumId w:val="2"/>
+    <w:abstractNumId w:val="5"/>
   </w:num>
   <w:num w:numId="3" w16cid:durableId="280458574">
     <w:abstractNumId w:val="0"/>
+  </w:num>
+  <w:num w:numId="4" w16cid:durableId="1424570782">
+    <w:abstractNumId w:val="1"/>
+  </w:num>
+  <w:num w:numId="5" w16cid:durableId="970095538">
+    <w:abstractNumId w:val="3"/>
+  </w:num>
+  <w:num w:numId="6" w16cid:durableId="18168689">
+    <w:abstractNumId w:val="4"/>
   </w:num>
 </w:numbering>
 </file>
@@ -3397,7 +5522,6 @@
     <w:rPr>
       <w:kern w:val="0"/>
       <w:lang w:val="en-US" w:eastAsia="en-US"/>
-      <w14:ligatures w14:val="none"/>
     </w:rPr>
   </w:style>
   <w:style w:type="paragraph" w:styleId="TOC1">

</xml_diff>